<commit_message>
change project description and project goals
</commit_message>
<xml_diff>
--- a/pm report.docx
+++ b/pm report.docx
@@ -1,6 +1,6 @@
 
 <file path=word/document.xml><?xml version="1.0" encoding="utf-8"?>
-<w:document xmlns:wpc="http://schemas.microsoft.com/office/word/2010/wordprocessingCanvas" xmlns:cx="http://schemas.microsoft.com/office/drawing/2014/chartex" xmlns:mc="http://schemas.openxmlformats.org/markup-compatibility/2006" xmlns:o="urn:schemas-microsoft-com:office:office" xmlns:r="http://schemas.openxmlformats.org/officeDocument/2006/relationships" xmlns:m="http://schemas.openxmlformats.org/officeDocument/2006/math" xmlns:v="urn:schemas-microsoft-com:vml" xmlns:wp14="http://schemas.microsoft.com/office/word/2010/wordprocessingDrawing" xmlns:wp="http://schemas.openxmlformats.org/drawingml/2006/wordprocessingDrawing" xmlns:w10="urn:schemas-microsoft-com:office:word" xmlns:w="http://schemas.openxmlformats.org/wordprocessingml/2006/main" xmlns:w14="http://schemas.microsoft.com/office/word/2010/wordml" xmlns:w15="http://schemas.microsoft.com/office/word/2012/wordml" xmlns:w16se="http://schemas.microsoft.com/office/word/2015/wordml/symex" xmlns:wpg="http://schemas.microsoft.com/office/word/2010/wordprocessingGroup" xmlns:wpi="http://schemas.microsoft.com/office/word/2010/wordprocessingInk" xmlns:wne="http://schemas.microsoft.com/office/word/2006/wordml" xmlns:wps="http://schemas.microsoft.com/office/word/2010/wordprocessingShape" mc:Ignorable="w14 w15 w16se wp14">
+<w:document xmlns:wpc="http://schemas.microsoft.com/office/word/2010/wordprocessingCanvas" xmlns:cx="http://schemas.microsoft.com/office/drawing/2014/chartex" xmlns:cx1="http://schemas.microsoft.com/office/drawing/2015/9/8/chartex" xmlns:cx2="http://schemas.microsoft.com/office/drawing/2015/10/21/chartex" xmlns:cx3="http://schemas.microsoft.com/office/drawing/2016/5/9/chartex" xmlns:cx4="http://schemas.microsoft.com/office/drawing/2016/5/10/chartex" xmlns:cx5="http://schemas.microsoft.com/office/drawing/2016/5/11/chartex" xmlns:mc="http://schemas.openxmlformats.org/markup-compatibility/2006" xmlns:o="urn:schemas-microsoft-com:office:office" xmlns:r="http://schemas.openxmlformats.org/officeDocument/2006/relationships" xmlns:m="http://schemas.openxmlformats.org/officeDocument/2006/math" xmlns:v="urn:schemas-microsoft-com:vml" xmlns:wp14="http://schemas.microsoft.com/office/word/2010/wordprocessingDrawing" xmlns:wp="http://schemas.openxmlformats.org/drawingml/2006/wordprocessingDrawing" xmlns:w10="urn:schemas-microsoft-com:office:word" xmlns:w="http://schemas.openxmlformats.org/wordprocessingml/2006/main" xmlns:w14="http://schemas.microsoft.com/office/word/2010/wordml" xmlns:w15="http://schemas.microsoft.com/office/word/2012/wordml" xmlns:w16se="http://schemas.microsoft.com/office/word/2015/wordml/symex" xmlns:wpg="http://schemas.microsoft.com/office/word/2010/wordprocessingGroup" xmlns:wpi="http://schemas.microsoft.com/office/word/2010/wordprocessingInk" xmlns:wne="http://schemas.microsoft.com/office/word/2006/wordml" xmlns:wps="http://schemas.microsoft.com/office/word/2010/wordprocessingShape" mc:Ignorable="w14 w15 w16se wp14">
   <w:body>
     <w:sdt>
       <w:sdtPr>
@@ -86,7 +86,7 @@
                       <w:rFonts w:ascii="Simplified Arabic" w:hAnsi="Simplified Arabic" w:cs="Simplified Arabic"/>
                       <w:b/>
                       <w:bCs/>
-                      <w:color w:val="FF0000"/>
+                      <w:color w:val="C00000"/>
                       <w:sz w:val="40"/>
                       <w:szCs w:val="40"/>
                     </w:rPr>
@@ -95,13 +95,14 @@
                     <w:dataBinding w:prefixMappings="xmlns:ns0='http://schemas.openxmlformats.org/package/2006/metadata/core-properties' xmlns:ns1='http://purl.org/dc/elements/1.1/'" w:xpath="/ns0:coreProperties[1]/ns1:title[1]" w:storeItemID="{6C3C8BC8-F283-45AE-878A-BAB7291924A1}"/>
                     <w:text/>
                   </w:sdtPr>
+                  <w:sdtEndPr/>
                   <w:sdtContent>
                     <w:r>
                       <w:rPr>
                         <w:rFonts w:ascii="Simplified Arabic" w:hAnsi="Simplified Arabic" w:cs="Simplified Arabic"/>
                         <w:b/>
                         <w:bCs/>
-                        <w:color w:val="FF0000"/>
+                        <w:color w:val="C00000"/>
                         <w:sz w:val="40"/>
                         <w:szCs w:val="40"/>
                         <w:rtl/>
@@ -572,6 +573,28 @@
                               <w:p>
                                 <w:pPr>
                                   <w:bidi/>
+                                  <w:jc w:val="center"/>
+                                  <w:rPr>
+                                    <w:sz w:val="28"/>
+                                    <w:szCs w:val="28"/>
+                                    <w:lang w:bidi="ar-SY"/>
+                                  </w:rPr>
+                                </w:pPr>
+                                <w:r>
+                                  <w:rPr>
+                                    <w:rFonts w:hint="cs"/>
+                                    <w:sz w:val="28"/>
+                                    <w:szCs w:val="28"/>
+                                    <w:rtl/>
+                                    <w:lang w:bidi="ar-SY"/>
+                                  </w:rPr>
+                                  <w:t>جامعة دمشق</w:t>
+                                </w:r>
+                              </w:p>
+                              <w:p>
+                                <w:pPr>
+                                  <w:bidi/>
+                                  <w:jc w:val="center"/>
                                   <w:rPr>
                                     <w:sz w:val="28"/>
                                     <w:szCs w:val="28"/>
@@ -593,27 +616,7 @@
                               <w:p>
                                 <w:pPr>
                                   <w:bidi/>
-                                  <w:rPr>
-                                    <w:sz w:val="28"/>
-                                    <w:szCs w:val="28"/>
-                                    <w:rtl/>
-                                    <w:lang w:bidi="ar-SY"/>
-                                  </w:rPr>
-                                </w:pPr>
-                                <w:r>
-                                  <w:rPr>
-                                    <w:rFonts w:hint="cs"/>
-                                    <w:sz w:val="28"/>
-                                    <w:szCs w:val="28"/>
-                                    <w:rtl/>
-                                    <w:lang w:bidi="ar-SY"/>
-                                  </w:rPr>
-                                  <w:t>جامعة دمشق</w:t>
-                                </w:r>
-                              </w:p>
-                              <w:p>
-                                <w:pPr>
-                                  <w:bidi/>
+                                  <w:jc w:val="center"/>
                                   <w:rPr>
                                     <w:sz w:val="28"/>
                                     <w:szCs w:val="28"/>
@@ -635,6 +638,7 @@
                               <w:p>
                                 <w:pPr>
                                   <w:bidi/>
+                                  <w:jc w:val="center"/>
                                   <w:rPr>
                                     <w:sz w:val="28"/>
                                     <w:szCs w:val="28"/>
@@ -651,27 +655,6 @@
                                     <w:lang w:bidi="ar-SY"/>
                                   </w:rPr>
                                   <w:t>السنة الخامسة</w:t>
-                                </w:r>
-                              </w:p>
-                              <w:p>
-                                <w:pPr>
-                                  <w:bidi/>
-                                  <w:rPr>
-                                    <w:sz w:val="28"/>
-                                    <w:szCs w:val="28"/>
-                                    <w:rtl/>
-                                    <w:lang w:bidi="ar-SY"/>
-                                  </w:rPr>
-                                </w:pPr>
-                                <w:r>
-                                  <w:rPr>
-                                    <w:rFonts w:hint="cs"/>
-                                    <w:sz w:val="28"/>
-                                    <w:szCs w:val="28"/>
-                                    <w:rtl/>
-                                    <w:lang w:bidi="ar-SY"/>
-                                  </w:rPr>
-                                  <w:t>إدارة المشاريع</w:t>
                                 </w:r>
                               </w:p>
                             </w:txbxContent>
@@ -703,6 +686,28 @@
                         <w:p>
                           <w:pPr>
                             <w:bidi/>
+                            <w:jc w:val="center"/>
+                            <w:rPr>
+                              <w:sz w:val="28"/>
+                              <w:szCs w:val="28"/>
+                              <w:lang w:bidi="ar-SY"/>
+                            </w:rPr>
+                          </w:pPr>
+                          <w:r>
+                            <w:rPr>
+                              <w:rFonts w:hint="cs"/>
+                              <w:sz w:val="28"/>
+                              <w:szCs w:val="28"/>
+                              <w:rtl/>
+                              <w:lang w:bidi="ar-SY"/>
+                            </w:rPr>
+                            <w:t>جامعة دمشق</w:t>
+                          </w:r>
+                        </w:p>
+                        <w:p>
+                          <w:pPr>
+                            <w:bidi/>
+                            <w:jc w:val="center"/>
                             <w:rPr>
                               <w:sz w:val="28"/>
                               <w:szCs w:val="28"/>
@@ -724,27 +729,7 @@
                         <w:p>
                           <w:pPr>
                             <w:bidi/>
-                            <w:rPr>
-                              <w:sz w:val="28"/>
-                              <w:szCs w:val="28"/>
-                              <w:rtl/>
-                              <w:lang w:bidi="ar-SY"/>
-                            </w:rPr>
-                          </w:pPr>
-                          <w:r>
-                            <w:rPr>
-                              <w:rFonts w:hint="cs"/>
-                              <w:sz w:val="28"/>
-                              <w:szCs w:val="28"/>
-                              <w:rtl/>
-                              <w:lang w:bidi="ar-SY"/>
-                            </w:rPr>
-                            <w:t>جامعة دمشق</w:t>
-                          </w:r>
-                        </w:p>
-                        <w:p>
-                          <w:pPr>
-                            <w:bidi/>
+                            <w:jc w:val="center"/>
                             <w:rPr>
                               <w:sz w:val="28"/>
                               <w:szCs w:val="28"/>
@@ -766,6 +751,7 @@
                         <w:p>
                           <w:pPr>
                             <w:bidi/>
+                            <w:jc w:val="center"/>
                             <w:rPr>
                               <w:sz w:val="28"/>
                               <w:szCs w:val="28"/>
@@ -782,27 +768,6 @@
                               <w:lang w:bidi="ar-SY"/>
                             </w:rPr>
                             <w:t>السنة الخامسة</w:t>
-                          </w:r>
-                        </w:p>
-                        <w:p>
-                          <w:pPr>
-                            <w:bidi/>
-                            <w:rPr>
-                              <w:sz w:val="28"/>
-                              <w:szCs w:val="28"/>
-                              <w:rtl/>
-                              <w:lang w:bidi="ar-SY"/>
-                            </w:rPr>
-                          </w:pPr>
-                          <w:r>
-                            <w:rPr>
-                              <w:rFonts w:hint="cs"/>
-                              <w:sz w:val="28"/>
-                              <w:szCs w:val="28"/>
-                              <w:rtl/>
-                              <w:lang w:bidi="ar-SY"/>
-                            </w:rPr>
-                            <w:t>إدارة المشاريع</w:t>
                           </w:r>
                         </w:p>
                       </w:txbxContent>
@@ -972,25 +937,23 @@
       <w:pPr>
         <w:bidi/>
         <w:rPr>
+          <w:rFonts w:ascii="Simplified Arabic" w:hAnsi="Simplified Arabic" w:cs="Simplified Arabic"/>
+          <w:sz w:val="36"/>
+          <w:szCs w:val="36"/>
+          <w:rtl/>
+          <w:lang w:bidi="ar-SY"/>
+        </w:rPr>
+      </w:pPr>
+      <w:r>
+        <w:rPr>
           <w:rFonts w:ascii="Simplified Arabic" w:hAnsi="Simplified Arabic" w:cs="Simplified Arabic" w:hint="cs"/>
           <w:sz w:val="36"/>
           <w:szCs w:val="36"/>
           <w:rtl/>
           <w:lang w:bidi="ar-SY"/>
         </w:rPr>
-      </w:pPr>
-      <w:r>
-        <w:rPr>
-          <w:rFonts w:ascii="Simplified Arabic" w:hAnsi="Simplified Arabic" w:cs="Simplified Arabic" w:hint="cs"/>
-          <w:sz w:val="36"/>
-          <w:szCs w:val="36"/>
-          <w:rtl/>
-          <w:lang w:bidi="ar-SY"/>
-        </w:rPr>
         <w:t>الفهرس:</w:t>
       </w:r>
-      <w:bookmarkStart w:id="1" w:name="_GoBack"/>
-      <w:bookmarkEnd w:id="1"/>
     </w:p>
     <w:p>
       <w:pPr>
@@ -3339,6 +3302,7 @@
           <w:color w:val="365F91" w:themeColor="accent1" w:themeShade="BF"/>
           <w:sz w:val="36"/>
           <w:szCs w:val="36"/>
+          <w:rtl/>
           <w:lang w:bidi="ar-SY"/>
         </w:rPr>
       </w:pPr>
@@ -3354,6 +3318,223 @@
         </w:rPr>
         <w:br w:type="page"/>
       </w:r>
+    </w:p>
+    <w:p>
+      <w:pPr>
+        <w:pStyle w:val="Heading1"/>
+        <w:bidi/>
+        <w:spacing w:after="240"/>
+        <w:rPr>
+          <w:rFonts w:ascii="Simplified Arabic" w:hAnsi="Simplified Arabic" w:cs="Simplified Arabic"/>
+          <w:color w:val="1F497D" w:themeColor="text2"/>
+          <w:sz w:val="36"/>
+          <w:szCs w:val="36"/>
+          <w:rtl/>
+          <w:lang w:bidi="ar-SY"/>
+        </w:rPr>
+      </w:pPr>
+      <w:bookmarkStart w:id="1" w:name="_Toc471297610"/>
+      <w:r>
+        <w:rPr>
+          <w:rFonts w:ascii="Simplified Arabic" w:hAnsi="Simplified Arabic" w:cs="Simplified Arabic"/>
+          <w:sz w:val="36"/>
+          <w:szCs w:val="36"/>
+          <w:rtl/>
+          <w:lang w:bidi="ar-SY"/>
+        </w:rPr>
+        <w:lastRenderedPageBreak/>
+        <w:t>مقدمة عامة</w:t>
+      </w:r>
+      <w:r>
+        <w:rPr>
+          <w:rFonts w:ascii="Simplified Arabic" w:hAnsi="Simplified Arabic" w:cs="Simplified Arabic"/>
+          <w:color w:val="1F497D" w:themeColor="text2"/>
+          <w:sz w:val="36"/>
+          <w:szCs w:val="36"/>
+          <w:rtl/>
+          <w:lang w:bidi="ar-SY"/>
+        </w:rPr>
+        <w:t xml:space="preserve"> </w:t>
+      </w:r>
+      <w:r>
+        <w:rPr>
+          <w:rFonts w:asciiTheme="majorBidi" w:hAnsiTheme="majorBidi"/>
+          <w:sz w:val="36"/>
+          <w:szCs w:val="36"/>
+          <w:lang w:bidi="ar-SY"/>
+        </w:rPr>
+        <w:t>General Introduction</w:t>
+      </w:r>
+      <w:bookmarkEnd w:id="0"/>
+      <w:r>
+        <w:rPr>
+          <w:rFonts w:ascii="Simplified Arabic" w:hAnsi="Simplified Arabic" w:cs="Simplified Arabic" w:hint="cs"/>
+          <w:color w:val="1F497D" w:themeColor="text2"/>
+          <w:sz w:val="36"/>
+          <w:szCs w:val="36"/>
+          <w:rtl/>
+          <w:lang w:bidi="ar-SY"/>
+        </w:rPr>
+        <w:t>:</w:t>
+      </w:r>
+      <w:bookmarkEnd w:id="1"/>
+    </w:p>
+    <w:p>
+      <w:pPr>
+        <w:bidi/>
+        <w:jc w:val="both"/>
+        <w:rPr>
+          <w:rFonts w:ascii="Simplified Arabic" w:hAnsi="Simplified Arabic" w:cs="Simplified Arabic"/>
+          <w:sz w:val="28"/>
+          <w:szCs w:val="28"/>
+          <w:rtl/>
+        </w:rPr>
+      </w:pPr>
+      <w:r>
+        <w:rPr>
+          <w:rFonts w:ascii="Simplified Arabic" w:hAnsi="Simplified Arabic" w:cs="Simplified Arabic" w:hint="cs"/>
+          <w:sz w:val="28"/>
+          <w:szCs w:val="28"/>
+          <w:rtl/>
+        </w:rPr>
+        <w:t>ت</w:t>
+      </w:r>
+      <w:r>
+        <w:rPr>
+          <w:rFonts w:ascii="Simplified Arabic" w:hAnsi="Simplified Arabic" w:cs="Simplified Arabic" w:hint="cs"/>
+          <w:sz w:val="28"/>
+          <w:szCs w:val="28"/>
+          <w:rtl/>
+        </w:rPr>
+        <w:t xml:space="preserve">حوي هذه الحلقة توصيفاً لمشروع، </w:t>
+      </w:r>
+      <w:r>
+        <w:rPr>
+          <w:rFonts w:ascii="Simplified Arabic" w:hAnsi="Simplified Arabic" w:cs="Simplified Arabic" w:hint="cs"/>
+          <w:sz w:val="28"/>
+          <w:szCs w:val="28"/>
+          <w:rtl/>
+        </w:rPr>
+        <w:t>نعب</w:t>
+      </w:r>
+      <w:r>
+        <w:rPr>
+          <w:rFonts w:ascii="Simplified Arabic" w:hAnsi="Simplified Arabic" w:cs="Simplified Arabic" w:hint="cs"/>
+          <w:sz w:val="28"/>
+          <w:szCs w:val="28"/>
+          <w:rtl/>
+        </w:rPr>
+        <w:t>ّ</w:t>
+      </w:r>
+      <w:r>
+        <w:rPr>
+          <w:rFonts w:ascii="Simplified Arabic" w:hAnsi="Simplified Arabic" w:cs="Simplified Arabic" w:hint="cs"/>
+          <w:sz w:val="28"/>
+          <w:szCs w:val="28"/>
+          <w:rtl/>
+        </w:rPr>
+        <w:t>ر من خلالها عن حيثيات هذا المشروع وبعض خصائصه كتعريفه و وصفه والغاية المب</w:t>
+      </w:r>
+      <w:r>
+        <w:rPr>
+          <w:rFonts w:ascii="Simplified Arabic" w:hAnsi="Simplified Arabic" w:cs="Simplified Arabic" w:hint="cs"/>
+          <w:sz w:val="28"/>
+          <w:szCs w:val="28"/>
+          <w:rtl/>
+        </w:rPr>
+        <w:t xml:space="preserve">تغاة منه والأهداف التي سيحققها، كما </w:t>
+      </w:r>
+      <w:r>
+        <w:rPr>
+          <w:rFonts w:ascii="Simplified Arabic" w:hAnsi="Simplified Arabic" w:cs="Simplified Arabic" w:hint="cs"/>
+          <w:sz w:val="28"/>
+          <w:szCs w:val="28"/>
+          <w:rtl/>
+        </w:rPr>
+        <w:t xml:space="preserve">ستحيط بالجهات المعنية </w:t>
+      </w:r>
+      <w:r>
+        <w:rPr>
+          <w:rFonts w:ascii="Simplified Arabic" w:hAnsi="Simplified Arabic" w:cs="Simplified Arabic"/>
+          <w:sz w:val="28"/>
+          <w:szCs w:val="28"/>
+          <w:rtl/>
+        </w:rPr>
+        <w:br/>
+      </w:r>
+      <w:r>
+        <w:rPr>
+          <w:rFonts w:ascii="Simplified Arabic" w:hAnsi="Simplified Arabic" w:cs="Simplified Arabic" w:hint="cs"/>
+          <w:sz w:val="28"/>
+          <w:szCs w:val="28"/>
+          <w:rtl/>
+        </w:rPr>
+        <w:t xml:space="preserve">والمهتمين بهذا المشروع والقيود </w:t>
+      </w:r>
+      <w:r>
+        <w:rPr>
+          <w:rFonts w:ascii="Simplified Arabic" w:hAnsi="Simplified Arabic" w:cs="Simplified Arabic" w:hint="cs"/>
+          <w:sz w:val="28"/>
+          <w:szCs w:val="28"/>
+          <w:rtl/>
+        </w:rPr>
+        <w:t xml:space="preserve">والافتراضات التي سيُبنى عليها، </w:t>
+      </w:r>
+      <w:r>
+        <w:rPr>
+          <w:rFonts w:ascii="Simplified Arabic" w:hAnsi="Simplified Arabic" w:cs="Simplified Arabic" w:hint="cs"/>
+          <w:sz w:val="28"/>
+          <w:szCs w:val="28"/>
+          <w:rtl/>
+        </w:rPr>
+        <w:t>ونذكر أيضا التسليمات وقائمة أولية بالمخاطر المح</w:t>
+      </w:r>
+      <w:r>
+        <w:rPr>
+          <w:rFonts w:ascii="Simplified Arabic" w:hAnsi="Simplified Arabic" w:cs="Simplified Arabic" w:hint="cs"/>
+          <w:sz w:val="28"/>
+          <w:szCs w:val="28"/>
+          <w:rtl/>
+        </w:rPr>
+        <w:t xml:space="preserve">تملة التي ستؤثر على سير العمل، </w:t>
+      </w:r>
+      <w:r>
+        <w:rPr>
+          <w:rFonts w:ascii="Simplified Arabic" w:hAnsi="Simplified Arabic" w:cs="Simplified Arabic" w:hint="cs"/>
+          <w:sz w:val="28"/>
+          <w:szCs w:val="28"/>
+          <w:rtl/>
+        </w:rPr>
+        <w:t xml:space="preserve">وجدول زمني يبين الأحداث والأنشطة وخصائصها خلال الفترة الزمنية الممتدة من لحظة بدء المشروع حتى لحظة تسليمه مع توضيح بنية تقسيم العمل وتوصيف للموارد التي سنحتاج </w:t>
+      </w:r>
+      <w:r>
+        <w:rPr>
+          <w:rFonts w:ascii="Simplified Arabic" w:hAnsi="Simplified Arabic" w:cs="Simplified Arabic" w:hint="cs"/>
+          <w:sz w:val="28"/>
+          <w:szCs w:val="28"/>
+          <w:rtl/>
+        </w:rPr>
+        <w:t>اليها</w:t>
+      </w:r>
+      <w:r>
+        <w:rPr>
+          <w:rFonts w:ascii="Simplified Arabic" w:hAnsi="Simplified Arabic" w:cs="Simplified Arabic" w:hint="cs"/>
+          <w:sz w:val="28"/>
+          <w:szCs w:val="28"/>
+          <w:rtl/>
+        </w:rPr>
+        <w:t xml:space="preserve"> .</w:t>
+      </w:r>
+    </w:p>
+    <w:p>
+      <w:pPr>
+        <w:rPr>
+          <w:rFonts w:ascii="Simplified Arabic" w:hAnsi="Simplified Arabic" w:cs="Simplified Arabic"/>
+          <w:sz w:val="36"/>
+          <w:szCs w:val="36"/>
+          <w:rtl/>
+        </w:rPr>
+      </w:pPr>
     </w:p>
     <w:p>
       <w:pPr>
@@ -3368,21 +3549,31 @@
           <w:lang w:bidi="ar-SY"/>
         </w:rPr>
       </w:pPr>
+      <w:r>
+        <w:rPr>
+          <w:rFonts w:ascii="Simplified Arabic" w:eastAsiaTheme="majorEastAsia" w:hAnsi="Simplified Arabic" w:cs="Simplified Arabic"/>
+          <w:b/>
+          <w:bCs/>
+          <w:color w:val="365F91" w:themeColor="accent1" w:themeShade="BF"/>
+          <w:sz w:val="36"/>
+          <w:szCs w:val="36"/>
+          <w:lang w:bidi="ar-SY"/>
+        </w:rPr>
+        <w:br w:type="page"/>
+      </w:r>
     </w:p>
     <w:p>
       <w:pPr>
         <w:pStyle w:val="Heading1"/>
         <w:bidi/>
         <w:rPr>
-          <w:rFonts w:ascii="Simplified Arabic" w:hAnsi="Simplified Arabic" w:cs="Simplified Arabic"/>
-          <w:color w:val="1F497D" w:themeColor="text2"/>
           <w:sz w:val="36"/>
           <w:szCs w:val="36"/>
           <w:rtl/>
           <w:lang w:bidi="ar-SY"/>
         </w:rPr>
       </w:pPr>
-      <w:bookmarkStart w:id="2" w:name="_Toc471297610"/>
+      <w:bookmarkStart w:id="2" w:name="_Toc471297611"/>
       <w:r>
         <w:rPr>
           <w:rFonts w:ascii="Simplified Arabic" w:hAnsi="Simplified Arabic" w:cs="Simplified Arabic"/>
@@ -3391,16 +3582,15 @@
           <w:rtl/>
           <w:lang w:bidi="ar-SY"/>
         </w:rPr>
-        <w:t>مقدمة عامة</w:t>
+        <w:lastRenderedPageBreak/>
+        <w:t>عنوان المشروع</w:t>
       </w:r>
       <w:r>
         <w:rPr>
-          <w:rFonts w:ascii="Simplified Arabic" w:hAnsi="Simplified Arabic" w:cs="Simplified Arabic"/>
-          <w:color w:val="1F497D" w:themeColor="text2"/>
+          <w:rFonts w:hint="cs"/>
           <w:sz w:val="36"/>
           <w:szCs w:val="36"/>
           <w:rtl/>
-          <w:lang w:bidi="ar-SY"/>
         </w:rPr>
         <w:t xml:space="preserve"> </w:t>
       </w:r>
@@ -3411,13 +3601,11 @@
           <w:szCs w:val="36"/>
           <w:lang w:bidi="ar-SY"/>
         </w:rPr>
-        <w:t>General Introduction</w:t>
+        <w:t>Title</w:t>
       </w:r>
-      <w:bookmarkEnd w:id="0"/>
       <w:r>
         <w:rPr>
-          <w:rFonts w:ascii="Simplified Arabic" w:hAnsi="Simplified Arabic" w:cs="Simplified Arabic" w:hint="cs"/>
-          <w:color w:val="1F497D" w:themeColor="text2"/>
+          <w:rFonts w:hint="cs"/>
           <w:sz w:val="36"/>
           <w:szCs w:val="36"/>
           <w:rtl/>
@@ -3430,11 +3618,121 @@
     <w:p>
       <w:pPr>
         <w:bidi/>
-        <w:rPr>
+        <w:jc w:val="both"/>
+        <w:rPr>
+          <w:rFonts w:ascii="Simplified Arabic" w:hAnsi="Simplified Arabic" w:cs="Simplified Arabic"/>
+          <w:sz w:val="28"/>
+          <w:szCs w:val="28"/>
+          <w:rtl/>
+        </w:rPr>
+      </w:pPr>
+      <w:r>
+        <w:rPr>
+          <w:rFonts w:ascii="Simplified Arabic" w:hAnsi="Simplified Arabic" w:cs="Simplified Arabic"/>
+          <w:sz w:val="28"/>
+          <w:szCs w:val="28"/>
+          <w:rtl/>
+        </w:rPr>
+        <w:t>التنقيب في البيانات</w:t>
+      </w:r>
+      <w:r>
+        <w:rPr>
+          <w:rFonts w:ascii="Simplified Arabic" w:hAnsi="Simplified Arabic" w:cs="Simplified Arabic" w:hint="cs"/>
+          <w:sz w:val="28"/>
+          <w:szCs w:val="28"/>
+          <w:rtl/>
+        </w:rPr>
+        <w:t xml:space="preserve"> </w:t>
+      </w:r>
+      <w:r>
+        <w:rPr>
+          <w:rFonts w:asciiTheme="majorBidi" w:hAnsiTheme="majorBidi" w:cstheme="majorBidi"/>
+          <w:sz w:val="24"/>
+          <w:szCs w:val="24"/>
+          <w:lang w:bidi="ar-SY"/>
+        </w:rPr>
+        <w:t>Data Mining</w:t>
+      </w:r>
+      <w:r>
+        <w:rPr>
+          <w:rFonts w:ascii="Simplified Arabic" w:hAnsi="Simplified Arabic" w:cs="Simplified Arabic"/>
+          <w:sz w:val="28"/>
+          <w:szCs w:val="28"/>
+          <w:rtl/>
+        </w:rPr>
+        <w:t xml:space="preserve"> الناتجة عن الأنظمة الافتراضية التعليمية، الحالة المدروسة: الجامعة السورية الافتراضية.</w:t>
+      </w:r>
+    </w:p>
+    <w:p>
+      <w:pPr>
+        <w:pStyle w:val="Heading1"/>
+        <w:bidi/>
+        <w:rPr>
+          <w:sz w:val="36"/>
+          <w:szCs w:val="36"/>
           <w:rtl/>
           <w:lang w:bidi="ar-SY"/>
         </w:rPr>
       </w:pPr>
+      <w:bookmarkStart w:id="3" w:name="_Toc471297612"/>
+      <w:r>
+        <w:rPr>
+          <w:rFonts w:ascii="Simplified Arabic" w:hAnsi="Simplified Arabic" w:cs="Simplified Arabic"/>
+          <w:sz w:val="36"/>
+          <w:szCs w:val="36"/>
+          <w:rtl/>
+        </w:rPr>
+        <w:t>غاية المشروع</w:t>
+      </w:r>
+      <w:r>
+        <w:rPr>
+          <w:rFonts w:hint="cs"/>
+          <w:sz w:val="36"/>
+          <w:szCs w:val="36"/>
+          <w:rtl/>
+        </w:rPr>
+        <w:t xml:space="preserve"> </w:t>
+      </w:r>
+      <w:r>
+        <w:rPr>
+          <w:rFonts w:asciiTheme="majorBidi" w:hAnsiTheme="majorBidi" w:hint="cs"/>
+          <w:sz w:val="36"/>
+          <w:szCs w:val="36"/>
+          <w:rtl/>
+          <w:lang w:bidi="ar-SY"/>
+        </w:rPr>
+        <w:t xml:space="preserve"> </w:t>
+      </w:r>
+      <w:r>
+        <w:rPr>
+          <w:rFonts w:asciiTheme="majorBidi" w:hAnsiTheme="majorBidi"/>
+          <w:sz w:val="36"/>
+          <w:szCs w:val="36"/>
+          <w:lang w:bidi="ar-SY"/>
+        </w:rPr>
+        <w:t xml:space="preserve"> Purpose</w:t>
+      </w:r>
+      <w:r>
+        <w:rPr>
+          <w:rFonts w:hint="cs"/>
+          <w:sz w:val="36"/>
+          <w:szCs w:val="36"/>
+          <w:rtl/>
+          <w:lang w:bidi="ar-SY"/>
+        </w:rPr>
+        <w:t>:</w:t>
+      </w:r>
+      <w:bookmarkEnd w:id="3"/>
+      <w:r>
+        <w:rPr>
+          <w:rFonts w:hint="cs"/>
+          <w:sz w:val="36"/>
+          <w:szCs w:val="36"/>
+          <w:rtl/>
+          <w:lang w:bidi="ar-SY"/>
+        </w:rPr>
+        <w:t xml:space="preserve"> </w:t>
+      </w:r>
     </w:p>
     <w:p>
       <w:pPr>
@@ -3445,16 +3743,165 @@
           <w:sz w:val="28"/>
           <w:szCs w:val="28"/>
           <w:rtl/>
+          <w:lang w:bidi="ar-SY"/>
         </w:rPr>
       </w:pPr>
+      <w:r>
+        <w:rPr>
+          <w:rFonts w:ascii="Simplified Arabic" w:hAnsi="Simplified Arabic" w:cs="Simplified Arabic"/>
+          <w:sz w:val="28"/>
+          <w:szCs w:val="28"/>
+          <w:rtl/>
+          <w:lang w:bidi="ar-SY"/>
+        </w:rPr>
+        <w:t>تعا</w:t>
+      </w:r>
+      <w:r>
+        <w:rPr>
+          <w:rFonts w:ascii="Simplified Arabic" w:hAnsi="Simplified Arabic" w:cs="Simplified Arabic"/>
+          <w:sz w:val="28"/>
+          <w:szCs w:val="28"/>
+          <w:rtl/>
+          <w:lang w:bidi="ar-SY"/>
+        </w:rPr>
+        <w:t xml:space="preserve">ني أنظمة التعليم عن بعد من عدم </w:t>
+      </w:r>
       <w:r>
         <w:rPr>
           <w:rFonts w:ascii="Simplified Arabic" w:hAnsi="Simplified Arabic" w:cs="Simplified Arabic" w:hint="cs"/>
           <w:sz w:val="28"/>
           <w:szCs w:val="28"/>
           <w:rtl/>
-        </w:rPr>
-        <w:t>ت</w:t>
+          <w:lang w:bidi="ar-SY"/>
+        </w:rPr>
+        <w:t>إ</w:t>
+      </w:r>
+      <w:r>
+        <w:rPr>
+          <w:rFonts w:ascii="Simplified Arabic" w:hAnsi="Simplified Arabic" w:cs="Simplified Arabic"/>
+          <w:sz w:val="28"/>
+          <w:szCs w:val="28"/>
+          <w:rtl/>
+          <w:lang w:bidi="ar-SY"/>
+        </w:rPr>
+        <w:t xml:space="preserve">مكانية تعقب حالة طلابها لعدم وجود التواصل المباشر </w:t>
+      </w:r>
+      <w:r>
+        <w:rPr>
+          <w:rFonts w:asciiTheme="majorBidi" w:hAnsiTheme="majorBidi" w:cstheme="majorBidi"/>
+          <w:sz w:val="24"/>
+          <w:szCs w:val="24"/>
+          <w:lang w:bidi="ar-SY"/>
+        </w:rPr>
+        <w:t>face to face interaction</w:t>
+      </w:r>
+      <w:r>
+        <w:rPr>
+          <w:rFonts w:ascii="Simplified Arabic" w:hAnsi="Simplified Arabic" w:cs="Simplified Arabic"/>
+          <w:sz w:val="28"/>
+          <w:szCs w:val="28"/>
+          <w:rtl/>
+          <w:lang w:bidi="ar-SY"/>
+        </w:rPr>
+        <w:t xml:space="preserve"> بين الطالب والأستاذ، مما يعني عدم إمكانية معرفة الأستاذ مدى تفاعل الط</w:t>
+      </w:r>
+      <w:r>
+        <w:rPr>
+          <w:rFonts w:ascii="Simplified Arabic" w:hAnsi="Simplified Arabic" w:cs="Simplified Arabic"/>
+          <w:sz w:val="28"/>
+          <w:szCs w:val="28"/>
+          <w:rtl/>
+          <w:lang w:bidi="ar-SY"/>
+        </w:rPr>
+        <w:t>ا</w:t>
+      </w:r>
+      <w:r>
+        <w:rPr>
+          <w:rFonts w:ascii="Simplified Arabic" w:hAnsi="Simplified Arabic" w:cs="Simplified Arabic"/>
+          <w:sz w:val="28"/>
+          <w:szCs w:val="28"/>
+          <w:rtl/>
+          <w:lang w:bidi="ar-SY"/>
+        </w:rPr>
+        <w:t xml:space="preserve">لب مع </w:t>
+      </w:r>
+      <w:r>
+        <w:rPr>
+          <w:rFonts w:ascii="Simplified Arabic" w:hAnsi="Simplified Arabic" w:cs="Simplified Arabic"/>
+          <w:sz w:val="28"/>
+          <w:szCs w:val="28"/>
+          <w:rtl/>
+          <w:lang w:bidi="ar-SY"/>
+        </w:rPr>
+        <w:t>الدرس</w:t>
+      </w:r>
+      <w:r>
+        <w:rPr>
+          <w:rFonts w:ascii="Simplified Arabic" w:hAnsi="Simplified Arabic" w:cs="Simplified Arabic"/>
+          <w:sz w:val="28"/>
+          <w:szCs w:val="28"/>
+          <w:rtl/>
+          <w:lang w:bidi="ar-SY"/>
+        </w:rPr>
+        <w:t xml:space="preserve"> وفهمه له، وبالتالي عدم القدرة على اتخاذ القرارات الصائبة في تغيير الأسلوب التعليمي الذي يتعبه الأستاذ، أو تغييرات إدارية تتخذها الجامعات بناء على نتائج علامات الطلاب، تفاعلهم مع ال</w:t>
+      </w:r>
+      <w:r>
+        <w:rPr>
+          <w:rFonts w:ascii="Simplified Arabic" w:hAnsi="Simplified Arabic" w:cs="Simplified Arabic"/>
+          <w:sz w:val="28"/>
+          <w:szCs w:val="28"/>
+          <w:rtl/>
+          <w:lang w:bidi="ar-SY"/>
+        </w:rPr>
+        <w:t>م</w:t>
+      </w:r>
+      <w:r>
+        <w:rPr>
+          <w:rFonts w:ascii="Simplified Arabic" w:hAnsi="Simplified Arabic" w:cs="Simplified Arabic"/>
+          <w:sz w:val="28"/>
+          <w:szCs w:val="28"/>
+          <w:rtl/>
+          <w:lang w:bidi="ar-SY"/>
+        </w:rPr>
+        <w:t>حتوى العلمي وغيرها.</w:t>
+      </w:r>
+      <w:r>
+        <w:rPr>
+          <w:rFonts w:ascii="Simplified Arabic" w:hAnsi="Simplified Arabic" w:cs="Simplified Arabic"/>
+          <w:sz w:val="28"/>
+          <w:szCs w:val="28"/>
+          <w:rtl/>
+          <w:lang w:bidi="ar-SY"/>
+        </w:rPr>
+        <w:t xml:space="preserve"> ولما كانت</w:t>
+      </w:r>
+      <w:r>
+        <w:rPr>
+          <w:rFonts w:ascii="Simplified Arabic" w:hAnsi="Simplified Arabic" w:cs="Simplified Arabic"/>
+          <w:rtl/>
+          <w:lang w:bidi="ar-SY"/>
+        </w:rPr>
+        <w:t xml:space="preserve"> </w:t>
+      </w:r>
+      <w:r>
+        <w:rPr>
+          <w:rFonts w:ascii="Simplified Arabic" w:hAnsi="Simplified Arabic" w:cs="Simplified Arabic"/>
+          <w:sz w:val="28"/>
+          <w:szCs w:val="28"/>
+          <w:rtl/>
+          <w:lang w:bidi="ar-SY"/>
+        </w:rPr>
+        <w:t>تلك الأنظمة تملك القدرة على تسجيل كامل تفاصيل تفاعل الطالب مع النظام، كانت الحاجة لتحليل البيانات ال</w:t>
+      </w:r>
+      <w:r>
+        <w:rPr>
+          <w:rFonts w:ascii="Simplified Arabic" w:hAnsi="Simplified Arabic" w:cs="Simplified Arabic"/>
+          <w:sz w:val="28"/>
+          <w:szCs w:val="28"/>
+          <w:rtl/>
+          <w:lang w:bidi="ar-SY"/>
+        </w:rPr>
+        <w:t xml:space="preserve">خام المجنية من هذه الأنظمة </w:t>
       </w:r>
       <w:r>
         <w:rPr>
@@ -3462,53 +3909,9 @@
           <w:sz w:val="28"/>
           <w:szCs w:val="28"/>
           <w:rtl/>
-        </w:rPr>
-        <w:t xml:space="preserve">حوي هذه الحلقة توصيفاً لمشروع، </w:t>
-      </w:r>
-      <w:r>
-        <w:rPr>
-          <w:rFonts w:ascii="Simplified Arabic" w:hAnsi="Simplified Arabic" w:cs="Simplified Arabic" w:hint="cs"/>
-          <w:sz w:val="28"/>
-          <w:szCs w:val="28"/>
-          <w:rtl/>
-        </w:rPr>
-        <w:t>نعب</w:t>
-      </w:r>
-      <w:r>
-        <w:rPr>
-          <w:rFonts w:ascii="Simplified Arabic" w:hAnsi="Simplified Arabic" w:cs="Simplified Arabic" w:hint="cs"/>
-          <w:sz w:val="28"/>
-          <w:szCs w:val="28"/>
-          <w:rtl/>
-        </w:rPr>
-        <w:t>ّ</w:t>
-      </w:r>
-      <w:r>
-        <w:rPr>
-          <w:rFonts w:ascii="Simplified Arabic" w:hAnsi="Simplified Arabic" w:cs="Simplified Arabic" w:hint="cs"/>
-          <w:sz w:val="28"/>
-          <w:szCs w:val="28"/>
-          <w:rtl/>
-        </w:rPr>
-        <w:t>ر من خلالها عن حيثيات هذا المشروع وبعض خصائصه كتعريفه و وصفه والغاية المب</w:t>
-      </w:r>
-      <w:r>
-        <w:rPr>
-          <w:rFonts w:ascii="Simplified Arabic" w:hAnsi="Simplified Arabic" w:cs="Simplified Arabic" w:hint="cs"/>
-          <w:sz w:val="28"/>
-          <w:szCs w:val="28"/>
-          <w:rtl/>
-        </w:rPr>
-        <w:t xml:space="preserve">تغاة منه والأهداف التي سيحققها، كما </w:t>
-      </w:r>
-      <w:r>
-        <w:rPr>
-          <w:rFonts w:ascii="Simplified Arabic" w:hAnsi="Simplified Arabic" w:cs="Simplified Arabic" w:hint="cs"/>
-          <w:sz w:val="28"/>
-          <w:szCs w:val="28"/>
-          <w:rtl/>
-        </w:rPr>
-        <w:t xml:space="preserve">ستحيط بالجهات المعنية </w:t>
+          <w:lang w:bidi="ar-SY"/>
+        </w:rPr>
+        <w:t xml:space="preserve">للوصول </w:t>
       </w:r>
       <w:r>
         <w:rPr>
@@ -3516,57 +3919,23 @@
           <w:sz w:val="28"/>
           <w:szCs w:val="28"/>
           <w:rtl/>
-        </w:rPr>
-        <w:br/>
-      </w:r>
-      <w:r>
-        <w:rPr>
-          <w:rFonts w:ascii="Simplified Arabic" w:hAnsi="Simplified Arabic" w:cs="Simplified Arabic" w:hint="cs"/>
-          <w:sz w:val="28"/>
-          <w:szCs w:val="28"/>
-          <w:rtl/>
-        </w:rPr>
-        <w:t xml:space="preserve">والمهتمين بهذا المشروع والقيود </w:t>
-      </w:r>
-      <w:r>
-        <w:rPr>
-          <w:rFonts w:ascii="Simplified Arabic" w:hAnsi="Simplified Arabic" w:cs="Simplified Arabic" w:hint="cs"/>
-          <w:sz w:val="28"/>
-          <w:szCs w:val="28"/>
-          <w:rtl/>
-        </w:rPr>
-        <w:t xml:space="preserve">والافتراضات التي سيُبنى عليها، </w:t>
-      </w:r>
-      <w:r>
-        <w:rPr>
-          <w:rFonts w:ascii="Simplified Arabic" w:hAnsi="Simplified Arabic" w:cs="Simplified Arabic" w:hint="cs"/>
-          <w:sz w:val="28"/>
-          <w:szCs w:val="28"/>
-          <w:rtl/>
-        </w:rPr>
-        <w:t>ونذكر أيضا التسليمات وقائمة أولية بالمخاطر المح</w:t>
-      </w:r>
-      <w:r>
-        <w:rPr>
-          <w:rFonts w:ascii="Simplified Arabic" w:hAnsi="Simplified Arabic" w:cs="Simplified Arabic" w:hint="cs"/>
-          <w:sz w:val="28"/>
-          <w:szCs w:val="28"/>
-          <w:rtl/>
-        </w:rPr>
-        <w:t xml:space="preserve">تملة التي ستؤثر على سير العمل، </w:t>
-      </w:r>
-      <w:r>
-        <w:rPr>
-          <w:rFonts w:ascii="Simplified Arabic" w:hAnsi="Simplified Arabic" w:cs="Simplified Arabic" w:hint="cs"/>
-          <w:sz w:val="28"/>
-          <w:szCs w:val="28"/>
-          <w:rtl/>
-        </w:rPr>
-        <w:t>وجدول زمني يبين الأحداث والأنشطة وخصائصها خلال الفترة الزمنية الممتدة من لحظة بدء المشروع حتى لحظة تسليمه مع توضيح بنية تقسيم العمل وتوصيف للموارد التي سنحتاج أليها .</w:t>
+          <w:lang w:bidi="ar-SY"/>
+        </w:rPr>
+        <w:t>للمعرفة المخبئة في هذه البيانات وتحسين وضع الطلاب والوصول إلى معرفة تساعد في اتخاذ القرارات.</w:t>
       </w:r>
     </w:p>
     <w:p>
       <w:pPr>
+        <w:pStyle w:val="Heading1"/>
+        <w:bidi/>
+        <w:rPr>
+          <w:sz w:val="36"/>
+          <w:szCs w:val="36"/>
+          <w:lang w:bidi="ar-SY"/>
+        </w:rPr>
+      </w:pPr>
+      <w:bookmarkStart w:id="4" w:name="_Toc471297613"/>
+      <w:r>
         <w:rPr>
           <w:rFonts w:ascii="Simplified Arabic" w:hAnsi="Simplified Arabic" w:cs="Simplified Arabic"/>
           <w:sz w:val="36"/>
@@ -3574,12 +3943,929 @@
           <w:rtl/>
           <w:lang w:bidi="ar-SY"/>
         </w:rPr>
-      </w:pPr>
+        <w:t>وصف المشروع</w:t>
+      </w:r>
+      <w:r>
+        <w:rPr>
+          <w:rFonts w:hint="cs"/>
+          <w:sz w:val="36"/>
+          <w:szCs w:val="36"/>
+          <w:rtl/>
+          <w:lang w:bidi="ar-SY"/>
+        </w:rPr>
+        <w:t xml:space="preserve"> </w:t>
+      </w:r>
+      <w:r>
+        <w:rPr>
+          <w:rFonts w:asciiTheme="majorBidi" w:hAnsiTheme="majorBidi"/>
+          <w:sz w:val="36"/>
+          <w:szCs w:val="36"/>
+          <w:lang w:bidi="ar-SY"/>
+        </w:rPr>
+        <w:t>Description</w:t>
+      </w:r>
+      <w:r>
+        <w:rPr>
+          <w:rFonts w:hint="cs"/>
+          <w:sz w:val="36"/>
+          <w:szCs w:val="36"/>
+          <w:rtl/>
+          <w:lang w:bidi="ar-SY"/>
+        </w:rPr>
+        <w:t>:</w:t>
+      </w:r>
+      <w:bookmarkEnd w:id="4"/>
+      <w:r>
+        <w:rPr>
+          <w:rFonts w:hint="cs"/>
+          <w:sz w:val="36"/>
+          <w:szCs w:val="36"/>
+          <w:rtl/>
+          <w:lang w:bidi="ar-SY"/>
+        </w:rPr>
+        <w:t xml:space="preserve"> </w:t>
+      </w:r>
     </w:p>
     <w:p>
       <w:pPr>
-        <w:rPr>
-          <w:rFonts w:ascii="Simplified Arabic" w:eastAsiaTheme="majorEastAsia" w:hAnsi="Simplified Arabic" w:cs="Simplified Arabic"/>
+        <w:bidi/>
+        <w:jc w:val="both"/>
+        <w:rPr>
+          <w:rFonts w:ascii="Simplified Arabic" w:hAnsi="Simplified Arabic" w:cs="Simplified Arabic"/>
+          <w:sz w:val="28"/>
+          <w:szCs w:val="28"/>
+          <w:rtl/>
+          <w:lang w:bidi="ar-SY"/>
+        </w:rPr>
+      </w:pPr>
+      <w:r>
+        <w:rPr>
+          <w:rFonts w:ascii="Simplified Arabic" w:hAnsi="Simplified Arabic" w:cs="Simplified Arabic" w:hint="cs"/>
+          <w:sz w:val="28"/>
+          <w:szCs w:val="28"/>
+          <w:rtl/>
+          <w:lang w:bidi="ar-SY"/>
+        </w:rPr>
+        <w:t>المشروع عبارة عن موقع ويب موجه لاستاذة وإداري الجامعة السوري</w:t>
+      </w:r>
+      <w:r>
+        <w:rPr>
+          <w:rFonts w:ascii="Simplified Arabic" w:hAnsi="Simplified Arabic" w:cs="Simplified Arabic" w:hint="cs"/>
+          <w:sz w:val="28"/>
+          <w:szCs w:val="28"/>
+          <w:rtl/>
+          <w:lang w:bidi="ar-SY"/>
+        </w:rPr>
+        <w:t>ة</w:t>
+      </w:r>
+      <w:r>
+        <w:rPr>
+          <w:rFonts w:ascii="Simplified Arabic" w:hAnsi="Simplified Arabic" w:cs="Simplified Arabic" w:hint="cs"/>
+          <w:sz w:val="28"/>
+          <w:szCs w:val="28"/>
+          <w:rtl/>
+          <w:lang w:bidi="ar-SY"/>
+        </w:rPr>
+        <w:t xml:space="preserve"> الافتراضية، يحوي هذا الموقع عن احصائيات </w:t>
+      </w:r>
+      <w:r>
+        <w:rPr>
+          <w:rFonts w:ascii="Simplified Arabic" w:hAnsi="Simplified Arabic" w:cs="Simplified Arabic"/>
+          <w:sz w:val="28"/>
+          <w:szCs w:val="28"/>
+          <w:lang w:bidi="ar-SY"/>
+        </w:rPr>
+        <w:t xml:space="preserve"> </w:t>
+      </w:r>
+      <w:r>
+        <w:rPr>
+          <w:rFonts w:ascii="Simplified Arabic" w:hAnsi="Simplified Arabic" w:cs="Simplified Arabic" w:hint="cs"/>
+          <w:sz w:val="28"/>
+          <w:szCs w:val="28"/>
+          <w:rtl/>
+          <w:lang w:bidi="ar-SY"/>
+        </w:rPr>
+        <w:t xml:space="preserve">ومعلومات دورية </w:t>
+      </w:r>
+      <w:r>
+        <w:rPr>
+          <w:rFonts w:ascii="Simplified Arabic" w:hAnsi="Simplified Arabic" w:cs="Simplified Arabic" w:hint="cs"/>
+          <w:sz w:val="28"/>
+          <w:szCs w:val="28"/>
+          <w:rtl/>
+          <w:lang w:bidi="ar-SY"/>
+        </w:rPr>
+        <w:t xml:space="preserve">حول </w:t>
+      </w:r>
+      <w:r>
+        <w:rPr>
+          <w:rFonts w:ascii="Simplified Arabic" w:hAnsi="Simplified Arabic" w:cs="Simplified Arabic" w:hint="cs"/>
+          <w:sz w:val="28"/>
+          <w:szCs w:val="28"/>
+          <w:rtl/>
+          <w:lang w:bidi="ar-SY"/>
+        </w:rPr>
+        <w:t xml:space="preserve">طلاب الجامعة </w:t>
+      </w:r>
+      <w:r>
+        <w:rPr>
+          <w:rFonts w:ascii="Simplified Arabic" w:hAnsi="Simplified Arabic" w:cs="Simplified Arabic" w:hint="cs"/>
+          <w:sz w:val="28"/>
+          <w:szCs w:val="28"/>
+          <w:rtl/>
+          <w:lang w:bidi="ar-SY"/>
+        </w:rPr>
+        <w:t>ومستواهم الحالي</w:t>
+      </w:r>
+      <w:r>
+        <w:rPr>
+          <w:rFonts w:ascii="Simplified Arabic" w:hAnsi="Simplified Arabic" w:cs="Simplified Arabic" w:hint="cs"/>
+          <w:sz w:val="28"/>
+          <w:szCs w:val="28"/>
+          <w:rtl/>
+          <w:lang w:bidi="ar-SY"/>
+        </w:rPr>
+        <w:t xml:space="preserve"> من عدة نواحي منها: مستوى التفاعل، مستوى العلمي، </w:t>
+      </w:r>
+      <w:r>
+        <w:rPr>
+          <w:rFonts w:ascii="Simplified Arabic" w:hAnsi="Simplified Arabic" w:cs="Simplified Arabic" w:hint="cs"/>
+          <w:sz w:val="28"/>
+          <w:szCs w:val="28"/>
+          <w:rtl/>
+          <w:lang w:bidi="ar-SY"/>
+        </w:rPr>
+        <w:t xml:space="preserve">مستوى الأكاديمي. </w:t>
+      </w:r>
+    </w:p>
+    <w:p>
+      <w:pPr>
+        <w:bidi/>
+        <w:jc w:val="both"/>
+        <w:rPr>
+          <w:rFonts w:ascii="Simplified Arabic" w:hAnsi="Simplified Arabic" w:cs="Simplified Arabic"/>
+          <w:sz w:val="28"/>
+          <w:szCs w:val="28"/>
+          <w:rtl/>
+          <w:lang w:bidi="ar-SY"/>
+        </w:rPr>
+      </w:pPr>
+      <w:r>
+        <w:rPr>
+          <w:rFonts w:ascii="Simplified Arabic" w:hAnsi="Simplified Arabic" w:cs="Simplified Arabic" w:hint="cs"/>
+          <w:sz w:val="28"/>
+          <w:szCs w:val="28"/>
+          <w:rtl/>
+          <w:lang w:bidi="ar-SY"/>
+        </w:rPr>
+        <w:t>و</w:t>
+      </w:r>
+      <w:r>
+        <w:rPr>
+          <w:rFonts w:ascii="Simplified Arabic" w:hAnsi="Simplified Arabic" w:cs="Simplified Arabic"/>
+          <w:sz w:val="28"/>
+          <w:szCs w:val="28"/>
+          <w:rtl/>
+          <w:lang w:bidi="ar-SY"/>
+        </w:rPr>
+        <w:t>المشروع يتعامل مع نوعين من المعطيات الأول هو المعطيات الديموغرافية للطلاب والثاني هو المعطيات الديناميكية المغيرة باستمرار والتي تمثل نشاط الطلاب في بيئة التعليم الافتراضية، ويتم جمع هذه المعطيات بشكل يومي على مستوى حبيبي دقيق ومناسب.</w:t>
+      </w:r>
+      <w:r>
+        <w:rPr>
+          <w:rFonts w:ascii="Simplified Arabic" w:hAnsi="Simplified Arabic" w:cs="Simplified Arabic" w:hint="cs"/>
+          <w:sz w:val="28"/>
+          <w:szCs w:val="28"/>
+          <w:rtl/>
+          <w:lang w:bidi="ar-SY"/>
+        </w:rPr>
+        <w:t xml:space="preserve"> </w:t>
+      </w:r>
+    </w:p>
+    <w:p>
+      <w:pPr>
+        <w:bidi/>
+        <w:jc w:val="both"/>
+        <w:rPr>
+          <w:rFonts w:ascii="Simplified Arabic" w:hAnsi="Simplified Arabic" w:cs="Simplified Arabic"/>
+          <w:sz w:val="28"/>
+          <w:szCs w:val="28"/>
+          <w:rtl/>
+          <w:lang w:bidi="ar-SY"/>
+        </w:rPr>
+      </w:pPr>
+      <w:r>
+        <w:rPr>
+          <w:rFonts w:ascii="Simplified Arabic" w:hAnsi="Simplified Arabic" w:cs="Simplified Arabic"/>
+          <w:sz w:val="28"/>
+          <w:szCs w:val="28"/>
+          <w:rtl/>
+          <w:lang w:bidi="ar-SY"/>
+        </w:rPr>
+        <w:t xml:space="preserve">تملك الجامعة السورية الافتراضية عدة أنظمة منها: نظام الامتحانات: ويتم عن طريق تقديم الامتحانات وتسجيل العلامات، نظام </w:t>
+      </w:r>
+      <w:r>
+        <w:rPr>
+          <w:rFonts w:ascii="Simplified Arabic" w:hAnsi="Simplified Arabic" w:cs="Simplified Arabic"/>
+          <w:sz w:val="28"/>
+          <w:szCs w:val="28"/>
+          <w:lang w:bidi="ar-SY"/>
+        </w:rPr>
+        <w:t>:</w:t>
+      </w:r>
+      <w:r>
+        <w:rPr>
+          <w:rFonts w:asciiTheme="majorBidi" w:hAnsiTheme="majorBidi" w:cstheme="majorBidi"/>
+          <w:sz w:val="24"/>
+          <w:szCs w:val="24"/>
+          <w:lang w:bidi="ar-SY"/>
+        </w:rPr>
+        <w:t>Web Demo</w:t>
+      </w:r>
+      <w:r>
+        <w:rPr>
+          <w:rFonts w:ascii="Simplified Arabic" w:hAnsi="Simplified Arabic" w:cs="Simplified Arabic"/>
+          <w:sz w:val="28"/>
+          <w:szCs w:val="28"/>
+          <w:rtl/>
+          <w:lang w:bidi="ar-SY"/>
+        </w:rPr>
+        <w:t xml:space="preserve"> يتم من خلاله عرض وإدارة المحاضرات </w:t>
+      </w:r>
+      <w:r>
+        <w:rPr>
+          <w:rFonts w:ascii="Simplified Arabic" w:hAnsi="Simplified Arabic" w:cs="Simplified Arabic" w:hint="cs"/>
+          <w:sz w:val="28"/>
+          <w:szCs w:val="28"/>
+          <w:rtl/>
+          <w:lang w:bidi="ar-SY"/>
+        </w:rPr>
+        <w:t xml:space="preserve">المباشرة </w:t>
+      </w:r>
+      <w:r>
+        <w:rPr>
+          <w:rFonts w:ascii="Simplified Arabic" w:hAnsi="Simplified Arabic" w:cs="Simplified Arabic"/>
+          <w:sz w:val="28"/>
+          <w:szCs w:val="28"/>
+          <w:rtl/>
+          <w:lang w:bidi="ar-SY"/>
+        </w:rPr>
+        <w:t>وتسجيلها.</w:t>
+      </w:r>
+    </w:p>
+    <w:p>
+      <w:pPr>
+        <w:bidi/>
+        <w:jc w:val="both"/>
+        <w:rPr>
+          <w:rFonts w:ascii="Simplified Arabic" w:hAnsi="Simplified Arabic" w:cs="Simplified Arabic"/>
+          <w:sz w:val="28"/>
+          <w:szCs w:val="28"/>
+          <w:rtl/>
+          <w:lang w:bidi="ar-SY"/>
+        </w:rPr>
+      </w:pPr>
+      <w:r>
+        <w:rPr>
+          <w:rFonts w:ascii="Simplified Arabic" w:hAnsi="Simplified Arabic" w:cs="Simplified Arabic"/>
+          <w:sz w:val="28"/>
+          <w:szCs w:val="28"/>
+          <w:rtl/>
+          <w:lang w:bidi="ar-SY"/>
+        </w:rPr>
+        <w:t>يقوم المشروع على التنقيب في البيانات الناتجة عن تفاعل الطلاب مع هذه الأنظمة، وإيجاد العلاقة بين نجاح الطلاب وتفاعلهم مع الأنظمة المذكورة آنفاً</w:t>
+      </w:r>
+      <w:r>
+        <w:rPr>
+          <w:rFonts w:ascii="Simplified Arabic" w:hAnsi="Simplified Arabic" w:cs="Simplified Arabic"/>
+          <w:sz w:val="28"/>
+          <w:szCs w:val="28"/>
+          <w:rtl/>
+          <w:lang w:bidi="ar-SY"/>
+        </w:rPr>
+        <w:t xml:space="preserve"> (حضور محاضرات، تسليم وظائف، تفاعل مع دروس، تحميل محاضرات.. إلخ ) للوصول إلى </w:t>
+      </w:r>
+      <w:r>
+        <w:rPr>
+          <w:rFonts w:ascii="Simplified Arabic" w:hAnsi="Simplified Arabic" w:cs="Simplified Arabic"/>
+          <w:b/>
+          <w:bCs/>
+          <w:sz w:val="28"/>
+          <w:szCs w:val="28"/>
+          <w:rtl/>
+          <w:lang w:bidi="ar-SY"/>
+        </w:rPr>
+        <w:t>معرفة</w:t>
+      </w:r>
+      <w:r>
+        <w:rPr>
+          <w:rFonts w:ascii="Simplified Arabic" w:hAnsi="Simplified Arabic" w:cs="Simplified Arabic"/>
+          <w:sz w:val="28"/>
+          <w:szCs w:val="28"/>
+          <w:rtl/>
+          <w:lang w:bidi="ar-SY"/>
+        </w:rPr>
+        <w:t xml:space="preserve"> تساعد على اتخاذ القرارات التي </w:t>
+      </w:r>
+      <w:r>
+        <w:rPr>
+          <w:rFonts w:ascii="Simplified Arabic" w:hAnsi="Simplified Arabic" w:cs="Simplified Arabic" w:hint="cs"/>
+          <w:sz w:val="28"/>
+          <w:szCs w:val="28"/>
+          <w:rtl/>
+          <w:lang w:bidi="ar-SY"/>
+        </w:rPr>
+        <w:t>تحسن</w:t>
+      </w:r>
+      <w:r>
+        <w:rPr>
+          <w:rFonts w:ascii="Simplified Arabic" w:hAnsi="Simplified Arabic" w:cs="Simplified Arabic"/>
+          <w:sz w:val="28"/>
+          <w:szCs w:val="28"/>
+          <w:rtl/>
+          <w:lang w:bidi="ar-SY"/>
+        </w:rPr>
+        <w:t xml:space="preserve"> الوضع التعليمي للطلاب والجامعات.</w:t>
+      </w:r>
+    </w:p>
+    <w:p>
+      <w:pPr>
+        <w:rPr>
+          <w:rFonts w:ascii="Simplified Arabic" w:hAnsi="Simplified Arabic" w:cs="Simplified Arabic"/>
+          <w:sz w:val="28"/>
+          <w:szCs w:val="28"/>
+          <w:rtl/>
+          <w:lang w:bidi="ar-SY"/>
+        </w:rPr>
+      </w:pPr>
+      <w:r>
+        <w:rPr>
+          <w:rFonts w:ascii="Simplified Arabic" w:hAnsi="Simplified Arabic" w:cs="Simplified Arabic"/>
+          <w:sz w:val="28"/>
+          <w:szCs w:val="28"/>
+          <w:rtl/>
+          <w:lang w:bidi="ar-SY"/>
+        </w:rPr>
+        <w:br w:type="page"/>
+      </w:r>
+    </w:p>
+    <w:p>
+      <w:pPr>
+        <w:pStyle w:val="Heading1"/>
+        <w:bidi/>
+        <w:rPr>
+          <w:sz w:val="36"/>
+          <w:szCs w:val="36"/>
+          <w:rtl/>
+          <w:lang w:bidi="ar-SY"/>
+        </w:rPr>
+      </w:pPr>
+      <w:bookmarkStart w:id="5" w:name="_Toc471297614"/>
+      <w:r>
+        <w:rPr>
+          <w:rFonts w:hint="cs"/>
+          <w:sz w:val="36"/>
+          <w:szCs w:val="36"/>
+          <w:rtl/>
+          <w:lang w:bidi="ar-SY"/>
+        </w:rPr>
+        <w:lastRenderedPageBreak/>
+        <w:t xml:space="preserve">الهدف من المشروع </w:t>
+      </w:r>
+      <w:r>
+        <w:rPr>
+          <w:rFonts w:asciiTheme="majorBidi" w:hAnsiTheme="majorBidi"/>
+          <w:sz w:val="36"/>
+          <w:szCs w:val="36"/>
+          <w:lang w:bidi="ar-SY"/>
+        </w:rPr>
+        <w:t>Objective</w:t>
+      </w:r>
+      <w:r>
+        <w:rPr>
+          <w:rFonts w:hint="cs"/>
+          <w:sz w:val="36"/>
+          <w:szCs w:val="36"/>
+          <w:rtl/>
+          <w:lang w:bidi="ar-SY"/>
+        </w:rPr>
+        <w:t>:</w:t>
+      </w:r>
+      <w:bookmarkEnd w:id="5"/>
+      <w:r>
+        <w:rPr>
+          <w:rFonts w:hint="cs"/>
+          <w:sz w:val="36"/>
+          <w:szCs w:val="36"/>
+          <w:rtl/>
+          <w:lang w:bidi="ar-SY"/>
+        </w:rPr>
+        <w:t xml:space="preserve"> </w:t>
+      </w:r>
+    </w:p>
+    <w:p>
+      <w:pPr>
+        <w:bidi/>
+        <w:jc w:val="both"/>
+        <w:rPr>
+          <w:rFonts w:ascii="Simplified Arabic" w:hAnsi="Simplified Arabic" w:cs="Simplified Arabic"/>
+          <w:sz w:val="28"/>
+          <w:szCs w:val="28"/>
+          <w:rtl/>
+          <w:lang w:bidi="ar-SY"/>
+        </w:rPr>
+      </w:pPr>
+      <w:r>
+        <w:rPr>
+          <w:rFonts w:ascii="Simplified Arabic" w:hAnsi="Simplified Arabic" w:cs="Simplified Arabic" w:hint="cs"/>
+          <w:sz w:val="28"/>
+          <w:szCs w:val="28"/>
+          <w:rtl/>
+          <w:lang w:bidi="ar-SY"/>
+        </w:rPr>
+        <w:t>ب</w:t>
+      </w:r>
+      <w:r>
+        <w:rPr>
+          <w:rFonts w:ascii="Simplified Arabic" w:hAnsi="Simplified Arabic" w:cs="Simplified Arabic"/>
+          <w:sz w:val="28"/>
+          <w:szCs w:val="28"/>
+          <w:rtl/>
+          <w:lang w:bidi="ar-SY"/>
+        </w:rPr>
+        <w:t xml:space="preserve">استخدام تقنيات التنقيب في البيانات الخام المستخرجة من الأنظمة التعليمية </w:t>
+      </w:r>
+      <w:r>
+        <w:rPr>
+          <w:rFonts w:ascii="Simplified Arabic" w:hAnsi="Simplified Arabic" w:cs="Simplified Arabic" w:hint="cs"/>
+          <w:sz w:val="28"/>
+          <w:szCs w:val="28"/>
+          <w:rtl/>
+          <w:lang w:bidi="ar-SY"/>
+        </w:rPr>
+        <w:t>يهدف المشروع إلى</w:t>
+      </w:r>
+      <w:r>
+        <w:rPr>
+          <w:rFonts w:ascii="Simplified Arabic" w:hAnsi="Simplified Arabic" w:cs="Simplified Arabic" w:hint="cs"/>
+          <w:sz w:val="28"/>
+          <w:szCs w:val="28"/>
+          <w:rtl/>
+          <w:lang w:bidi="ar-SY"/>
+        </w:rPr>
+        <w:t>:</w:t>
+      </w:r>
+    </w:p>
+    <w:p>
+      <w:pPr>
+        <w:pStyle w:val="ListParagraph"/>
+        <w:numPr>
+          <w:ilvl w:val="0"/>
+          <w:numId w:val="11"/>
+        </w:numPr>
+        <w:bidi/>
+        <w:jc w:val="both"/>
+        <w:rPr>
+          <w:rFonts w:ascii="Simplified Arabic" w:hAnsi="Simplified Arabic" w:cs="Simplified Arabic"/>
+          <w:sz w:val="28"/>
+          <w:szCs w:val="28"/>
+          <w:lang w:bidi="ar-SY"/>
+        </w:rPr>
+      </w:pPr>
+      <w:r>
+        <w:rPr>
+          <w:rFonts w:ascii="Simplified Arabic" w:hAnsi="Simplified Arabic" w:cs="Simplified Arabic" w:hint="cs"/>
+          <w:sz w:val="28"/>
+          <w:szCs w:val="28"/>
+          <w:rtl/>
+          <w:lang w:bidi="ar-SY"/>
+        </w:rPr>
+        <w:t>الكشف المبكر عن الطلاب المعرضين لخطر الفشل والانسحاب بدقة تتجاوز 70%.</w:t>
+      </w:r>
+    </w:p>
+    <w:p>
+      <w:pPr>
+        <w:pStyle w:val="ListParagraph"/>
+        <w:numPr>
+          <w:ilvl w:val="0"/>
+          <w:numId w:val="11"/>
+        </w:numPr>
+        <w:bidi/>
+        <w:jc w:val="both"/>
+        <w:rPr>
+          <w:rFonts w:ascii="Simplified Arabic" w:hAnsi="Simplified Arabic" w:cs="Simplified Arabic"/>
+          <w:sz w:val="28"/>
+          <w:szCs w:val="28"/>
+          <w:lang w:bidi="ar-SY"/>
+        </w:rPr>
+      </w:pPr>
+      <w:r>
+        <w:rPr>
+          <w:rFonts w:ascii="Simplified Arabic" w:hAnsi="Simplified Arabic" w:cs="Simplified Arabic"/>
+          <w:sz w:val="28"/>
+          <w:szCs w:val="28"/>
+          <w:rtl/>
+          <w:lang w:bidi="ar-SY"/>
+        </w:rPr>
+        <w:t>استخلاص معلومات</w:t>
+      </w:r>
+      <w:bookmarkStart w:id="6" w:name="_GoBack"/>
+      <w:bookmarkEnd w:id="6"/>
+      <w:r>
+        <w:rPr>
+          <w:rFonts w:ascii="Simplified Arabic" w:hAnsi="Simplified Arabic" w:cs="Simplified Arabic"/>
+          <w:sz w:val="28"/>
+          <w:szCs w:val="28"/>
+          <w:rtl/>
+          <w:lang w:bidi="ar-SY"/>
+        </w:rPr>
+        <w:t xml:space="preserve"> </w:t>
+      </w:r>
+      <w:r>
+        <w:rPr>
+          <w:rFonts w:ascii="Simplified Arabic" w:hAnsi="Simplified Arabic" w:cs="Simplified Arabic"/>
+          <w:sz w:val="28"/>
+          <w:szCs w:val="28"/>
+          <w:rtl/>
+          <w:lang w:bidi="ar-SY"/>
+        </w:rPr>
+        <w:t>عن سلوك الطلا</w:t>
+      </w:r>
+      <w:r>
+        <w:rPr>
+          <w:rFonts w:ascii="Simplified Arabic" w:hAnsi="Simplified Arabic" w:cs="Simplified Arabic" w:hint="cs"/>
+          <w:sz w:val="28"/>
+          <w:szCs w:val="28"/>
+          <w:rtl/>
+          <w:lang w:bidi="ar-SY"/>
+        </w:rPr>
+        <w:t>ب</w:t>
+      </w:r>
+      <w:r>
+        <w:rPr>
+          <w:rFonts w:ascii="Simplified Arabic" w:hAnsi="Simplified Arabic" w:cs="Simplified Arabic" w:hint="cs"/>
+          <w:sz w:val="28"/>
+          <w:szCs w:val="28"/>
+          <w:rtl/>
+          <w:lang w:bidi="ar-SY"/>
+        </w:rPr>
+        <w:t xml:space="preserve"> تفيد بتحسن المناهج التعليمة</w:t>
+      </w:r>
+      <w:r>
+        <w:rPr>
+          <w:rFonts w:ascii="Simplified Arabic" w:hAnsi="Simplified Arabic" w:cs="Simplified Arabic" w:hint="cs"/>
+          <w:sz w:val="28"/>
+          <w:szCs w:val="28"/>
+          <w:rtl/>
+          <w:lang w:bidi="ar-SY"/>
+        </w:rPr>
+        <w:t>.</w:t>
+      </w:r>
+    </w:p>
+    <w:p>
+      <w:pPr>
+        <w:pStyle w:val="ListParagraph"/>
+        <w:numPr>
+          <w:ilvl w:val="0"/>
+          <w:numId w:val="11"/>
+        </w:numPr>
+        <w:bidi/>
+        <w:jc w:val="both"/>
+        <w:rPr>
+          <w:rFonts w:ascii="Simplified Arabic" w:hAnsi="Simplified Arabic" w:cs="Simplified Arabic"/>
+          <w:sz w:val="28"/>
+          <w:szCs w:val="28"/>
+          <w:lang w:bidi="ar-SY"/>
+        </w:rPr>
+      </w:pPr>
+      <w:r>
+        <w:rPr>
+          <w:rFonts w:ascii="Simplified Arabic" w:hAnsi="Simplified Arabic" w:cs="Simplified Arabic"/>
+          <w:sz w:val="28"/>
+          <w:szCs w:val="28"/>
+          <w:rtl/>
+          <w:lang w:bidi="ar-SY"/>
+        </w:rPr>
+        <w:t xml:space="preserve">استخلاص </w:t>
+      </w:r>
+      <w:r>
+        <w:rPr>
+          <w:rFonts w:ascii="Simplified Arabic" w:hAnsi="Simplified Arabic" w:cs="Simplified Arabic" w:hint="cs"/>
+          <w:sz w:val="28"/>
+          <w:szCs w:val="28"/>
+          <w:rtl/>
+          <w:lang w:bidi="ar-SY"/>
+        </w:rPr>
+        <w:t xml:space="preserve">معلومات </w:t>
+      </w:r>
+      <w:r>
+        <w:rPr>
+          <w:rFonts w:ascii="Simplified Arabic" w:hAnsi="Simplified Arabic" w:cs="Simplified Arabic" w:hint="cs"/>
+          <w:sz w:val="28"/>
+          <w:szCs w:val="28"/>
+          <w:rtl/>
+          <w:lang w:bidi="ar-SY"/>
+        </w:rPr>
+        <w:t>تساعد</w:t>
+      </w:r>
+      <w:r>
+        <w:rPr>
+          <w:rFonts w:ascii="Simplified Arabic" w:hAnsi="Simplified Arabic" w:cs="Simplified Arabic" w:hint="cs"/>
+          <w:sz w:val="28"/>
+          <w:szCs w:val="28"/>
+          <w:rtl/>
+          <w:lang w:bidi="ar-SY"/>
+        </w:rPr>
+        <w:t xml:space="preserve"> في فهم وحل </w:t>
+      </w:r>
+      <w:r>
+        <w:rPr>
+          <w:rFonts w:ascii="Simplified Arabic" w:hAnsi="Simplified Arabic" w:cs="Simplified Arabic"/>
+          <w:sz w:val="28"/>
+          <w:szCs w:val="28"/>
+          <w:rtl/>
+          <w:lang w:bidi="ar-SY"/>
+        </w:rPr>
+        <w:t>مشاكل التعل</w:t>
+      </w:r>
+      <w:r>
+        <w:rPr>
+          <w:rFonts w:ascii="Simplified Arabic" w:hAnsi="Simplified Arabic" w:cs="Simplified Arabic" w:hint="cs"/>
+          <w:sz w:val="28"/>
+          <w:szCs w:val="28"/>
+          <w:rtl/>
+          <w:lang w:bidi="ar-SY"/>
+        </w:rPr>
+        <w:t>ّ</w:t>
+      </w:r>
+      <w:r>
+        <w:rPr>
+          <w:rFonts w:ascii="Simplified Arabic" w:hAnsi="Simplified Arabic" w:cs="Simplified Arabic"/>
+          <w:sz w:val="28"/>
+          <w:szCs w:val="28"/>
+          <w:rtl/>
+          <w:lang w:bidi="ar-SY"/>
+        </w:rPr>
+        <w:t>م</w:t>
+      </w:r>
+      <w:r>
+        <w:rPr>
+          <w:rFonts w:ascii="Simplified Arabic" w:hAnsi="Simplified Arabic" w:cs="Simplified Arabic" w:hint="cs"/>
+          <w:sz w:val="28"/>
+          <w:szCs w:val="28"/>
+          <w:rtl/>
+          <w:lang w:bidi="ar-SY"/>
+        </w:rPr>
+        <w:t xml:space="preserve"> التي تواجه </w:t>
+      </w:r>
+      <w:r>
+        <w:rPr>
+          <w:rFonts w:ascii="Simplified Arabic" w:hAnsi="Simplified Arabic" w:cs="Simplified Arabic" w:hint="cs"/>
+          <w:sz w:val="28"/>
+          <w:szCs w:val="28"/>
+          <w:rtl/>
+          <w:lang w:bidi="ar-SY"/>
+        </w:rPr>
+        <w:t>طلاب الجامعة الافتراضية</w:t>
+      </w:r>
+      <w:r>
+        <w:rPr>
+          <w:rFonts w:ascii="Simplified Arabic" w:hAnsi="Simplified Arabic" w:cs="Simplified Arabic" w:hint="cs"/>
+          <w:sz w:val="28"/>
+          <w:szCs w:val="28"/>
+          <w:rtl/>
+          <w:lang w:bidi="ar-SY"/>
+        </w:rPr>
+        <w:t>.</w:t>
+      </w:r>
+    </w:p>
+    <w:p>
+      <w:pPr>
+        <w:pStyle w:val="ListParagraph"/>
+        <w:numPr>
+          <w:ilvl w:val="0"/>
+          <w:numId w:val="11"/>
+        </w:numPr>
+        <w:bidi/>
+        <w:jc w:val="both"/>
+        <w:rPr>
+          <w:rFonts w:ascii="Simplified Arabic" w:hAnsi="Simplified Arabic" w:cs="Simplified Arabic"/>
+          <w:sz w:val="28"/>
+          <w:szCs w:val="28"/>
+          <w:lang w:bidi="ar-SY"/>
+        </w:rPr>
+      </w:pPr>
+      <w:r>
+        <w:rPr>
+          <w:rFonts w:ascii="Simplified Arabic" w:hAnsi="Simplified Arabic" w:cs="Simplified Arabic"/>
+          <w:sz w:val="28"/>
+          <w:szCs w:val="28"/>
+          <w:rtl/>
+          <w:lang w:bidi="ar-SY"/>
+        </w:rPr>
+        <w:t xml:space="preserve">استخلاص </w:t>
+      </w:r>
+      <w:r>
+        <w:rPr>
+          <w:rFonts w:ascii="Simplified Arabic" w:hAnsi="Simplified Arabic" w:cs="Simplified Arabic"/>
+          <w:sz w:val="28"/>
+          <w:szCs w:val="28"/>
+          <w:rtl/>
+          <w:lang w:bidi="ar-SY"/>
+        </w:rPr>
+        <w:t xml:space="preserve">معلومات عن كيفية </w:t>
+      </w:r>
+      <w:r>
+        <w:rPr>
+          <w:rFonts w:ascii="Simplified Arabic" w:hAnsi="Simplified Arabic" w:cs="Simplified Arabic" w:hint="cs"/>
+          <w:sz w:val="28"/>
+          <w:szCs w:val="28"/>
+          <w:rtl/>
+          <w:lang w:bidi="ar-SY"/>
+        </w:rPr>
+        <w:t>ت</w:t>
+      </w:r>
+      <w:r>
+        <w:rPr>
+          <w:rFonts w:ascii="Simplified Arabic" w:hAnsi="Simplified Arabic" w:cs="Simplified Arabic" w:hint="cs"/>
+          <w:sz w:val="28"/>
+          <w:szCs w:val="28"/>
+          <w:rtl/>
+          <w:lang w:bidi="ar-SY"/>
+        </w:rPr>
+        <w:t>فاع</w:t>
+      </w:r>
+      <w:r>
+        <w:rPr>
+          <w:rFonts w:ascii="Simplified Arabic" w:hAnsi="Simplified Arabic" w:cs="Simplified Arabic" w:hint="cs"/>
+          <w:sz w:val="28"/>
+          <w:szCs w:val="28"/>
+          <w:rtl/>
+          <w:lang w:bidi="ar-SY"/>
+        </w:rPr>
+        <w:t>ل الطلاب</w:t>
+      </w:r>
+      <w:r>
+        <w:rPr>
+          <w:rFonts w:ascii="Simplified Arabic" w:hAnsi="Simplified Arabic" w:cs="Simplified Arabic"/>
+          <w:sz w:val="28"/>
+          <w:szCs w:val="28"/>
+          <w:rtl/>
+          <w:lang w:bidi="ar-SY"/>
+        </w:rPr>
+        <w:t xml:space="preserve"> مع </w:t>
+      </w:r>
+      <w:r>
+        <w:rPr>
+          <w:rFonts w:ascii="Simplified Arabic" w:hAnsi="Simplified Arabic" w:cs="Simplified Arabic" w:hint="cs"/>
+          <w:sz w:val="28"/>
+          <w:szCs w:val="28"/>
+          <w:rtl/>
+          <w:lang w:bidi="ar-SY"/>
+        </w:rPr>
+        <w:t>الأنظمة</w:t>
+      </w:r>
+      <w:r>
+        <w:rPr>
+          <w:rFonts w:ascii="Simplified Arabic" w:hAnsi="Simplified Arabic" w:cs="Simplified Arabic"/>
+          <w:sz w:val="28"/>
+          <w:szCs w:val="28"/>
+          <w:rtl/>
+          <w:lang w:bidi="ar-SY"/>
+        </w:rPr>
+        <w:t xml:space="preserve"> التعليمية</w:t>
+      </w:r>
+      <w:r>
+        <w:rPr>
+          <w:rFonts w:ascii="Simplified Arabic" w:hAnsi="Simplified Arabic" w:cs="Simplified Arabic" w:hint="cs"/>
+          <w:sz w:val="28"/>
+          <w:szCs w:val="28"/>
+          <w:rtl/>
+          <w:lang w:bidi="ar-SY"/>
+        </w:rPr>
+        <w:t xml:space="preserve"> للجامعة الافتراضية.</w:t>
+      </w:r>
+    </w:p>
+    <w:p>
+      <w:pPr>
+        <w:pStyle w:val="ListParagraph"/>
+        <w:numPr>
+          <w:ilvl w:val="0"/>
+          <w:numId w:val="11"/>
+        </w:numPr>
+        <w:bidi/>
+        <w:jc w:val="both"/>
+        <w:rPr>
+          <w:rFonts w:ascii="Simplified Arabic" w:hAnsi="Simplified Arabic" w:cs="Simplified Arabic"/>
+          <w:sz w:val="28"/>
+          <w:szCs w:val="28"/>
+          <w:lang w:bidi="ar-SY"/>
+        </w:rPr>
+      </w:pPr>
+      <w:r>
+        <w:rPr>
+          <w:rFonts w:ascii="Simplified Arabic" w:hAnsi="Simplified Arabic" w:cs="Simplified Arabic"/>
+          <w:sz w:val="28"/>
+          <w:szCs w:val="28"/>
+          <w:rtl/>
+          <w:lang w:bidi="ar-SY"/>
+        </w:rPr>
+        <w:t xml:space="preserve">استخلاص </w:t>
+      </w:r>
+      <w:r>
+        <w:rPr>
+          <w:rFonts w:ascii="Simplified Arabic" w:hAnsi="Simplified Arabic" w:cs="Simplified Arabic"/>
+          <w:sz w:val="28"/>
+          <w:szCs w:val="28"/>
+          <w:rtl/>
+          <w:lang w:bidi="ar-SY"/>
+        </w:rPr>
+        <w:t xml:space="preserve">معلومات تساعد </w:t>
+      </w:r>
+      <w:r>
+        <w:rPr>
+          <w:rFonts w:ascii="Simplified Arabic" w:hAnsi="Simplified Arabic" w:cs="Simplified Arabic"/>
+          <w:sz w:val="28"/>
+          <w:szCs w:val="28"/>
+          <w:rtl/>
+          <w:lang w:bidi="ar-SY"/>
+        </w:rPr>
+        <w:t xml:space="preserve">أصحاب القرار </w:t>
+      </w:r>
+      <w:r>
+        <w:rPr>
+          <w:rFonts w:ascii="Simplified Arabic" w:hAnsi="Simplified Arabic" w:cs="Simplified Arabic" w:hint="cs"/>
+          <w:sz w:val="28"/>
+          <w:szCs w:val="28"/>
+          <w:rtl/>
+          <w:lang w:bidi="ar-SY"/>
+        </w:rPr>
+        <w:t>(</w:t>
+      </w:r>
+      <w:r>
+        <w:rPr>
+          <w:rFonts w:ascii="Simplified Arabic" w:hAnsi="Simplified Arabic" w:cs="Simplified Arabic"/>
+          <w:sz w:val="28"/>
+          <w:szCs w:val="28"/>
+          <w:rtl/>
+          <w:lang w:bidi="ar-SY"/>
+        </w:rPr>
+        <w:t>طلاب</w:t>
+      </w:r>
+      <w:r>
+        <w:rPr>
+          <w:rFonts w:ascii="Simplified Arabic" w:hAnsi="Simplified Arabic" w:cs="Simplified Arabic" w:hint="cs"/>
+          <w:sz w:val="28"/>
+          <w:szCs w:val="28"/>
+          <w:rtl/>
+          <w:lang w:bidi="ar-SY"/>
+        </w:rPr>
+        <w:t xml:space="preserve">، </w:t>
+      </w:r>
+      <w:r>
+        <w:rPr>
+          <w:rFonts w:ascii="Simplified Arabic" w:hAnsi="Simplified Arabic" w:cs="Simplified Arabic"/>
+          <w:sz w:val="28"/>
+          <w:szCs w:val="28"/>
+          <w:rtl/>
+          <w:lang w:bidi="ar-SY"/>
+        </w:rPr>
+        <w:t>معلمين</w:t>
+      </w:r>
+      <w:r>
+        <w:rPr>
+          <w:rFonts w:ascii="Simplified Arabic" w:hAnsi="Simplified Arabic" w:cs="Simplified Arabic" w:hint="cs"/>
+          <w:sz w:val="28"/>
+          <w:szCs w:val="28"/>
+          <w:rtl/>
+          <w:lang w:bidi="ar-SY"/>
+        </w:rPr>
+        <w:t>، إداريين)</w:t>
+      </w:r>
+      <w:r>
+        <w:rPr>
+          <w:rFonts w:ascii="Simplified Arabic" w:hAnsi="Simplified Arabic" w:cs="Simplified Arabic"/>
+          <w:sz w:val="28"/>
+          <w:szCs w:val="28"/>
+          <w:rtl/>
+          <w:lang w:bidi="ar-SY"/>
+        </w:rPr>
+        <w:t xml:space="preserve"> بأخذ قرارات</w:t>
+      </w:r>
+      <w:r>
+        <w:rPr>
+          <w:rFonts w:ascii="Simplified Arabic" w:hAnsi="Simplified Arabic" w:cs="Simplified Arabic" w:hint="cs"/>
+          <w:sz w:val="28"/>
+          <w:szCs w:val="28"/>
+          <w:rtl/>
+          <w:lang w:bidi="ar-SY"/>
+        </w:rPr>
+        <w:t xml:space="preserve"> مناسبة.</w:t>
+      </w:r>
+    </w:p>
+    <w:p>
+      <w:pPr>
+        <w:rPr>
+          <w:rFonts w:asciiTheme="majorHAnsi" w:eastAsiaTheme="majorEastAsia" w:hAnsiTheme="majorHAnsi" w:cstheme="majorBidi"/>
           <w:b/>
           <w:bCs/>
           <w:color w:val="365F91" w:themeColor="accent1" w:themeShade="BF"/>
@@ -3589,18 +4875,7 @@
           <w:lang w:bidi="ar-SY"/>
         </w:rPr>
       </w:pPr>
-      <w:r>
-        <w:rPr>
-          <w:rFonts w:ascii="Simplified Arabic" w:eastAsiaTheme="majorEastAsia" w:hAnsi="Simplified Arabic" w:cs="Simplified Arabic"/>
-          <w:b/>
-          <w:bCs/>
-          <w:color w:val="365F91" w:themeColor="accent1" w:themeShade="BF"/>
-          <w:sz w:val="36"/>
-          <w:szCs w:val="36"/>
-          <w:lang w:bidi="ar-SY"/>
-        </w:rPr>
-        <w:br w:type="page"/>
-      </w:r>
+      <w:bookmarkStart w:id="7" w:name="_Toc471297615"/>
     </w:p>
     <w:p>
       <w:pPr>
@@ -3613,673 +4888,6 @@
           <w:lang w:bidi="ar-SY"/>
         </w:rPr>
       </w:pPr>
-      <w:bookmarkStart w:id="3" w:name="_Toc471297611"/>
-      <w:r>
-        <w:rPr>
-          <w:rFonts w:ascii="Simplified Arabic" w:hAnsi="Simplified Arabic" w:cs="Simplified Arabic"/>
-          <w:sz w:val="36"/>
-          <w:szCs w:val="36"/>
-          <w:rtl/>
-          <w:lang w:bidi="ar-SY"/>
-        </w:rPr>
-        <w:lastRenderedPageBreak/>
-        <w:t>عنوان المشروع</w:t>
-      </w:r>
-      <w:r>
-        <w:rPr>
-          <w:rFonts w:hint="cs"/>
-          <w:sz w:val="36"/>
-          <w:szCs w:val="36"/>
-          <w:rtl/>
-        </w:rPr>
-        <w:t xml:space="preserve"> </w:t>
-      </w:r>
-      <w:r>
-        <w:rPr>
-          <w:rFonts w:asciiTheme="majorBidi" w:hAnsiTheme="majorBidi"/>
-          <w:sz w:val="36"/>
-          <w:szCs w:val="36"/>
-          <w:lang w:bidi="ar-SY"/>
-        </w:rPr>
-        <w:t>Title</w:t>
-      </w:r>
-      <w:r>
-        <w:rPr>
-          <w:rFonts w:hint="cs"/>
-          <w:sz w:val="36"/>
-          <w:szCs w:val="36"/>
-          <w:rtl/>
-          <w:lang w:bidi="ar-SY"/>
-        </w:rPr>
-        <w:t>:</w:t>
-      </w:r>
-      <w:bookmarkEnd w:id="3"/>
-    </w:p>
-    <w:p>
-      <w:pPr>
-        <w:bidi/>
-        <w:jc w:val="both"/>
-        <w:rPr>
-          <w:rFonts w:ascii="Simplified Arabic" w:hAnsi="Simplified Arabic" w:cs="Simplified Arabic"/>
-          <w:sz w:val="28"/>
-          <w:szCs w:val="28"/>
-          <w:rtl/>
-        </w:rPr>
-      </w:pPr>
-      <w:r>
-        <w:rPr>
-          <w:rFonts w:ascii="Simplified Arabic" w:hAnsi="Simplified Arabic" w:cs="Simplified Arabic"/>
-          <w:sz w:val="28"/>
-          <w:szCs w:val="28"/>
-          <w:rtl/>
-        </w:rPr>
-        <w:t>التنقيب في البيانات الناتجة عن الأنظمة الافتراضية التعليمية، الحالة المدروسة: الجامعة السورية الافتراضية.</w:t>
-      </w:r>
-    </w:p>
-    <w:p>
-      <w:pPr>
-        <w:bidi/>
-        <w:jc w:val="both"/>
-        <w:rPr>
-          <w:rFonts w:ascii="Simplified Arabic" w:hAnsi="Simplified Arabic" w:cs="Simplified Arabic"/>
-          <w:sz w:val="28"/>
-          <w:szCs w:val="28"/>
-          <w:rtl/>
-        </w:rPr>
-      </w:pPr>
-    </w:p>
-    <w:p>
-      <w:pPr>
-        <w:pStyle w:val="Heading1"/>
-        <w:bidi/>
-        <w:rPr>
-          <w:sz w:val="36"/>
-          <w:szCs w:val="36"/>
-          <w:rtl/>
-          <w:lang w:bidi="ar-SY"/>
-        </w:rPr>
-      </w:pPr>
-      <w:bookmarkStart w:id="4" w:name="_Toc471297612"/>
-      <w:r>
-        <w:rPr>
-          <w:rFonts w:ascii="Simplified Arabic" w:hAnsi="Simplified Arabic" w:cs="Simplified Arabic"/>
-          <w:sz w:val="36"/>
-          <w:szCs w:val="36"/>
-          <w:rtl/>
-        </w:rPr>
-        <w:t>غاية المشروع</w:t>
-      </w:r>
-      <w:r>
-        <w:rPr>
-          <w:rFonts w:hint="cs"/>
-          <w:sz w:val="36"/>
-          <w:szCs w:val="36"/>
-          <w:rtl/>
-        </w:rPr>
-        <w:t xml:space="preserve"> </w:t>
-      </w:r>
-      <w:r>
-        <w:rPr>
-          <w:rFonts w:asciiTheme="majorBidi" w:hAnsiTheme="majorBidi" w:hint="cs"/>
-          <w:sz w:val="36"/>
-          <w:szCs w:val="36"/>
-          <w:rtl/>
-          <w:lang w:bidi="ar-SY"/>
-        </w:rPr>
-        <w:t xml:space="preserve"> </w:t>
-      </w:r>
-      <w:r>
-        <w:rPr>
-          <w:rFonts w:asciiTheme="majorBidi" w:hAnsiTheme="majorBidi"/>
-          <w:sz w:val="36"/>
-          <w:szCs w:val="36"/>
-          <w:lang w:bidi="ar-SY"/>
-        </w:rPr>
-        <w:t xml:space="preserve"> Purpose</w:t>
-      </w:r>
-      <w:r>
-        <w:rPr>
-          <w:rFonts w:hint="cs"/>
-          <w:sz w:val="36"/>
-          <w:szCs w:val="36"/>
-          <w:rtl/>
-          <w:lang w:bidi="ar-SY"/>
-        </w:rPr>
-        <w:t>:</w:t>
-      </w:r>
-      <w:bookmarkEnd w:id="4"/>
-      <w:r>
-        <w:rPr>
-          <w:rFonts w:hint="cs"/>
-          <w:sz w:val="36"/>
-          <w:szCs w:val="36"/>
-          <w:rtl/>
-          <w:lang w:bidi="ar-SY"/>
-        </w:rPr>
-        <w:t xml:space="preserve"> </w:t>
-      </w:r>
-    </w:p>
-    <w:p>
-      <w:pPr>
-        <w:bidi/>
-        <w:jc w:val="both"/>
-        <w:rPr>
-          <w:rFonts w:ascii="Simplified Arabic" w:hAnsi="Simplified Arabic" w:cs="Simplified Arabic"/>
-          <w:sz w:val="28"/>
-          <w:szCs w:val="28"/>
-          <w:rtl/>
-          <w:lang w:bidi="ar-SY"/>
-        </w:rPr>
-      </w:pPr>
-      <w:r>
-        <w:rPr>
-          <w:rFonts w:ascii="Simplified Arabic" w:hAnsi="Simplified Arabic" w:cs="Simplified Arabic"/>
-          <w:sz w:val="28"/>
-          <w:szCs w:val="28"/>
-          <w:rtl/>
-          <w:lang w:bidi="ar-SY"/>
-        </w:rPr>
-        <w:t>تعا</w:t>
-      </w:r>
-      <w:r>
-        <w:rPr>
-          <w:rFonts w:ascii="Simplified Arabic" w:hAnsi="Simplified Arabic" w:cs="Simplified Arabic"/>
-          <w:sz w:val="28"/>
-          <w:szCs w:val="28"/>
-          <w:rtl/>
-          <w:lang w:bidi="ar-SY"/>
-        </w:rPr>
-        <w:t xml:space="preserve">ني أنظمة التعليم عن بعد من عدم </w:t>
-      </w:r>
-      <w:r>
-        <w:rPr>
-          <w:rFonts w:ascii="Simplified Arabic" w:hAnsi="Simplified Arabic" w:cs="Simplified Arabic" w:hint="cs"/>
-          <w:sz w:val="28"/>
-          <w:szCs w:val="28"/>
-          <w:rtl/>
-          <w:lang w:bidi="ar-SY"/>
-        </w:rPr>
-        <w:t>إ</w:t>
-      </w:r>
-      <w:r>
-        <w:rPr>
-          <w:rFonts w:ascii="Simplified Arabic" w:hAnsi="Simplified Arabic" w:cs="Simplified Arabic"/>
-          <w:sz w:val="28"/>
-          <w:szCs w:val="28"/>
-          <w:rtl/>
-          <w:lang w:bidi="ar-SY"/>
-        </w:rPr>
-        <w:t xml:space="preserve">مكانية تعقب حالة طلابها لعدم وجود التواصل المباشر </w:t>
-      </w:r>
-      <w:r>
-        <w:rPr>
-          <w:rFonts w:asciiTheme="majorBidi" w:hAnsiTheme="majorBidi" w:cstheme="majorBidi"/>
-          <w:sz w:val="24"/>
-          <w:szCs w:val="24"/>
-          <w:lang w:bidi="ar-SY"/>
-        </w:rPr>
-        <w:t>face to face interaction</w:t>
-      </w:r>
-      <w:r>
-        <w:rPr>
-          <w:rFonts w:ascii="Simplified Arabic" w:hAnsi="Simplified Arabic" w:cs="Simplified Arabic"/>
-          <w:sz w:val="28"/>
-          <w:szCs w:val="28"/>
-          <w:rtl/>
-          <w:lang w:bidi="ar-SY"/>
-        </w:rPr>
-        <w:t xml:space="preserve"> بين الطالب والأستاذ، مما يعني عدم إمكانية معرفة الأستاذ مدى تفاعل الط</w:t>
-      </w:r>
-      <w:r>
-        <w:rPr>
-          <w:rFonts w:ascii="Simplified Arabic" w:hAnsi="Simplified Arabic" w:cs="Simplified Arabic"/>
-          <w:sz w:val="28"/>
-          <w:szCs w:val="28"/>
-          <w:rtl/>
-          <w:lang w:bidi="ar-SY"/>
-        </w:rPr>
-        <w:t>ا</w:t>
-      </w:r>
-      <w:r>
-        <w:rPr>
-          <w:rFonts w:ascii="Simplified Arabic" w:hAnsi="Simplified Arabic" w:cs="Simplified Arabic"/>
-          <w:sz w:val="28"/>
-          <w:szCs w:val="28"/>
-          <w:rtl/>
-          <w:lang w:bidi="ar-SY"/>
-        </w:rPr>
-        <w:t xml:space="preserve">لب مع </w:t>
-      </w:r>
-      <w:r>
-        <w:rPr>
-          <w:rFonts w:ascii="Simplified Arabic" w:hAnsi="Simplified Arabic" w:cs="Simplified Arabic"/>
-          <w:sz w:val="28"/>
-          <w:szCs w:val="28"/>
-          <w:rtl/>
-          <w:lang w:bidi="ar-SY"/>
-        </w:rPr>
-        <w:t>الدرس</w:t>
-      </w:r>
-      <w:r>
-        <w:rPr>
-          <w:rFonts w:ascii="Simplified Arabic" w:hAnsi="Simplified Arabic" w:cs="Simplified Arabic"/>
-          <w:sz w:val="28"/>
-          <w:szCs w:val="28"/>
-          <w:rtl/>
-          <w:lang w:bidi="ar-SY"/>
-        </w:rPr>
-        <w:t xml:space="preserve"> وفهمه له، وبالتالي عدم القدرة على اتخاذ القرارات الصائبة في تغيير الأسلوب التعليمي الذي يتعبه الأستاذ، أو تغييرات إدارية تتخذها الجامعات بناء على نتائج علامات الطلاب، تفاعلهم مع ال</w:t>
-      </w:r>
-      <w:r>
-        <w:rPr>
-          <w:rFonts w:ascii="Simplified Arabic" w:hAnsi="Simplified Arabic" w:cs="Simplified Arabic"/>
-          <w:sz w:val="28"/>
-          <w:szCs w:val="28"/>
-          <w:rtl/>
-          <w:lang w:bidi="ar-SY"/>
-        </w:rPr>
-        <w:t>م</w:t>
-      </w:r>
-      <w:r>
-        <w:rPr>
-          <w:rFonts w:ascii="Simplified Arabic" w:hAnsi="Simplified Arabic" w:cs="Simplified Arabic"/>
-          <w:sz w:val="28"/>
-          <w:szCs w:val="28"/>
-          <w:rtl/>
-          <w:lang w:bidi="ar-SY"/>
-        </w:rPr>
-        <w:t>حتوى العلمي وغيرها.</w:t>
-      </w:r>
-      <w:r>
-        <w:rPr>
-          <w:rFonts w:ascii="Simplified Arabic" w:hAnsi="Simplified Arabic" w:cs="Simplified Arabic"/>
-          <w:sz w:val="28"/>
-          <w:szCs w:val="28"/>
-          <w:rtl/>
-          <w:lang w:bidi="ar-SY"/>
-        </w:rPr>
-        <w:t xml:space="preserve"> ولما كانت</w:t>
-      </w:r>
-      <w:r>
-        <w:rPr>
-          <w:rFonts w:ascii="Simplified Arabic" w:hAnsi="Simplified Arabic" w:cs="Simplified Arabic"/>
-          <w:rtl/>
-          <w:lang w:bidi="ar-SY"/>
-        </w:rPr>
-        <w:t xml:space="preserve"> </w:t>
-      </w:r>
-      <w:r>
-        <w:rPr>
-          <w:rFonts w:ascii="Simplified Arabic" w:hAnsi="Simplified Arabic" w:cs="Simplified Arabic"/>
-          <w:sz w:val="28"/>
-          <w:szCs w:val="28"/>
-          <w:rtl/>
-          <w:lang w:bidi="ar-SY"/>
-        </w:rPr>
-        <w:t>تلك الأنظمة تملك القدرة على تسجيل كامل تفاصيل تفاعل الطالب مع النظام، كانت الحاجة لتحليل البيانات الخام المجنية من هذه الأنظمة بهدف الوصول للمعرفة المخبئة في هذه البيانات وتحسين وضع الطلاب والوصول إلى معرفة تساعد في اتخاذ القرارات.</w:t>
-      </w:r>
-    </w:p>
-    <w:p>
-      <w:pPr>
-        <w:bidi/>
-        <w:jc w:val="both"/>
-        <w:rPr>
-          <w:rFonts w:ascii="Simplified Arabic" w:hAnsi="Simplified Arabic" w:cs="Simplified Arabic"/>
-          <w:rtl/>
-          <w:lang w:bidi="ar-SY"/>
-        </w:rPr>
-      </w:pPr>
-    </w:p>
-    <w:p>
-      <w:pPr>
-        <w:pStyle w:val="Heading1"/>
-        <w:bidi/>
-        <w:rPr>
-          <w:sz w:val="36"/>
-          <w:szCs w:val="36"/>
-          <w:lang w:bidi="ar-SY"/>
-        </w:rPr>
-      </w:pPr>
-      <w:bookmarkStart w:id="5" w:name="_Toc471297613"/>
-      <w:r>
-        <w:rPr>
-          <w:rFonts w:ascii="Simplified Arabic" w:hAnsi="Simplified Arabic" w:cs="Simplified Arabic"/>
-          <w:sz w:val="36"/>
-          <w:szCs w:val="36"/>
-          <w:rtl/>
-          <w:lang w:bidi="ar-SY"/>
-        </w:rPr>
-        <w:t>وصف المشروع</w:t>
-      </w:r>
-      <w:r>
-        <w:rPr>
-          <w:rFonts w:hint="cs"/>
-          <w:sz w:val="36"/>
-          <w:szCs w:val="36"/>
-          <w:rtl/>
-          <w:lang w:bidi="ar-SY"/>
-        </w:rPr>
-        <w:t xml:space="preserve"> </w:t>
-      </w:r>
-      <w:r>
-        <w:rPr>
-          <w:rFonts w:asciiTheme="majorBidi" w:hAnsiTheme="majorBidi"/>
-          <w:sz w:val="36"/>
-          <w:szCs w:val="36"/>
-          <w:lang w:bidi="ar-SY"/>
-        </w:rPr>
-        <w:t>Description</w:t>
-      </w:r>
-      <w:r>
-        <w:rPr>
-          <w:rFonts w:hint="cs"/>
-          <w:sz w:val="36"/>
-          <w:szCs w:val="36"/>
-          <w:rtl/>
-          <w:lang w:bidi="ar-SY"/>
-        </w:rPr>
-        <w:t>:</w:t>
-      </w:r>
-      <w:bookmarkEnd w:id="5"/>
-      <w:r>
-        <w:rPr>
-          <w:rFonts w:hint="cs"/>
-          <w:sz w:val="36"/>
-          <w:szCs w:val="36"/>
-          <w:rtl/>
-          <w:lang w:bidi="ar-SY"/>
-        </w:rPr>
-        <w:t xml:space="preserve"> </w:t>
-      </w:r>
-    </w:p>
-    <w:p>
-      <w:pPr>
-        <w:bidi/>
-        <w:jc w:val="both"/>
-        <w:rPr>
-          <w:rFonts w:ascii="Simplified Arabic" w:hAnsi="Simplified Arabic" w:cs="Simplified Arabic"/>
-          <w:sz w:val="28"/>
-          <w:szCs w:val="28"/>
-          <w:rtl/>
-          <w:lang w:bidi="ar-SY"/>
-        </w:rPr>
-      </w:pPr>
-      <w:r>
-        <w:rPr>
-          <w:rFonts w:ascii="Simplified Arabic" w:hAnsi="Simplified Arabic" w:cs="Simplified Arabic"/>
-          <w:sz w:val="28"/>
-          <w:szCs w:val="28"/>
-          <w:rtl/>
-          <w:lang w:bidi="ar-SY"/>
-        </w:rPr>
-        <w:t xml:space="preserve">تملك الجامعة السورية الافتراضية عدة أنظمة منها: نظام الامتحانات: ويتم عن طريق تقديم الامتحانات وتسجيل العلامات، نظام </w:t>
-      </w:r>
-      <w:r>
-        <w:rPr>
-          <w:rFonts w:ascii="Simplified Arabic" w:hAnsi="Simplified Arabic" w:cs="Simplified Arabic"/>
-          <w:sz w:val="28"/>
-          <w:szCs w:val="28"/>
-          <w:lang w:bidi="ar-SY"/>
-        </w:rPr>
-        <w:t>:</w:t>
-      </w:r>
-      <w:r>
-        <w:rPr>
-          <w:rFonts w:asciiTheme="majorBidi" w:hAnsiTheme="majorBidi" w:cstheme="majorBidi"/>
-          <w:sz w:val="24"/>
-          <w:szCs w:val="24"/>
-          <w:lang w:bidi="ar-SY"/>
-        </w:rPr>
-        <w:t>Web Demo</w:t>
-      </w:r>
-      <w:r>
-        <w:rPr>
-          <w:rFonts w:ascii="Simplified Arabic" w:hAnsi="Simplified Arabic" w:cs="Simplified Arabic"/>
-          <w:sz w:val="28"/>
-          <w:szCs w:val="28"/>
-          <w:rtl/>
-          <w:lang w:bidi="ar-SY"/>
-        </w:rPr>
-        <w:t xml:space="preserve"> يتم من خلاله عرض وإدارة المحاضرات </w:t>
-      </w:r>
-      <w:r>
-        <w:rPr>
-          <w:rFonts w:ascii="Simplified Arabic" w:hAnsi="Simplified Arabic" w:cs="Simplified Arabic" w:hint="cs"/>
-          <w:sz w:val="28"/>
-          <w:szCs w:val="28"/>
-          <w:rtl/>
-          <w:lang w:bidi="ar-SY"/>
-        </w:rPr>
-        <w:t xml:space="preserve">المباشرة </w:t>
-      </w:r>
-      <w:r>
-        <w:rPr>
-          <w:rFonts w:ascii="Simplified Arabic" w:hAnsi="Simplified Arabic" w:cs="Simplified Arabic"/>
-          <w:sz w:val="28"/>
-          <w:szCs w:val="28"/>
-          <w:rtl/>
-          <w:lang w:bidi="ar-SY"/>
-        </w:rPr>
-        <w:t>وتسجيلها.</w:t>
-      </w:r>
-    </w:p>
-    <w:p>
-      <w:pPr>
-        <w:bidi/>
-        <w:jc w:val="both"/>
-        <w:rPr>
-          <w:rFonts w:ascii="Simplified Arabic" w:hAnsi="Simplified Arabic" w:cs="Simplified Arabic"/>
-          <w:sz w:val="28"/>
-          <w:szCs w:val="28"/>
-          <w:rtl/>
-          <w:lang w:bidi="ar-SY"/>
-        </w:rPr>
-      </w:pPr>
-      <w:r>
-        <w:rPr>
-          <w:rFonts w:ascii="Simplified Arabic" w:hAnsi="Simplified Arabic" w:cs="Simplified Arabic"/>
-          <w:sz w:val="28"/>
-          <w:szCs w:val="28"/>
-          <w:rtl/>
-          <w:lang w:bidi="ar-SY"/>
-        </w:rPr>
-        <w:t>يقوم المشروع على التنقيب في البيانات الناتجة عن تفاعل الطلاب مع هذه الأنظمة، وإيجاد العلاقة بين نجاح الطلاب وتفاعلهم مع الأنظمة المذكورة آنفاً</w:t>
-      </w:r>
-      <w:r>
-        <w:rPr>
-          <w:rFonts w:ascii="Simplified Arabic" w:hAnsi="Simplified Arabic" w:cs="Simplified Arabic"/>
-          <w:sz w:val="28"/>
-          <w:szCs w:val="28"/>
-          <w:rtl/>
-          <w:lang w:bidi="ar-SY"/>
-        </w:rPr>
-        <w:t xml:space="preserve"> (حضور محاضرات، تسليم وظائف، تفاعل مع دروس، تحميل محاضرات.. إلخ ) للوصول إلى </w:t>
-      </w:r>
-      <w:r>
-        <w:rPr>
-          <w:rFonts w:ascii="Simplified Arabic" w:hAnsi="Simplified Arabic" w:cs="Simplified Arabic"/>
-          <w:b/>
-          <w:bCs/>
-          <w:sz w:val="28"/>
-          <w:szCs w:val="28"/>
-          <w:rtl/>
-          <w:lang w:bidi="ar-SY"/>
-        </w:rPr>
-        <w:t>معرفة</w:t>
-      </w:r>
-      <w:r>
-        <w:rPr>
-          <w:rFonts w:ascii="Simplified Arabic" w:hAnsi="Simplified Arabic" w:cs="Simplified Arabic"/>
-          <w:sz w:val="28"/>
-          <w:szCs w:val="28"/>
-          <w:rtl/>
-          <w:lang w:bidi="ar-SY"/>
-        </w:rPr>
-        <w:t xml:space="preserve"> تساعد على اتخاذ القرارات التي </w:t>
-      </w:r>
-      <w:r>
-        <w:rPr>
-          <w:rFonts w:ascii="Simplified Arabic" w:hAnsi="Simplified Arabic" w:cs="Simplified Arabic" w:hint="cs"/>
-          <w:sz w:val="28"/>
-          <w:szCs w:val="28"/>
-          <w:rtl/>
-          <w:lang w:bidi="ar-SY"/>
-        </w:rPr>
-        <w:t>تحسن</w:t>
-      </w:r>
-      <w:r>
-        <w:rPr>
-          <w:rFonts w:ascii="Simplified Arabic" w:hAnsi="Simplified Arabic" w:cs="Simplified Arabic"/>
-          <w:sz w:val="28"/>
-          <w:szCs w:val="28"/>
-          <w:rtl/>
-          <w:lang w:bidi="ar-SY"/>
-        </w:rPr>
-        <w:t xml:space="preserve"> الوضع التعليمي للطلاب والجامعات.</w:t>
-      </w:r>
-    </w:p>
-    <w:p>
-      <w:pPr>
-        <w:pStyle w:val="Heading1"/>
-        <w:bidi/>
-        <w:rPr>
-          <w:sz w:val="36"/>
-          <w:szCs w:val="36"/>
-          <w:rtl/>
-          <w:lang w:bidi="ar-SY"/>
-        </w:rPr>
-      </w:pPr>
-      <w:bookmarkStart w:id="6" w:name="_Toc471297614"/>
-      <w:r>
-        <w:rPr>
-          <w:rFonts w:hint="cs"/>
-          <w:sz w:val="36"/>
-          <w:szCs w:val="36"/>
-          <w:rtl/>
-          <w:lang w:bidi="ar-SY"/>
-        </w:rPr>
-        <w:lastRenderedPageBreak/>
-        <w:t xml:space="preserve">الهدف من المشروع </w:t>
-      </w:r>
-      <w:r>
-        <w:rPr>
-          <w:rFonts w:asciiTheme="majorBidi" w:hAnsiTheme="majorBidi"/>
-          <w:sz w:val="36"/>
-          <w:szCs w:val="36"/>
-          <w:lang w:bidi="ar-SY"/>
-        </w:rPr>
-        <w:t>Objective</w:t>
-      </w:r>
-      <w:r>
-        <w:rPr>
-          <w:rFonts w:hint="cs"/>
-          <w:sz w:val="36"/>
-          <w:szCs w:val="36"/>
-          <w:rtl/>
-          <w:lang w:bidi="ar-SY"/>
-        </w:rPr>
-        <w:t>:</w:t>
-      </w:r>
-      <w:bookmarkEnd w:id="6"/>
-      <w:r>
-        <w:rPr>
-          <w:rFonts w:hint="cs"/>
-          <w:sz w:val="36"/>
-          <w:szCs w:val="36"/>
-          <w:rtl/>
-          <w:lang w:bidi="ar-SY"/>
-        </w:rPr>
-        <w:t xml:space="preserve"> </w:t>
-      </w:r>
-    </w:p>
-    <w:p>
-      <w:pPr>
-        <w:bidi/>
-        <w:jc w:val="both"/>
-        <w:rPr>
-          <w:rFonts w:ascii="Simplified Arabic" w:hAnsi="Simplified Arabic" w:cs="Simplified Arabic"/>
-          <w:sz w:val="28"/>
-          <w:szCs w:val="28"/>
-          <w:rtl/>
-          <w:lang w:bidi="ar-SY"/>
-        </w:rPr>
-      </w:pPr>
-      <w:r>
-        <w:rPr>
-          <w:rFonts w:ascii="Simplified Arabic" w:hAnsi="Simplified Arabic" w:cs="Simplified Arabic"/>
-          <w:sz w:val="28"/>
-          <w:szCs w:val="28"/>
-          <w:rtl/>
-          <w:lang w:bidi="ar-SY"/>
-        </w:rPr>
-        <w:t>يهدف المشروع إلى استخدام تقنيات التنقيب في البيانات الخام المستخرجة من الأنظمة والعمليات التعليمية بهدف مساعدة مصممي ومستخدمي هذه الأنظمة لتحسين أدائها واستخلاص معلومات مفيدة عن سلوك الطلاب في عملية التعلّم. كما أن استخدام تقنيات التنقيب في أنظمة التعلم الافتراضية يمكن أن يلعب دوراً هاماً وفعالاً في حل مشاكل التعل</w:t>
-      </w:r>
-      <w:r>
-        <w:rPr>
-          <w:rFonts w:ascii="Simplified Arabic" w:hAnsi="Simplified Arabic" w:cs="Simplified Arabic" w:hint="cs"/>
-          <w:sz w:val="28"/>
-          <w:szCs w:val="28"/>
-          <w:rtl/>
-          <w:lang w:bidi="ar-SY"/>
-        </w:rPr>
-        <w:t>ّ</w:t>
-      </w:r>
-      <w:r>
-        <w:rPr>
-          <w:rFonts w:ascii="Simplified Arabic" w:hAnsi="Simplified Arabic" w:cs="Simplified Arabic"/>
-          <w:sz w:val="28"/>
-          <w:szCs w:val="28"/>
-          <w:rtl/>
-          <w:lang w:bidi="ar-SY"/>
-        </w:rPr>
-        <w:t xml:space="preserve">م وتقديم المعلومات التي تساعد </w:t>
-      </w:r>
-      <w:r>
-        <w:rPr>
-          <w:rFonts w:ascii="Simplified Arabic" w:hAnsi="Simplified Arabic" w:cs="Simplified Arabic"/>
-          <w:sz w:val="28"/>
-          <w:szCs w:val="28"/>
-          <w:rtl/>
-          <w:lang w:bidi="ar-SY"/>
-        </w:rPr>
-        <w:t>أصحاب القرار من طلاب و</w:t>
-      </w:r>
-      <w:r>
-        <w:rPr>
-          <w:rFonts w:ascii="Simplified Arabic" w:hAnsi="Simplified Arabic" w:cs="Simplified Arabic"/>
-          <w:sz w:val="28"/>
-          <w:szCs w:val="28"/>
-          <w:rtl/>
-          <w:lang w:bidi="ar-SY"/>
-        </w:rPr>
-        <w:t>معلمين وواضعي الخطة الدراسية بأخذ قرارات مدعومة بالمعلومات عن كيفية التفاعل مع المصادر التعليمية.</w:t>
-      </w:r>
-    </w:p>
-    <w:p>
-      <w:pPr>
-        <w:bidi/>
-        <w:jc w:val="both"/>
-        <w:rPr>
-          <w:rFonts w:ascii="Simplified Arabic" w:hAnsi="Simplified Arabic" w:cs="Simplified Arabic"/>
-          <w:sz w:val="28"/>
-          <w:szCs w:val="28"/>
-          <w:rtl/>
-          <w:lang w:bidi="ar-SY"/>
-        </w:rPr>
-      </w:pPr>
-    </w:p>
-    <w:p>
-      <w:pPr>
-        <w:pStyle w:val="Heading1"/>
-        <w:bidi/>
-        <w:rPr>
-          <w:sz w:val="36"/>
-          <w:szCs w:val="36"/>
-          <w:rtl/>
-          <w:lang w:bidi="ar-SY"/>
-        </w:rPr>
-      </w:pPr>
-      <w:bookmarkStart w:id="7" w:name="_Toc471297615"/>
       <w:r>
         <w:rPr>
           <w:rFonts w:hint="cs"/>
@@ -4361,6 +4969,16 @@
         </w:rPr>
         <w:t>1/6/2017</w:t>
       </w:r>
+      <w:r>
+        <w:rPr>
+          <w:rFonts w:ascii="Simplified Arabic" w:hAnsi="Simplified Arabic" w:cs="Simplified Arabic" w:hint="cs"/>
+          <w:sz w:val="28"/>
+          <w:szCs w:val="28"/>
+          <w:rtl/>
+          <w:lang w:bidi="ar-SY"/>
+        </w:rPr>
+        <w:t>.</w:t>
+      </w:r>
     </w:p>
     <w:p>
       <w:pPr>
@@ -4474,11 +5092,7 @@
     <w:p>
       <w:pPr>
         <w:pStyle w:val="Heading2"/>
-        <w:bidi/>
-        <w:rPr>
-          <w:rFonts w:ascii="Simplified Arabic" w:hAnsi="Simplified Arabic" w:cs="Simplified Arabic"/>
-          <w:sz w:val="32"/>
-          <w:szCs w:val="32"/>
+        <w:rPr>
           <w:rtl/>
           <w:lang w:bidi="ar-SY"/>
         </w:rPr>
@@ -4487,19 +5101,19 @@
       <w:bookmarkStart w:id="10" w:name="_Toc471297617"/>
       <w:r>
         <w:rPr>
-          <w:rFonts w:ascii="Simplified Arabic" w:hAnsi="Simplified Arabic" w:cs="Simplified Arabic"/>
-          <w:sz w:val="32"/>
-          <w:szCs w:val="32"/>
           <w:rtl/>
         </w:rPr>
-        <w:t>المهتمين بالمشروع</w:t>
+        <w:t xml:space="preserve">المهتمين </w:t>
+      </w:r>
+      <w:r>
+        <w:rPr>
+          <w:rtl/>
+        </w:rPr>
+        <w:t>بالمشروع</w:t>
       </w:r>
       <w:bookmarkEnd w:id="9"/>
       <w:r>
         <w:rPr>
-          <w:rFonts w:ascii="Simplified Arabic" w:hAnsi="Simplified Arabic" w:cs="Simplified Arabic"/>
-          <w:sz w:val="32"/>
-          <w:szCs w:val="32"/>
           <w:rtl/>
         </w:rPr>
         <w:t>:</w:t>
@@ -4532,32 +5146,15 @@
         </w:rPr>
         <w:t>متعلمين: تقديم الملاحظات والنصائح للطلاب، الاستجابة لاحتياجات الطالب، العمل على رفع إنتاجية الطالب وسويته العملية.. إلخ</w:t>
       </w:r>
-    </w:p>
-    <w:p>
-      <w:pPr>
-        <w:pStyle w:val="ListParagraph"/>
-        <w:numPr>
-          <w:ilvl w:val="0"/>
-          <w:numId w:val="1"/>
-        </w:numPr>
-        <w:bidi/>
-        <w:jc w:val="both"/>
-        <w:rPr>
-          <w:rFonts w:ascii="Simplified Arabic" w:hAnsi="Simplified Arabic" w:cs="Simplified Arabic"/>
-          <w:sz w:val="28"/>
-          <w:szCs w:val="28"/>
-          <w:lang w:bidi="ar-SY"/>
-        </w:rPr>
-      </w:pPr>
       <w:r>
         <w:rPr>
-          <w:rFonts w:ascii="Simplified Arabic" w:hAnsi="Simplified Arabic" w:cs="Simplified Arabic"/>
+          <w:rFonts w:ascii="Simplified Arabic" w:hAnsi="Simplified Arabic" w:cs="Simplified Arabic" w:hint="cs"/>
           <w:sz w:val="28"/>
           <w:szCs w:val="28"/>
           <w:rtl/>
           <w:lang w:bidi="ar-SY"/>
         </w:rPr>
-        <w:t>معلمين: مساعدتهم على الفهم الأمثل لطبيعة تلاميذهم وكيفية سير العملية التعليمية ومستوى الطلاب وعكس ذلك على الطرق التي يتبعونها في التعليم وتحسين الأداء التدريسي.. إلخ</w:t>
+        <w:t>.</w:t>
       </w:r>
     </w:p>
     <w:p>
@@ -4584,27 +5181,17 @@
           <w:rtl/>
           <w:lang w:bidi="ar-SY"/>
         </w:rPr>
-        <w:t xml:space="preserve">باحثين: تطوير ومقارنة تقنيات استخراج البيانات لجعلها  قادرة على تقديم الاقتراحات الأمثل لكل مشكلة أو مهمة تربوية محددة. تقييم فاعلية التعلم عند استخدام طرق وبيئات وأساليب </w:t>
+        <w:t>معلمين: مساعدتهم على الفهم الأمثل لطبيعة تلاميذهم وكيفية سير العملية التعليمية ومستوى الطلاب وعكس ذلك على الطرق التي يتبعونها في التعليم وتحسين الأداء التدريسي.. إلخ</w:t>
       </w:r>
       <w:r>
         <w:rPr>
-          <w:rFonts w:ascii="Simplified Arabic" w:hAnsi="Simplified Arabic" w:cs="Simplified Arabic"/>
+          <w:rFonts w:ascii="Simplified Arabic" w:hAnsi="Simplified Arabic" w:cs="Simplified Arabic" w:hint="cs"/>
           <w:sz w:val="28"/>
           <w:szCs w:val="28"/>
           <w:rtl/>
           <w:lang w:bidi="ar-SY"/>
         </w:rPr>
-        <w:t>مختلفة..</w:t>
-      </w:r>
-      <w:r>
-        <w:rPr>
-          <w:rFonts w:ascii="Simplified Arabic" w:hAnsi="Simplified Arabic" w:cs="Simplified Arabic"/>
-          <w:sz w:val="28"/>
-          <w:szCs w:val="28"/>
-          <w:rtl/>
-          <w:lang w:bidi="ar-SY"/>
-        </w:rPr>
-        <w:t xml:space="preserve"> الخ</w:t>
+        <w:t>.</w:t>
       </w:r>
     </w:p>
     <w:p>
@@ -4631,29 +5218,78 @@
           <w:rtl/>
           <w:lang w:bidi="ar-SY"/>
         </w:rPr>
+        <w:t xml:space="preserve">باحثين: تطوير ومقارنة تقنيات استخراج البيانات لجعلها  قادرة على تقديم الاقتراحات الأمثل لكل مشكلة أو مهمة تربوية محددة. تقييم فاعلية التعلم عند استخدام طرق وبيئات وأساليب </w:t>
+      </w:r>
+      <w:r>
+        <w:rPr>
+          <w:rFonts w:ascii="Simplified Arabic" w:hAnsi="Simplified Arabic" w:cs="Simplified Arabic"/>
+          <w:sz w:val="28"/>
+          <w:szCs w:val="28"/>
+          <w:rtl/>
+          <w:lang w:bidi="ar-SY"/>
+        </w:rPr>
+        <w:t>مختلفة..</w:t>
+      </w:r>
+      <w:r>
+        <w:rPr>
+          <w:rFonts w:ascii="Simplified Arabic" w:hAnsi="Simplified Arabic" w:cs="Simplified Arabic"/>
+          <w:sz w:val="28"/>
+          <w:szCs w:val="28"/>
+          <w:rtl/>
+          <w:lang w:bidi="ar-SY"/>
+        </w:rPr>
+        <w:t xml:space="preserve"> الخ</w:t>
+      </w:r>
+      <w:r>
+        <w:rPr>
+          <w:rFonts w:ascii="Simplified Arabic" w:hAnsi="Simplified Arabic" w:cs="Simplified Arabic" w:hint="cs"/>
+          <w:sz w:val="28"/>
+          <w:szCs w:val="28"/>
+          <w:rtl/>
+          <w:lang w:bidi="ar-SY"/>
+        </w:rPr>
+        <w:t>.</w:t>
+      </w:r>
+    </w:p>
+    <w:p>
+      <w:pPr>
+        <w:pStyle w:val="ListParagraph"/>
+        <w:numPr>
+          <w:ilvl w:val="0"/>
+          <w:numId w:val="1"/>
+        </w:numPr>
+        <w:bidi/>
+        <w:jc w:val="both"/>
+        <w:rPr>
+          <w:rFonts w:ascii="Simplified Arabic" w:hAnsi="Simplified Arabic" w:cs="Simplified Arabic"/>
+          <w:sz w:val="28"/>
+          <w:szCs w:val="28"/>
+          <w:lang w:bidi="ar-SY"/>
+        </w:rPr>
+      </w:pPr>
+      <w:r>
+        <w:rPr>
+          <w:rFonts w:ascii="Simplified Arabic" w:hAnsi="Simplified Arabic" w:cs="Simplified Arabic"/>
+          <w:sz w:val="28"/>
+          <w:szCs w:val="28"/>
+          <w:rtl/>
+          <w:lang w:bidi="ar-SY"/>
+        </w:rPr>
         <w:t>إداريين: إيجاد الطريقة الأفضل لتنظيم المصادر ( البشرية والمادية ) وتقييم مؤسستهم التعليمية.</w:t>
       </w:r>
     </w:p>
     <w:p>
       <w:pPr>
         <w:pStyle w:val="Heading2"/>
-        <w:bidi/>
-        <w:rPr>
-          <w:rFonts w:ascii="Simplified Arabic" w:hAnsi="Simplified Arabic" w:cs="Simplified Arabic"/>
-          <w:sz w:val="32"/>
-          <w:szCs w:val="32"/>
+        <w:rPr>
           <w:rtl/>
         </w:rPr>
       </w:pPr>
       <w:bookmarkStart w:id="11" w:name="_Toc471297618"/>
       <w:r>
         <w:rPr>
-          <w:rFonts w:ascii="Simplified Arabic" w:hAnsi="Simplified Arabic" w:cs="Simplified Arabic"/>
-          <w:sz w:val="32"/>
-          <w:szCs w:val="32"/>
           <w:rtl/>
         </w:rPr>
-        <w:lastRenderedPageBreak/>
         <w:t>رعاة المشروع:</w:t>
       </w:r>
       <w:bookmarkEnd w:id="11"/>
@@ -4731,6 +5367,7 @@
           <w:rtl/>
           <w:lang w:bidi="ar-SY"/>
         </w:rPr>
+        <w:lastRenderedPageBreak/>
         <w:t>تسليمات المشروع</w:t>
       </w:r>
       <w:r>
@@ -4855,24 +5492,6 @@
         </w:rPr>
         <w:t>للنظام الحالي المتبع في الجامعة الافتراضية</w:t>
       </w:r>
-    </w:p>
-    <w:p>
-      <w:pPr>
-        <w:pStyle w:val="ListParagraph"/>
-        <w:numPr>
-          <w:ilvl w:val="0"/>
-          <w:numId w:val="4"/>
-        </w:numPr>
-        <w:bidi/>
-        <w:rPr>
-          <w:rFonts w:ascii="Simplified Arabic" w:hAnsi="Simplified Arabic" w:cs="Simplified Arabic"/>
-          <w:sz w:val="28"/>
-          <w:szCs w:val="28"/>
-          <w:lang w:bidi="ar-SY"/>
-        </w:rPr>
-      </w:pPr>
-      <w:bookmarkStart w:id="13" w:name="_Toc437971646"/>
-      <w:bookmarkStart w:id="14" w:name="_Toc438451431"/>
       <w:r>
         <w:rPr>
           <w:rFonts w:ascii="Simplified Arabic" w:hAnsi="Simplified Arabic" w:cs="Simplified Arabic" w:hint="cs"/>
@@ -4881,49 +5500,7 @@
           <w:rtl/>
           <w:lang w:bidi="ar-SY"/>
         </w:rPr>
-        <w:t xml:space="preserve">وثيقة </w:t>
-      </w:r>
-      <w:r>
-        <w:rPr>
-          <w:rFonts w:ascii="Simplified Arabic" w:hAnsi="Simplified Arabic" w:cs="Simplified Arabic" w:hint="cs"/>
-          <w:sz w:val="28"/>
-          <w:szCs w:val="28"/>
-          <w:rtl/>
-          <w:lang w:bidi="ar-SY"/>
-        </w:rPr>
-        <w:t xml:space="preserve">تتناول </w:t>
-      </w:r>
-      <w:r>
-        <w:rPr>
-          <w:rFonts w:ascii="Simplified Arabic" w:hAnsi="Simplified Arabic" w:cs="Simplified Arabic" w:hint="cs"/>
-          <w:sz w:val="28"/>
-          <w:szCs w:val="28"/>
-          <w:rtl/>
-          <w:lang w:bidi="ar-SY"/>
-        </w:rPr>
-        <w:t>تحليل النظام</w:t>
-      </w:r>
-      <w:bookmarkEnd w:id="13"/>
-      <w:bookmarkEnd w:id="14"/>
-      <w:r>
-        <w:rPr>
-          <w:rFonts w:ascii="Simplified Arabic" w:hAnsi="Simplified Arabic" w:cs="Simplified Arabic" w:hint="cs"/>
-          <w:sz w:val="28"/>
-          <w:szCs w:val="28"/>
-          <w:rtl/>
-          <w:lang w:bidi="ar-SY"/>
-        </w:rPr>
-        <w:t xml:space="preserve"> </w:t>
-      </w:r>
-      <w:r>
-        <w:rPr>
-          <w:rFonts w:ascii="Simplified Arabic" w:hAnsi="Simplified Arabic" w:cs="Simplified Arabic" w:hint="cs"/>
-          <w:sz w:val="28"/>
-          <w:szCs w:val="28"/>
-          <w:rtl/>
-          <w:lang w:bidi="ar-SY"/>
-        </w:rPr>
-        <w:t>والخوارزميات الأكثر ملائمة لنوعية البيانات المتاحة</w:t>
+        <w:t>.</w:t>
       </w:r>
     </w:p>
     <w:p>
@@ -4941,8 +5518,8 @@
           <w:lang w:bidi="ar-SY"/>
         </w:rPr>
       </w:pPr>
-      <w:bookmarkStart w:id="15" w:name="_Toc437971647"/>
-      <w:bookmarkStart w:id="16" w:name="_Toc438451432"/>
+      <w:bookmarkStart w:id="13" w:name="_Toc437971646"/>
+      <w:bookmarkStart w:id="14" w:name="_Toc438451431"/>
       <w:r>
         <w:rPr>
           <w:rFonts w:ascii="Simplified Arabic" w:hAnsi="Simplified Arabic" w:cs="Simplified Arabic" w:hint="cs"/>
@@ -4951,10 +5528,100 @@
           <w:rtl/>
           <w:lang w:bidi="ar-SY"/>
         </w:rPr>
+        <w:t xml:space="preserve">وثيقة </w:t>
+      </w:r>
+      <w:r>
+        <w:rPr>
+          <w:rFonts w:ascii="Simplified Arabic" w:hAnsi="Simplified Arabic" w:cs="Simplified Arabic" w:hint="cs"/>
+          <w:sz w:val="28"/>
+          <w:szCs w:val="28"/>
+          <w:rtl/>
+          <w:lang w:bidi="ar-SY"/>
+        </w:rPr>
+        <w:t xml:space="preserve">تتناول </w:t>
+      </w:r>
+      <w:r>
+        <w:rPr>
+          <w:rFonts w:ascii="Simplified Arabic" w:hAnsi="Simplified Arabic" w:cs="Simplified Arabic" w:hint="cs"/>
+          <w:sz w:val="28"/>
+          <w:szCs w:val="28"/>
+          <w:rtl/>
+          <w:lang w:bidi="ar-SY"/>
+        </w:rPr>
+        <w:t>تحليل النظام</w:t>
+      </w:r>
+      <w:bookmarkEnd w:id="13"/>
+      <w:bookmarkEnd w:id="14"/>
+      <w:r>
+        <w:rPr>
+          <w:rFonts w:ascii="Simplified Arabic" w:hAnsi="Simplified Arabic" w:cs="Simplified Arabic" w:hint="cs"/>
+          <w:sz w:val="28"/>
+          <w:szCs w:val="28"/>
+          <w:rtl/>
+          <w:lang w:bidi="ar-SY"/>
+        </w:rPr>
+        <w:t xml:space="preserve"> </w:t>
+      </w:r>
+      <w:r>
+        <w:rPr>
+          <w:rFonts w:ascii="Simplified Arabic" w:hAnsi="Simplified Arabic" w:cs="Simplified Arabic" w:hint="cs"/>
+          <w:sz w:val="28"/>
+          <w:szCs w:val="28"/>
+          <w:rtl/>
+          <w:lang w:bidi="ar-SY"/>
+        </w:rPr>
+        <w:t>والخوارزميات الأكثر ملائمة لنوعية البيانات المتاحة</w:t>
+      </w:r>
+      <w:r>
+        <w:rPr>
+          <w:rFonts w:ascii="Simplified Arabic" w:hAnsi="Simplified Arabic" w:cs="Simplified Arabic" w:hint="cs"/>
+          <w:sz w:val="28"/>
+          <w:szCs w:val="28"/>
+          <w:rtl/>
+          <w:lang w:bidi="ar-SY"/>
+        </w:rPr>
+        <w:t>.</w:t>
+      </w:r>
+    </w:p>
+    <w:p>
+      <w:pPr>
+        <w:pStyle w:val="ListParagraph"/>
+        <w:numPr>
+          <w:ilvl w:val="0"/>
+          <w:numId w:val="4"/>
+        </w:numPr>
+        <w:bidi/>
+        <w:rPr>
+          <w:rFonts w:ascii="Simplified Arabic" w:hAnsi="Simplified Arabic" w:cs="Simplified Arabic"/>
+          <w:sz w:val="28"/>
+          <w:szCs w:val="28"/>
+          <w:lang w:bidi="ar-SY"/>
+        </w:rPr>
+      </w:pPr>
+      <w:bookmarkStart w:id="15" w:name="_Toc437971647"/>
+      <w:bookmarkStart w:id="16" w:name="_Toc438451432"/>
+      <w:r>
+        <w:rPr>
+          <w:rFonts w:ascii="Simplified Arabic" w:hAnsi="Simplified Arabic" w:cs="Simplified Arabic" w:hint="cs"/>
+          <w:sz w:val="28"/>
+          <w:szCs w:val="28"/>
+          <w:rtl/>
+          <w:lang w:bidi="ar-SY"/>
+        </w:rPr>
         <w:t>وثيقة تصميم النظام</w:t>
       </w:r>
       <w:bookmarkEnd w:id="15"/>
       <w:bookmarkEnd w:id="16"/>
+      <w:r>
+        <w:rPr>
+          <w:rFonts w:ascii="Simplified Arabic" w:hAnsi="Simplified Arabic" w:cs="Simplified Arabic" w:hint="cs"/>
+          <w:sz w:val="28"/>
+          <w:szCs w:val="28"/>
+          <w:rtl/>
+          <w:lang w:bidi="ar-SY"/>
+        </w:rPr>
+        <w:t>.</w:t>
+      </w:r>
     </w:p>
     <w:p>
       <w:pPr>
@@ -5049,7 +5716,7 @@
           <w:rtl/>
           <w:lang w:bidi="ar-SY"/>
         </w:rPr>
-        <w:t xml:space="preserve"> </w:t>
+        <w:t>.</w:t>
       </w:r>
     </w:p>
     <w:p>
@@ -5216,6 +5883,16 @@
         </w:rPr>
         <w:t>عدم وجود تكامل بين مصادر البيانات الناتجة عن أنظمة مختلفة (بسبب وجود عدة أنظمة تعمل عليها الجامعة الافتراضية مما يؤدي إلى خلق صعوبات في عملية التحليل نتيجة لعدم وجود نظام موحد يضم كافة البيانات ويحقق عدم التنافي بين البيانات الناتجة عن الأنظمة المختلفة)</w:t>
       </w:r>
+      <w:r>
+        <w:rPr>
+          <w:rFonts w:ascii="Simplified Arabic" w:hAnsi="Simplified Arabic" w:cs="Simplified Arabic" w:hint="cs"/>
+          <w:sz w:val="28"/>
+          <w:szCs w:val="28"/>
+          <w:rtl/>
+          <w:lang w:bidi="ar-SY"/>
+        </w:rPr>
+        <w:t>.</w:t>
+      </w:r>
     </w:p>
     <w:p>
       <w:pPr>
@@ -5983,7 +6660,6 @@
           <w:rtl/>
           <w:lang w:bidi="ar-SY"/>
         </w:rPr>
-        <w:lastRenderedPageBreak/>
         <w:t>الجدول الزمني</w:t>
       </w:r>
       <w:r>
@@ -8095,6 +8771,7 @@
                 <w:rFonts w:ascii="Simplified Arabic" w:eastAsia="Times New Roman" w:hAnsi="Simplified Arabic" w:cs="Simplified Arabic"/>
                 <w:color w:val="000000"/>
               </w:rPr>
+              <w:lastRenderedPageBreak/>
               <w:t>4</w:t>
             </w:r>
           </w:p>
@@ -12380,8 +13057,8 @@
           <w:lang w:bidi="ar-SY"/>
         </w:rPr>
       </w:pPr>
-      <w:bookmarkStart w:id="21" w:name="_Toc438333216"/>
-      <w:bookmarkStart w:id="22" w:name="_Toc471297622"/>
+      <w:bookmarkStart w:id="21" w:name="_Toc471297622"/>
+      <w:bookmarkStart w:id="22" w:name="_Toc438333216"/>
       <w:r>
         <w:rPr>
           <w:rFonts w:ascii="Simplified Arabic" w:hAnsi="Simplified Arabic" w:cs="Simplified Arabic" w:hint="cs"/>
@@ -12393,7 +13070,7 @@
         <w:lastRenderedPageBreak/>
         <w:t>مخطط غانت:</w:t>
       </w:r>
-      <w:bookmarkEnd w:id="22"/>
+      <w:bookmarkEnd w:id="21"/>
     </w:p>
     <w:p>
       <w:pPr>
@@ -12509,7 +13186,7 @@
         <w:lastRenderedPageBreak/>
         <w:t>بنية تقسيم العمل للمشروع</w:t>
       </w:r>
-      <w:bookmarkEnd w:id="21"/>
+      <w:bookmarkEnd w:id="22"/>
       <w:r>
         <w:rPr>
           <w:rFonts w:hint="cs"/>
@@ -12672,7 +13349,6 @@
           <w:rtl/>
           <w:lang w:bidi="ar-SY"/>
         </w:rPr>
-        <w:lastRenderedPageBreak/>
         <w:t>جدول موارد المشروع</w:t>
       </w:r>
       <w:r>
@@ -12772,6 +13448,7 @@
                 <w:szCs w:val="28"/>
                 <w:shd w:val="clear" w:color="auto" w:fill="DFE3E8"/>
               </w:rPr>
+              <w:lastRenderedPageBreak/>
               <w:t>Resource Name</w:t>
             </w:r>
           </w:p>
@@ -13407,13 +14084,13 @@
         <w:tblLook w:val="04A0" w:firstRow="1" w:lastRow="0" w:firstColumn="1" w:lastColumn="0" w:noHBand="0" w:noVBand="1"/>
       </w:tblPr>
       <w:tblGrid>
-        <w:gridCol w:w="532"/>
+        <w:gridCol w:w="529"/>
         <w:gridCol w:w="3188"/>
-        <w:gridCol w:w="1093"/>
-        <w:gridCol w:w="1745"/>
-        <w:gridCol w:w="1670"/>
-        <w:gridCol w:w="620"/>
-        <w:gridCol w:w="2686"/>
+        <w:gridCol w:w="1094"/>
+        <w:gridCol w:w="1752"/>
+        <w:gridCol w:w="1667"/>
+        <w:gridCol w:w="566"/>
+        <w:gridCol w:w="2738"/>
       </w:tblGrid>
       <w:tr>
         <w:trPr>
@@ -14210,7 +14887,7 @@
             <w:pPr>
               <w:jc w:val="right"/>
               <w:rPr>
-                <w:rFonts w:ascii="Simplified Arabic" w:eastAsia="Times New Roman" w:hAnsi="Simplified Arabic" w:cs="Simplified Arabic" w:hint="cs"/>
+                <w:rFonts w:ascii="Simplified Arabic" w:eastAsia="Times New Roman" w:hAnsi="Simplified Arabic" w:cs="Simplified Arabic"/>
                 <w:color w:val="000000"/>
                 <w:rtl/>
                 <w:lang w:bidi="ar-SY"/>
@@ -14586,7 +15263,7 @@
             <w:pPr>
               <w:jc w:val="right"/>
               <w:rPr>
-                <w:rFonts w:ascii="Simplified Arabic" w:eastAsia="Times New Roman" w:hAnsi="Simplified Arabic" w:cs="Simplified Arabic" w:hint="cs"/>
+                <w:rFonts w:ascii="Simplified Arabic" w:eastAsia="Times New Roman" w:hAnsi="Simplified Arabic" w:cs="Simplified Arabic"/>
                 <w:color w:val="000000"/>
                 <w:rtl/>
                 <w:lang w:bidi="ar-SY"/>
@@ -14767,7 +15444,7 @@
             <w:pPr>
               <w:jc w:val="right"/>
               <w:rPr>
-                <w:rFonts w:ascii="Simplified Arabic" w:eastAsia="Times New Roman" w:hAnsi="Simplified Arabic" w:cs="Simplified Arabic" w:hint="cs"/>
+                <w:rFonts w:ascii="Simplified Arabic" w:eastAsia="Times New Roman" w:hAnsi="Simplified Arabic" w:cs="Simplified Arabic"/>
                 <w:color w:val="000000"/>
                 <w:rtl/>
                 <w:lang w:bidi="ar-SY"/>
@@ -14948,7 +15625,7 @@
             <w:pPr>
               <w:jc w:val="right"/>
               <w:rPr>
-                <w:rFonts w:ascii="Simplified Arabic" w:eastAsia="Times New Roman" w:hAnsi="Simplified Arabic" w:cs="Simplified Arabic" w:hint="cs"/>
+                <w:rFonts w:ascii="Simplified Arabic" w:eastAsia="Times New Roman" w:hAnsi="Simplified Arabic" w:cs="Simplified Arabic"/>
                 <w:color w:val="000000"/>
                 <w:rtl/>
                 <w:lang w:bidi="ar-SY"/>
@@ -15129,7 +15806,7 @@
             <w:pPr>
               <w:jc w:val="right"/>
               <w:rPr>
-                <w:rFonts w:ascii="Simplified Arabic" w:eastAsia="Times New Roman" w:hAnsi="Simplified Arabic" w:cs="Simplified Arabic" w:hint="cs"/>
+                <w:rFonts w:ascii="Simplified Arabic" w:eastAsia="Times New Roman" w:hAnsi="Simplified Arabic" w:cs="Simplified Arabic"/>
                 <w:color w:val="000000"/>
                 <w:rtl/>
                 <w:lang w:bidi="ar-SY"/>
@@ -15511,7 +16188,7 @@
             <w:pPr>
               <w:jc w:val="right"/>
               <w:rPr>
-                <w:rFonts w:ascii="Simplified Arabic" w:eastAsia="Times New Roman" w:hAnsi="Simplified Arabic" w:cs="Simplified Arabic" w:hint="cs"/>
+                <w:rFonts w:ascii="Simplified Arabic" w:eastAsia="Times New Roman" w:hAnsi="Simplified Arabic" w:cs="Simplified Arabic"/>
                 <w:color w:val="000000"/>
                 <w:rtl/>
                 <w:lang w:bidi="ar-SY"/>
@@ -15706,7 +16383,7 @@
             <w:pPr>
               <w:jc w:val="right"/>
               <w:rPr>
-                <w:rFonts w:ascii="Simplified Arabic" w:eastAsia="Times New Roman" w:hAnsi="Simplified Arabic" w:cs="Simplified Arabic" w:hint="cs"/>
+                <w:rFonts w:ascii="Simplified Arabic" w:eastAsia="Times New Roman" w:hAnsi="Simplified Arabic" w:cs="Simplified Arabic"/>
                 <w:color w:val="000000"/>
                 <w:rtl/>
                 <w:lang w:bidi="ar-SY"/>
@@ -15890,7 +16567,7 @@
             <w:pPr>
               <w:jc w:val="right"/>
               <w:rPr>
-                <w:rFonts w:ascii="Simplified Arabic" w:eastAsia="Times New Roman" w:hAnsi="Simplified Arabic" w:cs="Simplified Arabic" w:hint="cs"/>
+                <w:rFonts w:ascii="Simplified Arabic" w:eastAsia="Times New Roman" w:hAnsi="Simplified Arabic" w:cs="Simplified Arabic"/>
                 <w:color w:val="000000"/>
                 <w:rtl/>
                 <w:lang w:bidi="ar-SY"/>
@@ -15939,7 +16616,6 @@
                 <w:sz w:val="28"/>
                 <w:szCs w:val="28"/>
               </w:rPr>
-              <w:lastRenderedPageBreak/>
               <w:t>13</w:t>
             </w:r>
           </w:p>
@@ -16168,6 +16844,7 @@
                 <w:rFonts w:ascii="Simplified Arabic" w:eastAsia="Times New Roman" w:hAnsi="Simplified Arabic" w:cs="Simplified Arabic"/>
                 <w:color w:val="000000"/>
               </w:rPr>
+              <w:lastRenderedPageBreak/>
               <w:t>14</w:t>
             </w:r>
           </w:p>
@@ -16296,7 +16973,7 @@
             <w:pPr>
               <w:jc w:val="right"/>
               <w:rPr>
-                <w:rFonts w:ascii="Simplified Arabic" w:eastAsia="Times New Roman" w:hAnsi="Simplified Arabic" w:cs="Simplified Arabic" w:hint="cs"/>
+                <w:rFonts w:ascii="Simplified Arabic" w:eastAsia="Times New Roman" w:hAnsi="Simplified Arabic" w:cs="Simplified Arabic"/>
                 <w:color w:val="000000"/>
                 <w:rtl/>
                 <w:lang w:bidi="ar-SY"/>
@@ -16479,7 +17156,7 @@
             <w:pPr>
               <w:jc w:val="right"/>
               <w:rPr>
-                <w:rFonts w:ascii="Simplified Arabic" w:eastAsia="Times New Roman" w:hAnsi="Simplified Arabic" w:cs="Simplified Arabic" w:hint="cs"/>
+                <w:rFonts w:ascii="Simplified Arabic" w:eastAsia="Times New Roman" w:hAnsi="Simplified Arabic" w:cs="Simplified Arabic"/>
                 <w:color w:val="000000"/>
                 <w:rtl/>
                 <w:lang w:bidi="ar-SY"/>
@@ -16683,7 +17360,7 @@
             <w:pPr>
               <w:jc w:val="right"/>
               <w:rPr>
-                <w:rFonts w:ascii="Simplified Arabic" w:eastAsia="Times New Roman" w:hAnsi="Simplified Arabic" w:cs="Simplified Arabic" w:hint="cs"/>
+                <w:rFonts w:ascii="Simplified Arabic" w:eastAsia="Times New Roman" w:hAnsi="Simplified Arabic" w:cs="Simplified Arabic"/>
                 <w:color w:val="000000"/>
                 <w:rtl/>
                 <w:lang w:bidi="ar-SY"/>
@@ -16855,7 +17532,7 @@
             <w:pPr>
               <w:jc w:val="right"/>
               <w:rPr>
-                <w:rFonts w:ascii="Simplified Arabic" w:eastAsia="Times New Roman" w:hAnsi="Simplified Arabic" w:cs="Simplified Arabic" w:hint="cs"/>
+                <w:rFonts w:ascii="Simplified Arabic" w:eastAsia="Times New Roman" w:hAnsi="Simplified Arabic" w:cs="Simplified Arabic"/>
                 <w:color w:val="000000"/>
                 <w:rtl/>
                 <w:lang w:bidi="ar-SY"/>
@@ -17043,7 +17720,7 @@
             <w:pPr>
               <w:jc w:val="right"/>
               <w:rPr>
-                <w:rFonts w:ascii="Simplified Arabic" w:eastAsia="Times New Roman" w:hAnsi="Simplified Arabic" w:cs="Simplified Arabic" w:hint="cs"/>
+                <w:rFonts w:ascii="Simplified Arabic" w:eastAsia="Times New Roman" w:hAnsi="Simplified Arabic" w:cs="Simplified Arabic"/>
                 <w:color w:val="000000"/>
                 <w:rtl/>
                 <w:lang w:bidi="ar-SY"/>
@@ -17437,7 +18114,7 @@
             <w:pPr>
               <w:jc w:val="right"/>
               <w:rPr>
-                <w:rFonts w:ascii="Simplified Arabic" w:eastAsia="Times New Roman" w:hAnsi="Simplified Arabic" w:cs="Simplified Arabic" w:hint="cs"/>
+                <w:rFonts w:ascii="Simplified Arabic" w:eastAsia="Times New Roman" w:hAnsi="Simplified Arabic" w:cs="Simplified Arabic"/>
                 <w:color w:val="000000"/>
                 <w:rtl/>
                 <w:lang w:bidi="ar-SY"/>
@@ -17613,7 +18290,7 @@
             <w:pPr>
               <w:jc w:val="right"/>
               <w:rPr>
-                <w:rFonts w:ascii="Simplified Arabic" w:eastAsia="Times New Roman" w:hAnsi="Simplified Arabic" w:cs="Simplified Arabic" w:hint="cs"/>
+                <w:rFonts w:ascii="Simplified Arabic" w:eastAsia="Times New Roman" w:hAnsi="Simplified Arabic" w:cs="Simplified Arabic"/>
                 <w:color w:val="000000"/>
                 <w:rtl/>
                 <w:lang w:bidi="ar-SY"/>
@@ -17789,7 +18466,7 @@
             <w:pPr>
               <w:jc w:val="right"/>
               <w:rPr>
-                <w:rFonts w:ascii="Simplified Arabic" w:eastAsia="Times New Roman" w:hAnsi="Simplified Arabic" w:cs="Simplified Arabic" w:hint="cs"/>
+                <w:rFonts w:ascii="Simplified Arabic" w:eastAsia="Times New Roman" w:hAnsi="Simplified Arabic" w:cs="Simplified Arabic"/>
                 <w:color w:val="000000"/>
                 <w:rtl/>
                 <w:lang w:bidi="ar-SY"/>
@@ -17993,7 +18670,7 @@
             <w:pPr>
               <w:jc w:val="right"/>
               <w:rPr>
-                <w:rFonts w:ascii="Simplified Arabic" w:eastAsia="Times New Roman" w:hAnsi="Simplified Arabic" w:cs="Simplified Arabic" w:hint="cs"/>
+                <w:rFonts w:ascii="Simplified Arabic" w:eastAsia="Times New Roman" w:hAnsi="Simplified Arabic" w:cs="Simplified Arabic"/>
                 <w:color w:val="000000"/>
                 <w:rtl/>
                 <w:lang w:bidi="ar-SY"/>
@@ -18154,7 +18831,7 @@
             <w:pPr>
               <w:jc w:val="right"/>
               <w:rPr>
-                <w:rFonts w:ascii="Simplified Arabic" w:eastAsia="Times New Roman" w:hAnsi="Simplified Arabic" w:cs="Simplified Arabic" w:hint="cs"/>
+                <w:rFonts w:ascii="Simplified Arabic" w:eastAsia="Times New Roman" w:hAnsi="Simplified Arabic" w:cs="Simplified Arabic"/>
                 <w:color w:val="000000"/>
                 <w:rtl/>
                 <w:lang w:bidi="ar-SY"/>
@@ -18331,7 +19008,7 @@
             <w:pPr>
               <w:jc w:val="right"/>
               <w:rPr>
-                <w:rFonts w:ascii="Simplified Arabic" w:eastAsia="Times New Roman" w:hAnsi="Simplified Arabic" w:cs="Simplified Arabic" w:hint="cs"/>
+                <w:rFonts w:ascii="Simplified Arabic" w:eastAsia="Times New Roman" w:hAnsi="Simplified Arabic" w:cs="Simplified Arabic"/>
                 <w:color w:val="000000"/>
                 <w:rtl/>
                 <w:lang w:bidi="ar-SY"/>
@@ -18508,7 +19185,7 @@
             <w:pPr>
               <w:jc w:val="right"/>
               <w:rPr>
-                <w:rFonts w:ascii="Simplified Arabic" w:eastAsia="Times New Roman" w:hAnsi="Simplified Arabic" w:cs="Simplified Arabic" w:hint="cs"/>
+                <w:rFonts w:ascii="Simplified Arabic" w:eastAsia="Times New Roman" w:hAnsi="Simplified Arabic" w:cs="Simplified Arabic"/>
                 <w:color w:val="000000"/>
                 <w:rtl/>
                 <w:lang w:bidi="ar-SY"/>
@@ -18913,7 +19590,7 @@
             <w:pPr>
               <w:jc w:val="right"/>
               <w:rPr>
-                <w:rFonts w:ascii="Simplified Arabic" w:eastAsia="Times New Roman" w:hAnsi="Simplified Arabic" w:cs="Simplified Arabic" w:hint="cs"/>
+                <w:rFonts w:ascii="Simplified Arabic" w:eastAsia="Times New Roman" w:hAnsi="Simplified Arabic" w:cs="Simplified Arabic"/>
                 <w:color w:val="000000"/>
                 <w:rtl/>
                 <w:lang w:bidi="ar-SY"/>
@@ -19085,7 +19762,7 @@
             <w:pPr>
               <w:jc w:val="right"/>
               <w:rPr>
-                <w:rFonts w:ascii="Simplified Arabic" w:eastAsia="Times New Roman" w:hAnsi="Simplified Arabic" w:cs="Simplified Arabic" w:hint="cs"/>
+                <w:rFonts w:ascii="Simplified Arabic" w:eastAsia="Times New Roman" w:hAnsi="Simplified Arabic" w:cs="Simplified Arabic"/>
                 <w:color w:val="000000"/>
                 <w:rtl/>
                 <w:lang w:bidi="ar-SY"/>
@@ -19257,7 +19934,7 @@
             <w:pPr>
               <w:jc w:val="right"/>
               <w:rPr>
-                <w:rFonts w:ascii="Simplified Arabic" w:eastAsia="Times New Roman" w:hAnsi="Simplified Arabic" w:cs="Simplified Arabic" w:hint="cs"/>
+                <w:rFonts w:ascii="Simplified Arabic" w:eastAsia="Times New Roman" w:hAnsi="Simplified Arabic" w:cs="Simplified Arabic"/>
                 <w:color w:val="000000"/>
                 <w:rtl/>
                 <w:lang w:bidi="ar-SY"/>
@@ -19440,7 +20117,7 @@
             <w:pPr>
               <w:jc w:val="right"/>
               <w:rPr>
-                <w:rFonts w:ascii="Simplified Arabic" w:eastAsia="Times New Roman" w:hAnsi="Simplified Arabic" w:cs="Simplified Arabic" w:hint="cs"/>
+                <w:rFonts w:ascii="Simplified Arabic" w:eastAsia="Times New Roman" w:hAnsi="Simplified Arabic" w:cs="Simplified Arabic"/>
                 <w:color w:val="000000"/>
                 <w:rtl/>
                 <w:lang w:bidi="ar-SY"/>
@@ -19612,7 +20289,7 @@
             <w:pPr>
               <w:jc w:val="right"/>
               <w:rPr>
-                <w:rFonts w:ascii="Simplified Arabic" w:eastAsia="Times New Roman" w:hAnsi="Simplified Arabic" w:cs="Simplified Arabic" w:hint="cs"/>
+                <w:rFonts w:ascii="Simplified Arabic" w:eastAsia="Times New Roman" w:hAnsi="Simplified Arabic" w:cs="Simplified Arabic"/>
                 <w:color w:val="000000"/>
                 <w:rtl/>
                 <w:lang w:bidi="ar-SY"/>
@@ -19844,7 +20521,7 @@
             <w:pPr>
               <w:jc w:val="right"/>
               <w:rPr>
-                <w:rFonts w:ascii="Simplified Arabic" w:eastAsia="Times New Roman" w:hAnsi="Simplified Arabic" w:cs="Simplified Arabic" w:hint="cs"/>
+                <w:rFonts w:ascii="Simplified Arabic" w:eastAsia="Times New Roman" w:hAnsi="Simplified Arabic" w:cs="Simplified Arabic"/>
                 <w:color w:val="000000"/>
                 <w:rtl/>
                 <w:lang w:bidi="ar-SY"/>
@@ -20000,7 +20677,7 @@
             <w:pPr>
               <w:jc w:val="right"/>
               <w:rPr>
-                <w:rFonts w:ascii="Simplified Arabic" w:eastAsia="Times New Roman" w:hAnsi="Simplified Arabic" w:cs="Simplified Arabic" w:hint="cs"/>
+                <w:rFonts w:ascii="Simplified Arabic" w:eastAsia="Times New Roman" w:hAnsi="Simplified Arabic" w:cs="Simplified Arabic"/>
                 <w:color w:val="000000"/>
                 <w:rtl/>
                 <w:lang w:bidi="ar-SY"/>
@@ -20172,7 +20849,7 @@
             <w:pPr>
               <w:jc w:val="right"/>
               <w:rPr>
-                <w:rFonts w:ascii="Simplified Arabic" w:eastAsia="Times New Roman" w:hAnsi="Simplified Arabic" w:cs="Simplified Arabic" w:hint="cs"/>
+                <w:rFonts w:ascii="Simplified Arabic" w:eastAsia="Times New Roman" w:hAnsi="Simplified Arabic" w:cs="Simplified Arabic"/>
                 <w:color w:val="000000"/>
                 <w:rtl/>
                 <w:lang w:bidi="ar-SY"/>
@@ -20344,7 +21021,7 @@
             <w:pPr>
               <w:jc w:val="right"/>
               <w:rPr>
-                <w:rFonts w:ascii="Simplified Arabic" w:eastAsia="Times New Roman" w:hAnsi="Simplified Arabic" w:cs="Simplified Arabic" w:hint="cs"/>
+                <w:rFonts w:ascii="Simplified Arabic" w:eastAsia="Times New Roman" w:hAnsi="Simplified Arabic" w:cs="Simplified Arabic"/>
                 <w:color w:val="000000"/>
                 <w:rtl/>
                 <w:lang w:bidi="ar-SY"/>
@@ -20393,7 +21070,6 @@
                 <w:sz w:val="28"/>
                 <w:szCs w:val="28"/>
               </w:rPr>
-              <w:lastRenderedPageBreak/>
               <w:t>37</w:t>
             </w:r>
           </w:p>
@@ -20744,7 +21420,7 @@
 </file>
 
 <file path=word/endnotes.xml><?xml version="1.0" encoding="utf-8"?>
-<w:endnotes xmlns:wpc="http://schemas.microsoft.com/office/word/2010/wordprocessingCanvas" xmlns:cx="http://schemas.microsoft.com/office/drawing/2014/chartex" xmlns:mc="http://schemas.openxmlformats.org/markup-compatibility/2006" xmlns:o="urn:schemas-microsoft-com:office:office" xmlns:r="http://schemas.openxmlformats.org/officeDocument/2006/relationships" xmlns:m="http://schemas.openxmlformats.org/officeDocument/2006/math" xmlns:v="urn:schemas-microsoft-com:vml" xmlns:wp14="http://schemas.microsoft.com/office/word/2010/wordprocessingDrawing" xmlns:wp="http://schemas.openxmlformats.org/drawingml/2006/wordprocessingDrawing" xmlns:w10="urn:schemas-microsoft-com:office:word" xmlns:w="http://schemas.openxmlformats.org/wordprocessingml/2006/main" xmlns:w14="http://schemas.microsoft.com/office/word/2010/wordml" xmlns:w15="http://schemas.microsoft.com/office/word/2012/wordml" xmlns:w16se="http://schemas.microsoft.com/office/word/2015/wordml/symex" xmlns:wpg="http://schemas.microsoft.com/office/word/2010/wordprocessingGroup" xmlns:wpi="http://schemas.microsoft.com/office/word/2010/wordprocessingInk" xmlns:wne="http://schemas.microsoft.com/office/word/2006/wordml" xmlns:wps="http://schemas.microsoft.com/office/word/2010/wordprocessingShape" mc:Ignorable="w14 w15 w16se wp14">
+<w:endnotes xmlns:wpc="http://schemas.microsoft.com/office/word/2010/wordprocessingCanvas" xmlns:cx="http://schemas.microsoft.com/office/drawing/2014/chartex" xmlns:cx1="http://schemas.microsoft.com/office/drawing/2015/9/8/chartex" xmlns:cx2="http://schemas.microsoft.com/office/drawing/2015/10/21/chartex" xmlns:cx3="http://schemas.microsoft.com/office/drawing/2016/5/9/chartex" xmlns:cx4="http://schemas.microsoft.com/office/drawing/2016/5/10/chartex" xmlns:cx5="http://schemas.microsoft.com/office/drawing/2016/5/11/chartex" xmlns:mc="http://schemas.openxmlformats.org/markup-compatibility/2006" xmlns:o="urn:schemas-microsoft-com:office:office" xmlns:r="http://schemas.openxmlformats.org/officeDocument/2006/relationships" xmlns:m="http://schemas.openxmlformats.org/officeDocument/2006/math" xmlns:v="urn:schemas-microsoft-com:vml" xmlns:wp14="http://schemas.microsoft.com/office/word/2010/wordprocessingDrawing" xmlns:wp="http://schemas.openxmlformats.org/drawingml/2006/wordprocessingDrawing" xmlns:w10="urn:schemas-microsoft-com:office:word" xmlns:w="http://schemas.openxmlformats.org/wordprocessingml/2006/main" xmlns:w14="http://schemas.microsoft.com/office/word/2010/wordml" xmlns:w15="http://schemas.microsoft.com/office/word/2012/wordml" xmlns:w16se="http://schemas.microsoft.com/office/word/2015/wordml/symex" xmlns:wpg="http://schemas.microsoft.com/office/word/2010/wordprocessingGroup" xmlns:wpi="http://schemas.microsoft.com/office/word/2010/wordprocessingInk" xmlns:wne="http://schemas.microsoft.com/office/word/2006/wordml" xmlns:wps="http://schemas.microsoft.com/office/word/2010/wordprocessingShape" mc:Ignorable="w14 w15 w16se wp14">
   <w:endnote w:type="separator" w:id="-1">
     <w:p>
       <w:pPr>
@@ -20769,7 +21445,7 @@
 </file>
 
 <file path=word/footnotes.xml><?xml version="1.0" encoding="utf-8"?>
-<w:footnotes xmlns:wpc="http://schemas.microsoft.com/office/word/2010/wordprocessingCanvas" xmlns:cx="http://schemas.microsoft.com/office/drawing/2014/chartex" xmlns:mc="http://schemas.openxmlformats.org/markup-compatibility/2006" xmlns:o="urn:schemas-microsoft-com:office:office" xmlns:r="http://schemas.openxmlformats.org/officeDocument/2006/relationships" xmlns:m="http://schemas.openxmlformats.org/officeDocument/2006/math" xmlns:v="urn:schemas-microsoft-com:vml" xmlns:wp14="http://schemas.microsoft.com/office/word/2010/wordprocessingDrawing" xmlns:wp="http://schemas.openxmlformats.org/drawingml/2006/wordprocessingDrawing" xmlns:w10="urn:schemas-microsoft-com:office:word" xmlns:w="http://schemas.openxmlformats.org/wordprocessingml/2006/main" xmlns:w14="http://schemas.microsoft.com/office/word/2010/wordml" xmlns:w15="http://schemas.microsoft.com/office/word/2012/wordml" xmlns:w16se="http://schemas.microsoft.com/office/word/2015/wordml/symex" xmlns:wpg="http://schemas.microsoft.com/office/word/2010/wordprocessingGroup" xmlns:wpi="http://schemas.microsoft.com/office/word/2010/wordprocessingInk" xmlns:wne="http://schemas.microsoft.com/office/word/2006/wordml" xmlns:wps="http://schemas.microsoft.com/office/word/2010/wordprocessingShape" mc:Ignorable="w14 w15 w16se wp14">
+<w:footnotes xmlns:wpc="http://schemas.microsoft.com/office/word/2010/wordprocessingCanvas" xmlns:cx="http://schemas.microsoft.com/office/drawing/2014/chartex" xmlns:cx1="http://schemas.microsoft.com/office/drawing/2015/9/8/chartex" xmlns:cx2="http://schemas.microsoft.com/office/drawing/2015/10/21/chartex" xmlns:cx3="http://schemas.microsoft.com/office/drawing/2016/5/9/chartex" xmlns:cx4="http://schemas.microsoft.com/office/drawing/2016/5/10/chartex" xmlns:cx5="http://schemas.microsoft.com/office/drawing/2016/5/11/chartex" xmlns:mc="http://schemas.openxmlformats.org/markup-compatibility/2006" xmlns:o="urn:schemas-microsoft-com:office:office" xmlns:r="http://schemas.openxmlformats.org/officeDocument/2006/relationships" xmlns:m="http://schemas.openxmlformats.org/officeDocument/2006/math" xmlns:v="urn:schemas-microsoft-com:vml" xmlns:wp14="http://schemas.microsoft.com/office/word/2010/wordprocessingDrawing" xmlns:wp="http://schemas.openxmlformats.org/drawingml/2006/wordprocessingDrawing" xmlns:w10="urn:schemas-microsoft-com:office:word" xmlns:w="http://schemas.openxmlformats.org/wordprocessingml/2006/main" xmlns:w14="http://schemas.microsoft.com/office/word/2010/wordml" xmlns:w15="http://schemas.microsoft.com/office/word/2012/wordml" xmlns:w16se="http://schemas.microsoft.com/office/word/2015/wordml/symex" xmlns:wpg="http://schemas.microsoft.com/office/word/2010/wordprocessingGroup" xmlns:wpi="http://schemas.microsoft.com/office/word/2010/wordprocessingInk" xmlns:wne="http://schemas.microsoft.com/office/word/2006/wordml" xmlns:wps="http://schemas.microsoft.com/office/word/2010/wordprocessingShape" mc:Ignorable="w14 w15 w16se wp14">
   <w:footnote w:type="separator" w:id="-1">
     <w:p>
       <w:pPr>
@@ -20794,7 +21470,7 @@
 </file>
 
 <file path=word/numbering.xml><?xml version="1.0" encoding="utf-8"?>
-<w:numbering xmlns:wpc="http://schemas.microsoft.com/office/word/2010/wordprocessingCanvas" xmlns:cx="http://schemas.microsoft.com/office/drawing/2014/chartex" xmlns:mc="http://schemas.openxmlformats.org/markup-compatibility/2006" xmlns:o="urn:schemas-microsoft-com:office:office" xmlns:r="http://schemas.openxmlformats.org/officeDocument/2006/relationships" xmlns:m="http://schemas.openxmlformats.org/officeDocument/2006/math" xmlns:v="urn:schemas-microsoft-com:vml" xmlns:wp14="http://schemas.microsoft.com/office/word/2010/wordprocessingDrawing" xmlns:wp="http://schemas.openxmlformats.org/drawingml/2006/wordprocessingDrawing" xmlns:w10="urn:schemas-microsoft-com:office:word" xmlns:w="http://schemas.openxmlformats.org/wordprocessingml/2006/main" xmlns:w14="http://schemas.microsoft.com/office/word/2010/wordml" xmlns:w15="http://schemas.microsoft.com/office/word/2012/wordml" xmlns:w16se="http://schemas.microsoft.com/office/word/2015/wordml/symex" xmlns:wpg="http://schemas.microsoft.com/office/word/2010/wordprocessingGroup" xmlns:wpi="http://schemas.microsoft.com/office/word/2010/wordprocessingInk" xmlns:wne="http://schemas.microsoft.com/office/word/2006/wordml" xmlns:wps="http://schemas.microsoft.com/office/word/2010/wordprocessingShape" mc:Ignorable="w14 w15 w16se wp14">
+<w:numbering xmlns:wpc="http://schemas.microsoft.com/office/word/2010/wordprocessingCanvas" xmlns:cx="http://schemas.microsoft.com/office/drawing/2014/chartex" xmlns:cx1="http://schemas.microsoft.com/office/drawing/2015/9/8/chartex" xmlns:cx2="http://schemas.microsoft.com/office/drawing/2015/10/21/chartex" xmlns:cx3="http://schemas.microsoft.com/office/drawing/2016/5/9/chartex" xmlns:cx4="http://schemas.microsoft.com/office/drawing/2016/5/10/chartex" xmlns:cx5="http://schemas.microsoft.com/office/drawing/2016/5/11/chartex" xmlns:mc="http://schemas.openxmlformats.org/markup-compatibility/2006" xmlns:o="urn:schemas-microsoft-com:office:office" xmlns:r="http://schemas.openxmlformats.org/officeDocument/2006/relationships" xmlns:m="http://schemas.openxmlformats.org/officeDocument/2006/math" xmlns:v="urn:schemas-microsoft-com:vml" xmlns:wp14="http://schemas.microsoft.com/office/word/2010/wordprocessingDrawing" xmlns:wp="http://schemas.openxmlformats.org/drawingml/2006/wordprocessingDrawing" xmlns:w10="urn:schemas-microsoft-com:office:word" xmlns:w="http://schemas.openxmlformats.org/wordprocessingml/2006/main" xmlns:w14="http://schemas.microsoft.com/office/word/2010/wordml" xmlns:w15="http://schemas.microsoft.com/office/word/2012/wordml" xmlns:w16se="http://schemas.microsoft.com/office/word/2015/wordml/symex" xmlns:wpg="http://schemas.microsoft.com/office/word/2010/wordprocessingGroup" xmlns:wpi="http://schemas.microsoft.com/office/word/2010/wordprocessingInk" xmlns:wne="http://schemas.microsoft.com/office/word/2006/wordml" xmlns:wps="http://schemas.microsoft.com/office/word/2010/wordprocessingShape" mc:Ignorable="w14 w15 w16se wp14">
   <w:abstractNum w:abstractNumId="0" w15:restartNumberingAfterBreak="0">
     <w:nsid w:val="06AC32DA"/>
     <w:multiLevelType w:val="hybridMultilevel"/>
@@ -21741,6 +22417,119 @@
     </w:lvl>
   </w:abstractNum>
   <w:abstractNum w:abstractNumId="9" w15:restartNumberingAfterBreak="0">
+    <w:nsid w:val="75D37D1D"/>
+    <w:multiLevelType w:val="hybridMultilevel"/>
+    <w:tmpl w:val="2C725A90"/>
+    <w:lvl w:ilvl="0" w:tplc="04090001">
+      <w:start w:val="1"/>
+      <w:numFmt w:val="bullet"/>
+      <w:lvlText w:val=""/>
+      <w:lvlJc w:val="left"/>
+      <w:pPr>
+        <w:ind w:left="720" w:hanging="360"/>
+      </w:pPr>
+      <w:rPr>
+        <w:rFonts w:ascii="Symbol" w:hAnsi="Symbol" w:hint="default"/>
+      </w:rPr>
+    </w:lvl>
+    <w:lvl w:ilvl="1" w:tplc="04090003" w:tentative="1">
+      <w:start w:val="1"/>
+      <w:numFmt w:val="bullet"/>
+      <w:lvlText w:val="o"/>
+      <w:lvlJc w:val="left"/>
+      <w:pPr>
+        <w:ind w:left="1440" w:hanging="360"/>
+      </w:pPr>
+      <w:rPr>
+        <w:rFonts w:ascii="Courier New" w:hAnsi="Courier New" w:cs="Courier New" w:hint="default"/>
+      </w:rPr>
+    </w:lvl>
+    <w:lvl w:ilvl="2" w:tplc="04090005" w:tentative="1">
+      <w:start w:val="1"/>
+      <w:numFmt w:val="bullet"/>
+      <w:lvlText w:val=""/>
+      <w:lvlJc w:val="left"/>
+      <w:pPr>
+        <w:ind w:left="2160" w:hanging="360"/>
+      </w:pPr>
+      <w:rPr>
+        <w:rFonts w:ascii="Wingdings" w:hAnsi="Wingdings" w:hint="default"/>
+      </w:rPr>
+    </w:lvl>
+    <w:lvl w:ilvl="3" w:tplc="04090001" w:tentative="1">
+      <w:start w:val="1"/>
+      <w:numFmt w:val="bullet"/>
+      <w:lvlText w:val=""/>
+      <w:lvlJc w:val="left"/>
+      <w:pPr>
+        <w:ind w:left="2880" w:hanging="360"/>
+      </w:pPr>
+      <w:rPr>
+        <w:rFonts w:ascii="Symbol" w:hAnsi="Symbol" w:hint="default"/>
+      </w:rPr>
+    </w:lvl>
+    <w:lvl w:ilvl="4" w:tplc="04090003" w:tentative="1">
+      <w:start w:val="1"/>
+      <w:numFmt w:val="bullet"/>
+      <w:lvlText w:val="o"/>
+      <w:lvlJc w:val="left"/>
+      <w:pPr>
+        <w:ind w:left="3600" w:hanging="360"/>
+      </w:pPr>
+      <w:rPr>
+        <w:rFonts w:ascii="Courier New" w:hAnsi="Courier New" w:cs="Courier New" w:hint="default"/>
+      </w:rPr>
+    </w:lvl>
+    <w:lvl w:ilvl="5" w:tplc="04090005" w:tentative="1">
+      <w:start w:val="1"/>
+      <w:numFmt w:val="bullet"/>
+      <w:lvlText w:val=""/>
+      <w:lvlJc w:val="left"/>
+      <w:pPr>
+        <w:ind w:left="4320" w:hanging="360"/>
+      </w:pPr>
+      <w:rPr>
+        <w:rFonts w:ascii="Wingdings" w:hAnsi="Wingdings" w:hint="default"/>
+      </w:rPr>
+    </w:lvl>
+    <w:lvl w:ilvl="6" w:tplc="04090001" w:tentative="1">
+      <w:start w:val="1"/>
+      <w:numFmt w:val="bullet"/>
+      <w:lvlText w:val=""/>
+      <w:lvlJc w:val="left"/>
+      <w:pPr>
+        <w:ind w:left="5040" w:hanging="360"/>
+      </w:pPr>
+      <w:rPr>
+        <w:rFonts w:ascii="Symbol" w:hAnsi="Symbol" w:hint="default"/>
+      </w:rPr>
+    </w:lvl>
+    <w:lvl w:ilvl="7" w:tplc="04090003" w:tentative="1">
+      <w:start w:val="1"/>
+      <w:numFmt w:val="bullet"/>
+      <w:lvlText w:val="o"/>
+      <w:lvlJc w:val="left"/>
+      <w:pPr>
+        <w:ind w:left="5760" w:hanging="360"/>
+      </w:pPr>
+      <w:rPr>
+        <w:rFonts w:ascii="Courier New" w:hAnsi="Courier New" w:cs="Courier New" w:hint="default"/>
+      </w:rPr>
+    </w:lvl>
+    <w:lvl w:ilvl="8" w:tplc="04090005" w:tentative="1">
+      <w:start w:val="1"/>
+      <w:numFmt w:val="bullet"/>
+      <w:lvlText w:val=""/>
+      <w:lvlJc w:val="left"/>
+      <w:pPr>
+        <w:ind w:left="6480" w:hanging="360"/>
+      </w:pPr>
+      <w:rPr>
+        <w:rFonts w:ascii="Wingdings" w:hAnsi="Wingdings" w:hint="default"/>
+      </w:rPr>
+    </w:lvl>
+  </w:abstractNum>
+  <w:abstractNum w:abstractNumId="10" w15:restartNumberingAfterBreak="0">
     <w:nsid w:val="7A612BA4"/>
     <w:multiLevelType w:val="hybridMultilevel"/>
     <w:tmpl w:val="D0BEA9D8"/>
@@ -21869,7 +22658,7 @@
     <w:abstractNumId w:val="5"/>
   </w:num>
   <w:num w:numId="6">
-    <w:abstractNumId w:val="9"/>
+    <w:abstractNumId w:val="10"/>
   </w:num>
   <w:num w:numId="7">
     <w:abstractNumId w:val="4"/>
@@ -21882,6 +22671,9 @@
   </w:num>
   <w:num w:numId="10">
     <w:abstractNumId w:val="3"/>
+  </w:num>
+  <w:num w:numId="11">
+    <w:abstractNumId w:val="9"/>
   </w:num>
 </w:numbering>
 </file>
@@ -21903,7 +22695,7 @@
       </w:pPr>
     </w:pPrDefault>
   </w:docDefaults>
-  <w:latentStyles w:defLockedState="0" w:defUIPriority="99" w:defSemiHidden="0" w:defUnhideWhenUsed="0" w:defQFormat="0" w:count="371">
+  <w:latentStyles w:defLockedState="0" w:defUIPriority="99" w:defSemiHidden="0" w:defUnhideWhenUsed="0" w:defQFormat="0" w:count="374">
     <w:lsdException w:name="Normal" w:uiPriority="0" w:qFormat="1"/>
     <w:lsdException w:name="heading 1" w:uiPriority="9" w:qFormat="1"/>
     <w:lsdException w:name="heading 2" w:semiHidden="1" w:uiPriority="9" w:unhideWhenUsed="1" w:qFormat="1"/>
@@ -22275,6 +23067,9 @@
     <w:lsdException w:name="List Table 5 Dark Accent 6" w:uiPriority="50"/>
     <w:lsdException w:name="List Table 6 Colorful Accent 6" w:uiPriority="51"/>
     <w:lsdException w:name="List Table 7 Colorful Accent 6" w:uiPriority="52"/>
+    <w:lsdException w:name="Mention" w:semiHidden="1" w:unhideWhenUsed="1"/>
+    <w:lsdException w:name="Smart Hyperlink" w:semiHidden="1" w:unhideWhenUsed="1"/>
+    <w:lsdException w:name="Hashtag" w:semiHidden="1" w:unhideWhenUsed="1"/>
   </w:latentStyles>
   <w:style w:type="paragraph" w:default="1" w:styleId="Normal">
     <w:name w:val="Normal"/>
@@ -22311,20 +23106,21 @@
     <w:uiPriority w:val="9"/>
     <w:unhideWhenUsed/>
     <w:qFormat/>
-    <w:rsid w:val="000325B5"/>
+    <w:rsid w:val="00A0059A"/>
     <w:pPr>
       <w:keepNext/>
       <w:keepLines/>
+      <w:bidi/>
       <w:spacing w:before="200" w:after="0"/>
       <w:outlineLvl w:val="1"/>
     </w:pPr>
     <w:rPr>
-      <w:rFonts w:asciiTheme="majorHAnsi" w:eastAsiaTheme="majorEastAsia" w:hAnsiTheme="majorHAnsi" w:cstheme="majorBidi"/>
+      <w:rFonts w:ascii="Simplified Arabic" w:eastAsiaTheme="majorEastAsia" w:hAnsi="Simplified Arabic" w:cs="Simplified Arabic"/>
       <w:b/>
       <w:bCs/>
-      <w:color w:val="4F81BD" w:themeColor="accent1"/>
-      <w:sz w:val="26"/>
-      <w:szCs w:val="26"/>
+      <w:color w:val="C0504D" w:themeColor="accent2"/>
+      <w:sz w:val="32"/>
+      <w:szCs w:val="32"/>
     </w:rPr>
   </w:style>
   <w:style w:type="character" w:default="1" w:styleId="DefaultParagraphFont">
@@ -22445,14 +23241,14 @@
     <w:basedOn w:val="DefaultParagraphFont"/>
     <w:link w:val="Heading2"/>
     <w:uiPriority w:val="9"/>
-    <w:rsid w:val="000325B5"/>
+    <w:rsid w:val="00A0059A"/>
     <w:rPr>
-      <w:rFonts w:asciiTheme="majorHAnsi" w:eastAsiaTheme="majorEastAsia" w:hAnsiTheme="majorHAnsi" w:cstheme="majorBidi"/>
+      <w:rFonts w:ascii="Simplified Arabic" w:eastAsiaTheme="majorEastAsia" w:hAnsi="Simplified Arabic" w:cs="Simplified Arabic"/>
       <w:b/>
       <w:bCs/>
-      <w:color w:val="4F81BD" w:themeColor="accent1"/>
-      <w:sz w:val="26"/>
-      <w:szCs w:val="26"/>
+      <w:color w:val="C0504D" w:themeColor="accent2"/>
+      <w:sz w:val="32"/>
+      <w:szCs w:val="32"/>
     </w:rPr>
   </w:style>
   <w:style w:type="table" w:styleId="PlainTable1">
@@ -24644,13 +25440,6 @@
         </dgm:presLayoutVars>
       </dgm:prSet>
       <dgm:spPr/>
-      <dgm:t>
-        <a:bodyPr/>
-        <a:lstStyle/>
-        <a:p>
-          <a:endParaRPr lang="en-US"/>
-        </a:p>
-      </dgm:t>
     </dgm:pt>
     <dgm:pt modelId="{ABAFBF4F-20F7-49D2-BFA7-E62333815C82}" type="pres">
       <dgm:prSet presAssocID="{B126712B-7037-4A7B-B65C-F23E8EA0A7F2}" presName="topArc1" presStyleLbl="parChTrans1D1" presStyleIdx="0" presStyleCnt="50"/>
@@ -24691,13 +25480,6 @@
         </dgm:presLayoutVars>
       </dgm:prSet>
       <dgm:spPr/>
-      <dgm:t>
-        <a:bodyPr/>
-        <a:lstStyle/>
-        <a:p>
-          <a:endParaRPr lang="en-US"/>
-        </a:p>
-      </dgm:t>
     </dgm:pt>
     <dgm:pt modelId="{2B55AA22-90B4-4B47-A02C-24912F9529B3}" type="pres">
       <dgm:prSet presAssocID="{AEA1958F-5A9D-411C-81EE-9A2A1FA4F08A}" presName="topArc2" presStyleLbl="parChTrans1D1" presStyleIdx="2" presStyleCnt="50"/>
@@ -24782,13 +25564,6 @@
         </dgm:presLayoutVars>
       </dgm:prSet>
       <dgm:spPr/>
-      <dgm:t>
-        <a:bodyPr/>
-        <a:lstStyle/>
-        <a:p>
-          <a:endParaRPr lang="en-US"/>
-        </a:p>
-      </dgm:t>
     </dgm:pt>
     <dgm:pt modelId="{F770FD10-B8D5-4D2A-B4F3-2C927B3D9003}" type="pres">
       <dgm:prSet presAssocID="{CD673CF8-78E8-45A1-A1CB-4BB884CFC4E5}" presName="topArc2" presStyleLbl="parChTrans1D1" presStyleIdx="6" presStyleCnt="50"/>
@@ -24925,13 +25700,6 @@
         </dgm:presLayoutVars>
       </dgm:prSet>
       <dgm:spPr/>
-      <dgm:t>
-        <a:bodyPr/>
-        <a:lstStyle/>
-        <a:p>
-          <a:endParaRPr lang="en-US"/>
-        </a:p>
-      </dgm:t>
     </dgm:pt>
     <dgm:pt modelId="{8EFC2C41-8ED9-4717-B5D9-B38E80BD76AC}" type="pres">
       <dgm:prSet presAssocID="{E574FD45-98B2-4B96-960D-E906635C9D04}" presName="topArc2" presStyleLbl="parChTrans1D1" presStyleIdx="12" presStyleCnt="50"/>
@@ -24972,13 +25740,6 @@
         </dgm:presLayoutVars>
       </dgm:prSet>
       <dgm:spPr/>
-      <dgm:t>
-        <a:bodyPr/>
-        <a:lstStyle/>
-        <a:p>
-          <a:endParaRPr lang="en-US"/>
-        </a:p>
-      </dgm:t>
     </dgm:pt>
     <dgm:pt modelId="{A7AF9EDE-091E-40DC-AE49-BBBAE39BF77F}" type="pres">
       <dgm:prSet presAssocID="{A0E16AA1-3BDB-4C78-99A8-A7F6A1F1B9CE}" presName="topArc2" presStyleLbl="parChTrans1D1" presStyleIdx="14" presStyleCnt="50"/>
@@ -25023,13 +25784,6 @@
         </dgm:presLayoutVars>
       </dgm:prSet>
       <dgm:spPr/>
-      <dgm:t>
-        <a:bodyPr/>
-        <a:lstStyle/>
-        <a:p>
-          <a:endParaRPr lang="en-US"/>
-        </a:p>
-      </dgm:t>
     </dgm:pt>
     <dgm:pt modelId="{71B84DFE-0065-4754-9D2D-986AA9BF5E69}" type="pres">
       <dgm:prSet presAssocID="{C2524B7D-AA15-451F-91DE-4C98278002D1}" presName="topArc2" presStyleLbl="parChTrans1D1" presStyleIdx="16" presStyleCnt="50"/>
@@ -25074,13 +25828,6 @@
         </dgm:presLayoutVars>
       </dgm:prSet>
       <dgm:spPr/>
-      <dgm:t>
-        <a:bodyPr/>
-        <a:lstStyle/>
-        <a:p>
-          <a:endParaRPr lang="en-US"/>
-        </a:p>
-      </dgm:t>
     </dgm:pt>
     <dgm:pt modelId="{508E609B-BC24-4A53-99E1-6571B430351A}" type="pres">
       <dgm:prSet presAssocID="{227C80EB-CADA-4852-AA7F-6484DBE7BDE7}" presName="topArc2" presStyleLbl="parChTrans1D1" presStyleIdx="18" presStyleCnt="50"/>
@@ -25125,13 +25872,6 @@
         </dgm:presLayoutVars>
       </dgm:prSet>
       <dgm:spPr/>
-      <dgm:t>
-        <a:bodyPr/>
-        <a:lstStyle/>
-        <a:p>
-          <a:endParaRPr lang="en-US"/>
-        </a:p>
-      </dgm:t>
     </dgm:pt>
     <dgm:pt modelId="{3BF12D3E-72B7-48CF-B49B-F9AD53C54B06}" type="pres">
       <dgm:prSet presAssocID="{B8D3445D-6D60-4E61-81B8-4D2A36292256}" presName="topArc2" presStyleLbl="parChTrans1D1" presStyleIdx="20" presStyleCnt="50"/>
@@ -25224,13 +25964,6 @@
         </dgm:presLayoutVars>
       </dgm:prSet>
       <dgm:spPr/>
-      <dgm:t>
-        <a:bodyPr/>
-        <a:lstStyle/>
-        <a:p>
-          <a:endParaRPr lang="en-US"/>
-        </a:p>
-      </dgm:t>
     </dgm:pt>
     <dgm:pt modelId="{F57BD7CA-1D7F-4B7D-8CD4-2574F8A079FF}" type="pres">
       <dgm:prSet presAssocID="{88EE0AA9-4A72-42EE-8E48-B44DE46CF759}" presName="topArc2" presStyleLbl="parChTrans1D1" presStyleIdx="24" presStyleCnt="50"/>
@@ -25271,13 +26004,6 @@
         </dgm:presLayoutVars>
       </dgm:prSet>
       <dgm:spPr/>
-      <dgm:t>
-        <a:bodyPr/>
-        <a:lstStyle/>
-        <a:p>
-          <a:endParaRPr lang="en-US"/>
-        </a:p>
-      </dgm:t>
     </dgm:pt>
     <dgm:pt modelId="{88B0E088-1B4C-43BB-9231-E415DBFB6084}" type="pres">
       <dgm:prSet presAssocID="{38A399A2-56DD-436F-9BDA-0463466C3A14}" presName="topArc2" presStyleLbl="parChTrans1D1" presStyleIdx="26" presStyleCnt="50"/>
@@ -25458,13 +26184,6 @@
         </dgm:presLayoutVars>
       </dgm:prSet>
       <dgm:spPr/>
-      <dgm:t>
-        <a:bodyPr/>
-        <a:lstStyle/>
-        <a:p>
-          <a:endParaRPr lang="en-US"/>
-        </a:p>
-      </dgm:t>
     </dgm:pt>
     <dgm:pt modelId="{DF42E4E3-E94C-4A48-8313-B2AC28176E01}" type="pres">
       <dgm:prSet presAssocID="{B95A41EC-01E7-4398-8591-4532F72D15AE}" presName="topArc2" presStyleLbl="parChTrans1D1" presStyleIdx="34" presStyleCnt="50"/>
@@ -25505,13 +26224,6 @@
         </dgm:presLayoutVars>
       </dgm:prSet>
       <dgm:spPr/>
-      <dgm:t>
-        <a:bodyPr/>
-        <a:lstStyle/>
-        <a:p>
-          <a:endParaRPr lang="en-US"/>
-        </a:p>
-      </dgm:t>
     </dgm:pt>
     <dgm:pt modelId="{65D35EA2-ECD9-4BE8-A838-BD0778F8E1CB}" type="pres">
       <dgm:prSet presAssocID="{3940329A-3611-488E-947A-BA6CE3BEC9AC}" presName="topArc2" presStyleLbl="parChTrans1D1" presStyleIdx="36" presStyleCnt="50"/>
@@ -25648,13 +26360,6 @@
         </dgm:presLayoutVars>
       </dgm:prSet>
       <dgm:spPr/>
-      <dgm:t>
-        <a:bodyPr/>
-        <a:lstStyle/>
-        <a:p>
-          <a:endParaRPr lang="en-US"/>
-        </a:p>
-      </dgm:t>
     </dgm:pt>
     <dgm:pt modelId="{E34FFABB-80A7-4869-9A3D-881B03F4050E}" type="pres">
       <dgm:prSet presAssocID="{FB9E4D96-372C-44B1-8522-C984BA9F8FAB}" presName="topArc2" presStyleLbl="parChTrans1D1" presStyleIdx="42" presStyleCnt="50"/>
@@ -25695,13 +26400,6 @@
         </dgm:presLayoutVars>
       </dgm:prSet>
       <dgm:spPr/>
-      <dgm:t>
-        <a:bodyPr/>
-        <a:lstStyle/>
-        <a:p>
-          <a:endParaRPr lang="en-US"/>
-        </a:p>
-      </dgm:t>
     </dgm:pt>
     <dgm:pt modelId="{20D102FA-EB90-42FD-A00F-60B9D5CD3FE2}" type="pres">
       <dgm:prSet presAssocID="{AF610E80-2ACE-495D-97A0-4EADB56E1FCB}" presName="topArc2" presStyleLbl="parChTrans1D1" presStyleIdx="44" presStyleCnt="50"/>
@@ -25790,13 +26488,6 @@
         </dgm:presLayoutVars>
       </dgm:prSet>
       <dgm:spPr/>
-      <dgm:t>
-        <a:bodyPr/>
-        <a:lstStyle/>
-        <a:p>
-          <a:endParaRPr lang="en-US"/>
-        </a:p>
-      </dgm:t>
     </dgm:pt>
     <dgm:pt modelId="{309772F8-3C2E-4594-81DE-D24C6A19D581}" type="pres">
       <dgm:prSet presAssocID="{19C149F2-F979-479D-A676-E275D9ABE5DF}" presName="topArc2" presStyleLbl="parChTrans1D1" presStyleIdx="48" presStyleCnt="50"/>
@@ -27708,7 +28399,7 @@
         </a:bodyPr>
         <a:lstStyle/>
         <a:p>
-          <a:pPr lvl="0" algn="r" defTabSz="488950">
+          <a:pPr marL="0" lvl="0" indent="0" algn="r" defTabSz="488950">
             <a:lnSpc>
               <a:spcPct val="90000"/>
             </a:lnSpc>
@@ -27718,6 +28409,7 @@
             <a:spcAft>
               <a:spcPct val="35000"/>
             </a:spcAft>
+            <a:buNone/>
           </a:pPr>
           <a:r>
             <a:rPr lang="ar-SY" sz="1100" kern="1200"/>
@@ -27858,7 +28550,7 @@
         </a:bodyPr>
         <a:lstStyle/>
         <a:p>
-          <a:pPr lvl="0" algn="r" defTabSz="400050">
+          <a:pPr marL="0" lvl="0" indent="0" algn="r" defTabSz="400050">
             <a:lnSpc>
               <a:spcPct val="90000"/>
             </a:lnSpc>
@@ -27868,6 +28560,7 @@
             <a:spcAft>
               <a:spcPct val="35000"/>
             </a:spcAft>
+            <a:buNone/>
           </a:pPr>
           <a:r>
             <a:rPr lang="ar-SY" sz="900" kern="1200"/>
@@ -28008,7 +28701,7 @@
         </a:bodyPr>
         <a:lstStyle/>
         <a:p>
-          <a:pPr lvl="0" algn="r" defTabSz="400050">
+          <a:pPr marL="0" lvl="0" indent="0" algn="r" defTabSz="400050">
             <a:lnSpc>
               <a:spcPct val="90000"/>
             </a:lnSpc>
@@ -28018,6 +28711,7 @@
             <a:spcAft>
               <a:spcPct val="35000"/>
             </a:spcAft>
+            <a:buNone/>
           </a:pPr>
           <a:r>
             <a:rPr lang="ar-SY" sz="900" kern="1200"/>
@@ -28158,7 +28852,7 @@
         </a:bodyPr>
         <a:lstStyle/>
         <a:p>
-          <a:pPr lvl="0" algn="r" defTabSz="400050">
+          <a:pPr marL="0" lvl="0" indent="0" algn="r" defTabSz="400050">
             <a:lnSpc>
               <a:spcPct val="90000"/>
             </a:lnSpc>
@@ -28168,6 +28862,7 @@
             <a:spcAft>
               <a:spcPct val="35000"/>
             </a:spcAft>
+            <a:buNone/>
           </a:pPr>
           <a:r>
             <a:rPr lang="en-US" sz="900" kern="1200"/>
@@ -28307,7 +29002,7 @@
         </a:bodyPr>
         <a:lstStyle/>
         <a:p>
-          <a:pPr lvl="0" algn="r" defTabSz="400050">
+          <a:pPr marL="0" lvl="0" indent="0" algn="r" defTabSz="400050">
             <a:lnSpc>
               <a:spcPct val="90000"/>
             </a:lnSpc>
@@ -28317,6 +29012,7 @@
             <a:spcAft>
               <a:spcPct val="35000"/>
             </a:spcAft>
+            <a:buNone/>
           </a:pPr>
           <a:r>
             <a:rPr lang="en-US" sz="900" kern="1200"/>
@@ -28456,7 +29152,7 @@
         </a:bodyPr>
         <a:lstStyle/>
         <a:p>
-          <a:pPr lvl="0" algn="r" defTabSz="400050">
+          <a:pPr marL="0" lvl="0" indent="0" algn="r" defTabSz="400050">
             <a:lnSpc>
               <a:spcPct val="90000"/>
             </a:lnSpc>
@@ -28466,6 +29162,7 @@
             <a:spcAft>
               <a:spcPct val="35000"/>
             </a:spcAft>
+            <a:buNone/>
           </a:pPr>
           <a:r>
             <a:rPr lang="en-US" sz="900" kern="1200"/>
@@ -28605,7 +29302,7 @@
         </a:bodyPr>
         <a:lstStyle/>
         <a:p>
-          <a:pPr lvl="0" algn="r" defTabSz="400050">
+          <a:pPr marL="0" lvl="0" indent="0" algn="r" defTabSz="400050">
             <a:lnSpc>
               <a:spcPct val="90000"/>
             </a:lnSpc>
@@ -28615,6 +29312,7 @@
             <a:spcAft>
               <a:spcPct val="35000"/>
             </a:spcAft>
+            <a:buNone/>
           </a:pPr>
           <a:r>
             <a:rPr lang="ar-SY" sz="900" kern="1200"/>
@@ -28755,7 +29453,7 @@
         </a:bodyPr>
         <a:lstStyle/>
         <a:p>
-          <a:pPr lvl="0" algn="r" defTabSz="400050">
+          <a:pPr marL="0" lvl="0" indent="0" algn="r" defTabSz="400050">
             <a:lnSpc>
               <a:spcPct val="90000"/>
             </a:lnSpc>
@@ -28765,6 +29463,7 @@
             <a:spcAft>
               <a:spcPct val="35000"/>
             </a:spcAft>
+            <a:buNone/>
           </a:pPr>
           <a:r>
             <a:rPr lang="ar-SY" sz="900" kern="1200"/>
@@ -28905,7 +29604,7 @@
         </a:bodyPr>
         <a:lstStyle/>
         <a:p>
-          <a:pPr lvl="0" algn="r" defTabSz="400050">
+          <a:pPr marL="0" lvl="0" indent="0" algn="r" defTabSz="400050">
             <a:lnSpc>
               <a:spcPct val="90000"/>
             </a:lnSpc>
@@ -28915,6 +29614,7 @@
             <a:spcAft>
               <a:spcPct val="35000"/>
             </a:spcAft>
+            <a:buNone/>
           </a:pPr>
           <a:r>
             <a:rPr lang="en-US" sz="900" kern="1200"/>
@@ -29054,7 +29754,7 @@
         </a:bodyPr>
         <a:lstStyle/>
         <a:p>
-          <a:pPr lvl="0" algn="r" defTabSz="400050">
+          <a:pPr marL="0" lvl="0" indent="0" algn="r" defTabSz="400050">
             <a:lnSpc>
               <a:spcPct val="90000"/>
             </a:lnSpc>
@@ -29064,6 +29764,7 @@
             <a:spcAft>
               <a:spcPct val="35000"/>
             </a:spcAft>
+            <a:buNone/>
           </a:pPr>
           <a:r>
             <a:rPr lang="en-US" sz="900" kern="1200"/>
@@ -29203,7 +29904,7 @@
         </a:bodyPr>
         <a:lstStyle/>
         <a:p>
-          <a:pPr lvl="0" algn="r" defTabSz="400050">
+          <a:pPr marL="0" lvl="0" indent="0" algn="r" defTabSz="400050">
             <a:lnSpc>
               <a:spcPct val="90000"/>
             </a:lnSpc>
@@ -29213,6 +29914,7 @@
             <a:spcAft>
               <a:spcPct val="35000"/>
             </a:spcAft>
+            <a:buNone/>
           </a:pPr>
           <a:r>
             <a:rPr lang="ar-SY" sz="900" kern="1200"/>
@@ -29353,7 +30055,7 @@
         </a:bodyPr>
         <a:lstStyle/>
         <a:p>
-          <a:pPr lvl="0" algn="r" defTabSz="400050">
+          <a:pPr marL="0" lvl="0" indent="0" algn="r" defTabSz="400050">
             <a:lnSpc>
               <a:spcPct val="90000"/>
             </a:lnSpc>
@@ -29363,6 +30065,7 @@
             <a:spcAft>
               <a:spcPct val="35000"/>
             </a:spcAft>
+            <a:buNone/>
           </a:pPr>
           <a:r>
             <a:rPr lang="en-US" sz="900" kern="1200"/>
@@ -29502,7 +30205,7 @@
         </a:bodyPr>
         <a:lstStyle/>
         <a:p>
-          <a:pPr lvl="0" algn="r" defTabSz="400050">
+          <a:pPr marL="0" lvl="0" indent="0" algn="r" defTabSz="400050">
             <a:lnSpc>
               <a:spcPct val="90000"/>
             </a:lnSpc>
@@ -29512,6 +30215,7 @@
             <a:spcAft>
               <a:spcPct val="35000"/>
             </a:spcAft>
+            <a:buNone/>
           </a:pPr>
           <a:r>
             <a:rPr lang="ar-SY" sz="900" kern="1200"/>
@@ -29652,7 +30356,7 @@
         </a:bodyPr>
         <a:lstStyle/>
         <a:p>
-          <a:pPr lvl="0" algn="r" defTabSz="400050">
+          <a:pPr marL="0" lvl="0" indent="0" algn="r" defTabSz="400050">
             <a:lnSpc>
               <a:spcPct val="90000"/>
             </a:lnSpc>
@@ -29662,6 +30366,7 @@
             <a:spcAft>
               <a:spcPct val="35000"/>
             </a:spcAft>
+            <a:buNone/>
           </a:pPr>
           <a:r>
             <a:rPr lang="ar-SY" sz="900" kern="1200"/>
@@ -29801,7 +30506,7 @@
         </a:bodyPr>
         <a:lstStyle/>
         <a:p>
-          <a:pPr lvl="0" algn="r" defTabSz="400050">
+          <a:pPr marL="0" lvl="0" indent="0" algn="r" defTabSz="400050">
             <a:lnSpc>
               <a:spcPct val="90000"/>
             </a:lnSpc>
@@ -29811,6 +30516,7 @@
             <a:spcAft>
               <a:spcPct val="35000"/>
             </a:spcAft>
+            <a:buNone/>
           </a:pPr>
           <a:r>
             <a:rPr lang="ar-SY" sz="900" kern="1200"/>
@@ -29950,7 +30656,7 @@
         </a:bodyPr>
         <a:lstStyle/>
         <a:p>
-          <a:pPr lvl="0" algn="r" defTabSz="400050">
+          <a:pPr marL="0" lvl="0" indent="0" algn="r" defTabSz="400050">
             <a:lnSpc>
               <a:spcPct val="90000"/>
             </a:lnSpc>
@@ -29960,6 +30666,7 @@
             <a:spcAft>
               <a:spcPct val="35000"/>
             </a:spcAft>
+            <a:buNone/>
           </a:pPr>
           <a:r>
             <a:rPr lang="ar-SY" sz="900" kern="1200"/>
@@ -30099,7 +30806,7 @@
         </a:bodyPr>
         <a:lstStyle/>
         <a:p>
-          <a:pPr lvl="0" algn="r" defTabSz="400050">
+          <a:pPr marL="0" lvl="0" indent="0" algn="r" defTabSz="400050">
             <a:lnSpc>
               <a:spcPct val="90000"/>
             </a:lnSpc>
@@ -30109,6 +30816,7 @@
             <a:spcAft>
               <a:spcPct val="35000"/>
             </a:spcAft>
+            <a:buNone/>
           </a:pPr>
           <a:r>
             <a:rPr lang="ar-SY" sz="900" kern="1200"/>
@@ -30248,7 +30956,7 @@
         </a:bodyPr>
         <a:lstStyle/>
         <a:p>
-          <a:pPr lvl="0" algn="r" defTabSz="400050">
+          <a:pPr marL="0" lvl="0" indent="0" algn="r" defTabSz="400050">
             <a:lnSpc>
               <a:spcPct val="90000"/>
             </a:lnSpc>
@@ -30258,6 +30966,7 @@
             <a:spcAft>
               <a:spcPct val="35000"/>
             </a:spcAft>
+            <a:buNone/>
           </a:pPr>
           <a:r>
             <a:rPr lang="ar-SY" sz="900" kern="1200"/>
@@ -30398,7 +31107,7 @@
         </a:bodyPr>
         <a:lstStyle/>
         <a:p>
-          <a:pPr lvl="0" algn="r" defTabSz="400050">
+          <a:pPr marL="0" lvl="0" indent="0" algn="r" defTabSz="400050">
             <a:lnSpc>
               <a:spcPct val="90000"/>
             </a:lnSpc>
@@ -30408,6 +31117,7 @@
             <a:spcAft>
               <a:spcPct val="35000"/>
             </a:spcAft>
+            <a:buNone/>
           </a:pPr>
           <a:r>
             <a:rPr lang="ar-SY" sz="900" kern="1200"/>
@@ -30548,7 +31258,7 @@
         </a:bodyPr>
         <a:lstStyle/>
         <a:p>
-          <a:pPr lvl="0" algn="r" defTabSz="400050">
+          <a:pPr marL="0" lvl="0" indent="0" algn="r" defTabSz="400050">
             <a:lnSpc>
               <a:spcPct val="90000"/>
             </a:lnSpc>
@@ -30558,6 +31268,7 @@
             <a:spcAft>
               <a:spcPct val="35000"/>
             </a:spcAft>
+            <a:buNone/>
           </a:pPr>
           <a:r>
             <a:rPr lang="ar-SY" sz="900" kern="1200"/>
@@ -30698,7 +31409,7 @@
         </a:bodyPr>
         <a:lstStyle/>
         <a:p>
-          <a:pPr lvl="0" algn="r" defTabSz="400050">
+          <a:pPr marL="0" lvl="0" indent="0" algn="r" defTabSz="400050">
             <a:lnSpc>
               <a:spcPct val="90000"/>
             </a:lnSpc>
@@ -30708,6 +31419,7 @@
             <a:spcAft>
               <a:spcPct val="35000"/>
             </a:spcAft>
+            <a:buNone/>
           </a:pPr>
           <a:r>
             <a:rPr lang="ar-SY" sz="900" kern="1200"/>
@@ -30848,7 +31560,7 @@
         </a:bodyPr>
         <a:lstStyle/>
         <a:p>
-          <a:pPr lvl="0" algn="r" defTabSz="400050">
+          <a:pPr marL="0" lvl="0" indent="0" algn="r" defTabSz="400050">
             <a:lnSpc>
               <a:spcPct val="90000"/>
             </a:lnSpc>
@@ -30858,6 +31570,7 @@
             <a:spcAft>
               <a:spcPct val="35000"/>
             </a:spcAft>
+            <a:buNone/>
           </a:pPr>
           <a:r>
             <a:rPr lang="ar-SY" sz="900" kern="1200"/>
@@ -30998,7 +31711,7 @@
         </a:bodyPr>
         <a:lstStyle/>
         <a:p>
-          <a:pPr lvl="0" algn="r" defTabSz="400050">
+          <a:pPr marL="0" lvl="0" indent="0" algn="r" defTabSz="400050">
             <a:lnSpc>
               <a:spcPct val="90000"/>
             </a:lnSpc>
@@ -31008,6 +31721,7 @@
             <a:spcAft>
               <a:spcPct val="35000"/>
             </a:spcAft>
+            <a:buNone/>
           </a:pPr>
           <a:r>
             <a:rPr lang="ar-SY" sz="900" kern="1200"/>
@@ -31148,7 +31862,7 @@
         </a:bodyPr>
         <a:lstStyle/>
         <a:p>
-          <a:pPr lvl="0" algn="r" defTabSz="400050">
+          <a:pPr marL="0" lvl="0" indent="0" algn="r" defTabSz="400050">
             <a:lnSpc>
               <a:spcPct val="90000"/>
             </a:lnSpc>
@@ -31158,6 +31872,7 @@
             <a:spcAft>
               <a:spcPct val="35000"/>
             </a:spcAft>
+            <a:buNone/>
           </a:pPr>
           <a:r>
             <a:rPr lang="ar-SY" sz="900" kern="1200"/>
@@ -31298,7 +32013,7 @@
         </a:bodyPr>
         <a:lstStyle/>
         <a:p>
-          <a:pPr lvl="0" algn="r" defTabSz="400050">
+          <a:pPr marL="0" lvl="0" indent="0" algn="r" defTabSz="400050">
             <a:lnSpc>
               <a:spcPct val="90000"/>
             </a:lnSpc>
@@ -31308,6 +32023,7 @@
             <a:spcAft>
               <a:spcPct val="35000"/>
             </a:spcAft>
+            <a:buNone/>
           </a:pPr>
           <a:r>
             <a:rPr lang="ar-SY" sz="900" kern="1200"/>
@@ -33654,567 +34370,6 @@
 </dgm:styleDef>
 </file>
 
-<file path=word/glossary/document.xml><?xml version="1.0" encoding="utf-8"?>
-<w:glossaryDocument xmlns:wpc="http://schemas.microsoft.com/office/word/2010/wordprocessingCanvas" xmlns:cx="http://schemas.microsoft.com/office/drawing/2014/chartex" xmlns:mc="http://schemas.openxmlformats.org/markup-compatibility/2006" xmlns:o="urn:schemas-microsoft-com:office:office" xmlns:r="http://schemas.openxmlformats.org/officeDocument/2006/relationships" xmlns:m="http://schemas.openxmlformats.org/officeDocument/2006/math" xmlns:v="urn:schemas-microsoft-com:vml" xmlns:wp14="http://schemas.microsoft.com/office/word/2010/wordprocessingDrawing" xmlns:wp="http://schemas.openxmlformats.org/drawingml/2006/wordprocessingDrawing" xmlns:w10="urn:schemas-microsoft-com:office:word" xmlns:w="http://schemas.openxmlformats.org/wordprocessingml/2006/main" xmlns:w14="http://schemas.microsoft.com/office/word/2010/wordml" xmlns:w15="http://schemas.microsoft.com/office/word/2012/wordml" xmlns:w16se="http://schemas.microsoft.com/office/word/2015/wordml/symex" xmlns:wpg="http://schemas.microsoft.com/office/word/2010/wordprocessingGroup" xmlns:wpi="http://schemas.microsoft.com/office/word/2010/wordprocessingInk" xmlns:wne="http://schemas.microsoft.com/office/word/2006/wordml" xmlns:wps="http://schemas.microsoft.com/office/word/2010/wordprocessingShape" mc:Ignorable="w14 w15 w16se wp14"/>
-</file>
-
-<file path=word/glossary/fontTable.xml><?xml version="1.0" encoding="utf-8"?>
-<w:fonts xmlns:mc="http://schemas.openxmlformats.org/markup-compatibility/2006" xmlns:r="http://schemas.openxmlformats.org/officeDocument/2006/relationships" xmlns:w="http://schemas.openxmlformats.org/wordprocessingml/2006/main" xmlns:w14="http://schemas.microsoft.com/office/word/2010/wordml" xmlns:w15="http://schemas.microsoft.com/office/word/2012/wordml" xmlns:w16se="http://schemas.microsoft.com/office/word/2015/wordml/symex" mc:Ignorable="w14 w15 w16se">
-  <w:font w:name="Calibri">
-    <w:panose1 w:val="020F0502020204030204"/>
-    <w:charset w:val="00"/>
-    <w:family w:val="swiss"/>
-    <w:pitch w:val="variable"/>
-    <w:sig w:usb0="A00002EF" w:usb1="4000207B" w:usb2="00000000" w:usb3="00000000" w:csb0="0000009F" w:csb1="00000000"/>
-  </w:font>
-  <w:font w:name="Arial">
-    <w:panose1 w:val="020B0604020202020204"/>
-    <w:charset w:val="00"/>
-    <w:family w:val="swiss"/>
-    <w:pitch w:val="variable"/>
-    <w:sig w:usb0="E0002AFF" w:usb1="C0007843" w:usb2="00000009" w:usb3="00000000" w:csb0="000001FF" w:csb1="00000000"/>
-  </w:font>
-  <w:font w:name="Courier New">
-    <w:panose1 w:val="02070309020205020404"/>
-    <w:charset w:val="00"/>
-    <w:family w:val="modern"/>
-    <w:pitch w:val="fixed"/>
-    <w:sig w:usb0="E0002AFF" w:usb1="C0007843" w:usb2="00000009" w:usb3="00000000" w:csb0="000001FF" w:csb1="00000000"/>
-  </w:font>
-  <w:font w:name="Times New Roman">
-    <w:panose1 w:val="02020603050405020304"/>
-    <w:charset w:val="00"/>
-    <w:family w:val="roman"/>
-    <w:pitch w:val="variable"/>
-    <w:sig w:usb0="20002A87" w:usb1="80000000" w:usb2="00000008" w:usb3="00000000" w:csb0="000001FF" w:csb1="00000000"/>
-  </w:font>
-  <w:font w:name="Wingdings">
-    <w:panose1 w:val="05000000000000000000"/>
-    <w:charset w:val="02"/>
-    <w:family w:val="auto"/>
-    <w:pitch w:val="variable"/>
-    <w:sig w:usb0="00000000" w:usb1="10000000" w:usb2="00000000" w:usb3="00000000" w:csb0="80000000" w:csb1="00000000"/>
-  </w:font>
-  <w:font w:name="Symbol">
-    <w:panose1 w:val="05050102010706020507"/>
-    <w:charset w:val="02"/>
-    <w:family w:val="roman"/>
-    <w:pitch w:val="variable"/>
-    <w:sig w:usb0="00000000" w:usb1="10000000" w:usb2="00000000" w:usb3="00000000" w:csb0="80000000" w:csb1="00000000"/>
-  </w:font>
-  <w:font w:name="Simplified Arabic">
-    <w:panose1 w:val="02020603050405020304"/>
-    <w:charset w:val="00"/>
-    <w:family w:val="roman"/>
-    <w:pitch w:val="variable"/>
-    <w:sig w:usb0="00002003" w:usb1="00000000" w:usb2="00000000" w:usb3="00000000" w:csb0="00000041" w:csb1="00000000"/>
-  </w:font>
-  <w:font w:name="Cambria">
-    <w:panose1 w:val="02040503050406030204"/>
-    <w:charset w:val="00"/>
-    <w:family w:val="roman"/>
-    <w:pitch w:val="variable"/>
-    <w:sig w:usb0="A00002EF" w:usb1="4000004B" w:usb2="00000000" w:usb3="00000000" w:csb0="0000009F" w:csb1="00000000"/>
-  </w:font>
-  <w:font w:name="Tahoma">
-    <w:panose1 w:val="020B0604030504040204"/>
-    <w:charset w:val="00"/>
-    <w:family w:val="swiss"/>
-    <w:pitch w:val="variable"/>
-    <w:sig w:usb0="E1002EFF" w:usb1="C000605B" w:usb2="00000029" w:usb3="00000000" w:csb0="000101FF" w:csb1="00000000"/>
-  </w:font>
-  <w:font w:name="Calibri Light">
-    <w:panose1 w:val="020F0302020204030204"/>
-    <w:charset w:val="00"/>
-    <w:family w:val="swiss"/>
-    <w:pitch w:val="variable"/>
-    <w:sig w:usb0="A00002EF" w:usb1="4000207B" w:usb2="00000000" w:usb3="00000000" w:csb0="0000009F" w:csb1="00000000"/>
-  </w:font>
-</w:fonts>
-</file>
-
-<file path=word/glossary/settings.xml><?xml version="1.0" encoding="utf-8"?>
-<w:settings xmlns:mc="http://schemas.openxmlformats.org/markup-compatibility/2006" xmlns:o="urn:schemas-microsoft-com:office:office" xmlns:r="http://schemas.openxmlformats.org/officeDocument/2006/relationships" xmlns:m="http://schemas.openxmlformats.org/officeDocument/2006/math" xmlns:v="urn:schemas-microsoft-com:vml" xmlns:w10="urn:schemas-microsoft-com:office:word" xmlns:w="http://schemas.openxmlformats.org/wordprocessingml/2006/main" xmlns:w14="http://schemas.microsoft.com/office/word/2010/wordml" xmlns:w15="http://schemas.microsoft.com/office/word/2012/wordml" xmlns:w16se="http://schemas.microsoft.com/office/word/2015/wordml/symex" xmlns:sl="http://schemas.openxmlformats.org/schemaLibrary/2006/main" mc:Ignorable="w14 w15 w16se">
-  <w:view w:val="normal"/>
-  <w:defaultTabStop w:val="720"/>
-  <w:characterSpacingControl w:val="doNotCompress"/>
-  <w:compat>
-    <w:useFELayout/>
-    <w:compatSetting w:name="compatibilityMode" w:uri="http://schemas.microsoft.com/office/word" w:val="15"/>
-    <w:compatSetting w:name="overrideTableStyleFontSizeAndJustification" w:uri="http://schemas.microsoft.com/office/word" w:val="1"/>
-    <w:compatSetting w:name="enableOpenTypeFeatures" w:uri="http://schemas.microsoft.com/office/word" w:val="1"/>
-    <w:compatSetting w:name="doNotFlipMirrorIndents" w:uri="http://schemas.microsoft.com/office/word" w:val="1"/>
-    <w:compatSetting w:name="differentiateMultirowTableHeaders" w:uri="http://schemas.microsoft.com/office/word" w:val="1"/>
-  </w:compat>
-  <w:rsids>
-    <w:rsidRoot w:val="00481A33"/>
-    <w:rsid w:val="00481A33"/>
-    <w:rsid w:val="00775956"/>
-  </w:rsids>
-  <m:mathPr>
-    <m:mathFont m:val="Cambria Math"/>
-    <m:brkBin m:val="before"/>
-    <m:brkBinSub m:val="--"/>
-    <m:smallFrac m:val="0"/>
-    <m:dispDef/>
-    <m:lMargin m:val="0"/>
-    <m:rMargin m:val="0"/>
-    <m:defJc m:val="centerGroup"/>
-    <m:wrapIndent m:val="1440"/>
-    <m:intLim m:val="subSup"/>
-    <m:naryLim m:val="undOvr"/>
-  </m:mathPr>
-  <w:themeFontLang w:val="en-US" w:bidi="ar-SA"/>
-  <w:clrSchemeMapping w:bg1="light1" w:t1="dark1" w:bg2="light2" w:t2="dark2" w:accent1="accent1" w:accent2="accent2" w:accent3="accent3" w:accent4="accent4" w:accent5="accent5" w:accent6="accent6" w:hyperlink="hyperlink" w:followedHyperlink="followedHyperlink"/>
-  <w:decimalSymbol w:val="."/>
-  <w:listSeparator w:val=","/>
-  <w15:chartTrackingRefBased/>
-</w:settings>
-</file>
-
-<file path=word/glossary/styles.xml><?xml version="1.0" encoding="utf-8"?>
-<w:styles xmlns:mc="http://schemas.openxmlformats.org/markup-compatibility/2006" xmlns:r="http://schemas.openxmlformats.org/officeDocument/2006/relationships" xmlns:w="http://schemas.openxmlformats.org/wordprocessingml/2006/main" xmlns:w14="http://schemas.microsoft.com/office/word/2010/wordml" xmlns:w15="http://schemas.microsoft.com/office/word/2012/wordml" xmlns:w16se="http://schemas.microsoft.com/office/word/2015/wordml/symex" mc:Ignorable="w14 w15 w16se">
-  <w:docDefaults>
-    <w:rPrDefault>
-      <w:rPr>
-        <w:rFonts w:asciiTheme="minorHAnsi" w:eastAsiaTheme="minorEastAsia" w:hAnsiTheme="minorHAnsi" w:cstheme="minorBidi"/>
-        <w:sz w:val="22"/>
-        <w:szCs w:val="22"/>
-        <w:lang w:val="en-US" w:eastAsia="en-US" w:bidi="ar-SA"/>
-      </w:rPr>
-    </w:rPrDefault>
-    <w:pPrDefault>
-      <w:pPr>
-        <w:spacing w:after="160" w:line="259" w:lineRule="auto"/>
-      </w:pPr>
-    </w:pPrDefault>
-  </w:docDefaults>
-  <w:latentStyles w:defLockedState="0" w:defUIPriority="99" w:defSemiHidden="0" w:defUnhideWhenUsed="0" w:defQFormat="0" w:count="371">
-    <w:lsdException w:name="Normal" w:uiPriority="0" w:qFormat="1"/>
-    <w:lsdException w:name="heading 1" w:uiPriority="9" w:qFormat="1"/>
-    <w:lsdException w:name="heading 2" w:semiHidden="1" w:uiPriority="9" w:unhideWhenUsed="1" w:qFormat="1"/>
-    <w:lsdException w:name="heading 3" w:semiHidden="1" w:uiPriority="9" w:unhideWhenUsed="1" w:qFormat="1"/>
-    <w:lsdException w:name="heading 4" w:semiHidden="1" w:uiPriority="9" w:unhideWhenUsed="1" w:qFormat="1"/>
-    <w:lsdException w:name="heading 5" w:semiHidden="1" w:uiPriority="9" w:unhideWhenUsed="1" w:qFormat="1"/>
-    <w:lsdException w:name="heading 6" w:semiHidden="1" w:uiPriority="9" w:unhideWhenUsed="1" w:qFormat="1"/>
-    <w:lsdException w:name="heading 7" w:semiHidden="1" w:uiPriority="9" w:unhideWhenUsed="1" w:qFormat="1"/>
-    <w:lsdException w:name="heading 8" w:semiHidden="1" w:uiPriority="9" w:unhideWhenUsed="1" w:qFormat="1"/>
-    <w:lsdException w:name="heading 9" w:semiHidden="1" w:uiPriority="9" w:unhideWhenUsed="1" w:qFormat="1"/>
-    <w:lsdException w:name="index 1" w:semiHidden="1" w:unhideWhenUsed="1"/>
-    <w:lsdException w:name="index 2" w:semiHidden="1" w:unhideWhenUsed="1"/>
-    <w:lsdException w:name="index 3" w:semiHidden="1" w:unhideWhenUsed="1"/>
-    <w:lsdException w:name="index 4" w:semiHidden="1" w:unhideWhenUsed="1"/>
-    <w:lsdException w:name="index 5" w:semiHidden="1" w:unhideWhenUsed="1"/>
-    <w:lsdException w:name="index 6" w:semiHidden="1" w:unhideWhenUsed="1"/>
-    <w:lsdException w:name="index 7" w:semiHidden="1" w:unhideWhenUsed="1"/>
-    <w:lsdException w:name="index 8" w:semiHidden="1" w:unhideWhenUsed="1"/>
-    <w:lsdException w:name="index 9" w:semiHidden="1" w:unhideWhenUsed="1"/>
-    <w:lsdException w:name="toc 1" w:semiHidden="1" w:uiPriority="39" w:unhideWhenUsed="1"/>
-    <w:lsdException w:name="toc 2" w:semiHidden="1" w:uiPriority="39" w:unhideWhenUsed="1"/>
-    <w:lsdException w:name="toc 3" w:semiHidden="1" w:uiPriority="39" w:unhideWhenUsed="1"/>
-    <w:lsdException w:name="toc 4" w:semiHidden="1" w:uiPriority="39" w:unhideWhenUsed="1"/>
-    <w:lsdException w:name="toc 5" w:semiHidden="1" w:uiPriority="39" w:unhideWhenUsed="1"/>
-    <w:lsdException w:name="toc 6" w:semiHidden="1" w:uiPriority="39" w:unhideWhenUsed="1"/>
-    <w:lsdException w:name="toc 7" w:semiHidden="1" w:uiPriority="39" w:unhideWhenUsed="1"/>
-    <w:lsdException w:name="toc 8" w:semiHidden="1" w:uiPriority="39" w:unhideWhenUsed="1"/>
-    <w:lsdException w:name="toc 9" w:semiHidden="1" w:uiPriority="39" w:unhideWhenUsed="1"/>
-    <w:lsdException w:name="Normal Indent" w:semiHidden="1" w:unhideWhenUsed="1"/>
-    <w:lsdException w:name="footnote text" w:semiHidden="1" w:unhideWhenUsed="1"/>
-    <w:lsdException w:name="annotation text" w:semiHidden="1" w:unhideWhenUsed="1"/>
-    <w:lsdException w:name="header" w:semiHidden="1" w:unhideWhenUsed="1"/>
-    <w:lsdException w:name="footer" w:semiHidden="1" w:unhideWhenUsed="1"/>
-    <w:lsdException w:name="index heading" w:semiHidden="1" w:unhideWhenUsed="1"/>
-    <w:lsdException w:name="caption" w:semiHidden="1" w:uiPriority="35" w:unhideWhenUsed="1" w:qFormat="1"/>
-    <w:lsdException w:name="table of figures" w:semiHidden="1" w:unhideWhenUsed="1"/>
-    <w:lsdException w:name="envelope address" w:semiHidden="1" w:unhideWhenUsed="1"/>
-    <w:lsdException w:name="envelope return" w:semiHidden="1" w:unhideWhenUsed="1"/>
-    <w:lsdException w:name="footnote reference" w:semiHidden="1" w:unhideWhenUsed="1"/>
-    <w:lsdException w:name="annotation reference" w:semiHidden="1" w:unhideWhenUsed="1"/>
-    <w:lsdException w:name="line number" w:semiHidden="1" w:unhideWhenUsed="1"/>
-    <w:lsdException w:name="page number" w:semiHidden="1" w:unhideWhenUsed="1"/>
-    <w:lsdException w:name="endnote reference" w:semiHidden="1" w:unhideWhenUsed="1"/>
-    <w:lsdException w:name="endnote text" w:semiHidden="1" w:unhideWhenUsed="1"/>
-    <w:lsdException w:name="table of authorities" w:semiHidden="1" w:unhideWhenUsed="1"/>
-    <w:lsdException w:name="macro" w:semiHidden="1" w:unhideWhenUsed="1"/>
-    <w:lsdException w:name="toa heading" w:semiHidden="1" w:unhideWhenUsed="1"/>
-    <w:lsdException w:name="List" w:semiHidden="1" w:unhideWhenUsed="1"/>
-    <w:lsdException w:name="List Bullet" w:semiHidden="1" w:unhideWhenUsed="1"/>
-    <w:lsdException w:name="List Number" w:semiHidden="1" w:unhideWhenUsed="1"/>
-    <w:lsdException w:name="List 2" w:semiHidden="1" w:unhideWhenUsed="1"/>
-    <w:lsdException w:name="List 3" w:semiHidden="1" w:unhideWhenUsed="1"/>
-    <w:lsdException w:name="List 4" w:semiHidden="1" w:unhideWhenUsed="1"/>
-    <w:lsdException w:name="List 5" w:semiHidden="1" w:unhideWhenUsed="1"/>
-    <w:lsdException w:name="List Bullet 2" w:semiHidden="1" w:unhideWhenUsed="1"/>
-    <w:lsdException w:name="List Bullet 3" w:semiHidden="1" w:unhideWhenUsed="1"/>
-    <w:lsdException w:name="List Bullet 4" w:semiHidden="1" w:unhideWhenUsed="1"/>
-    <w:lsdException w:name="List Bullet 5" w:semiHidden="1" w:unhideWhenUsed="1"/>
-    <w:lsdException w:name="List Number 2" w:semiHidden="1" w:unhideWhenUsed="1"/>
-    <w:lsdException w:name="List Number 3" w:semiHidden="1" w:unhideWhenUsed="1"/>
-    <w:lsdException w:name="List Number 4" w:semiHidden="1" w:unhideWhenUsed="1"/>
-    <w:lsdException w:name="List Number 5" w:semiHidden="1" w:unhideWhenUsed="1"/>
-    <w:lsdException w:name="Title" w:uiPriority="10" w:qFormat="1"/>
-    <w:lsdException w:name="Closing" w:semiHidden="1" w:unhideWhenUsed="1"/>
-    <w:lsdException w:name="Signature" w:semiHidden="1" w:unhideWhenUsed="1"/>
-    <w:lsdException w:name="Default Paragraph Font" w:semiHidden="1" w:uiPriority="1" w:unhideWhenUsed="1"/>
-    <w:lsdException w:name="Body Text" w:semiHidden="1" w:unhideWhenUsed="1"/>
-    <w:lsdException w:name="Body Text Indent" w:semiHidden="1" w:unhideWhenUsed="1"/>
-    <w:lsdException w:name="List Continue" w:semiHidden="1" w:unhideWhenUsed="1"/>
-    <w:lsdException w:name="List Continue 2" w:semiHidden="1" w:unhideWhenUsed="1"/>
-    <w:lsdException w:name="List Continue 3" w:semiHidden="1" w:unhideWhenUsed="1"/>
-    <w:lsdException w:name="List Continue 4" w:semiHidden="1" w:unhideWhenUsed="1"/>
-    <w:lsdException w:name="List Continue 5" w:semiHidden="1" w:unhideWhenUsed="1"/>
-    <w:lsdException w:name="Message Header" w:semiHidden="1" w:unhideWhenUsed="1"/>
-    <w:lsdException w:name="Subtitle" w:uiPriority="11" w:qFormat="1"/>
-    <w:lsdException w:name="Salutation" w:semiHidden="1" w:unhideWhenUsed="1"/>
-    <w:lsdException w:name="Date" w:semiHidden="1" w:unhideWhenUsed="1"/>
-    <w:lsdException w:name="Body Text First Indent" w:semiHidden="1" w:unhideWhenUsed="1"/>
-    <w:lsdException w:name="Body Text First Indent 2" w:semiHidden="1" w:unhideWhenUsed="1"/>
-    <w:lsdException w:name="Note Heading" w:semiHidden="1" w:unhideWhenUsed="1"/>
-    <w:lsdException w:name="Body Text 2" w:semiHidden="1" w:unhideWhenUsed="1"/>
-    <w:lsdException w:name="Body Text 3" w:semiHidden="1" w:unhideWhenUsed="1"/>
-    <w:lsdException w:name="Body Text Indent 2" w:semiHidden="1" w:unhideWhenUsed="1"/>
-    <w:lsdException w:name="Body Text Indent 3" w:semiHidden="1" w:unhideWhenUsed="1"/>
-    <w:lsdException w:name="Block Text" w:semiHidden="1" w:unhideWhenUsed="1"/>
-    <w:lsdException w:name="Hyperlink" w:semiHidden="1" w:unhideWhenUsed="1"/>
-    <w:lsdException w:name="FollowedHyperlink" w:semiHidden="1" w:unhideWhenUsed="1"/>
-    <w:lsdException w:name="Strong" w:uiPriority="22" w:qFormat="1"/>
-    <w:lsdException w:name="Emphasis" w:uiPriority="20" w:qFormat="1"/>
-    <w:lsdException w:name="Document Map" w:semiHidden="1" w:unhideWhenUsed="1"/>
-    <w:lsdException w:name="Plain Text" w:semiHidden="1" w:unhideWhenUsed="1"/>
-    <w:lsdException w:name="E-mail Signature" w:semiHidden="1" w:unhideWhenUsed="1"/>
-    <w:lsdException w:name="HTML Top of Form" w:semiHidden="1" w:unhideWhenUsed="1"/>
-    <w:lsdException w:name="HTML Bottom of Form" w:semiHidden="1" w:unhideWhenUsed="1"/>
-    <w:lsdException w:name="Normal (Web)" w:semiHidden="1" w:unhideWhenUsed="1"/>
-    <w:lsdException w:name="HTML Acronym" w:semiHidden="1" w:unhideWhenUsed="1"/>
-    <w:lsdException w:name="HTML Address" w:semiHidden="1" w:unhideWhenUsed="1"/>
-    <w:lsdException w:name="HTML Cite" w:semiHidden="1" w:unhideWhenUsed="1"/>
-    <w:lsdException w:name="HTML Code" w:semiHidden="1" w:unhideWhenUsed="1"/>
-    <w:lsdException w:name="HTML Definition" w:semiHidden="1" w:unhideWhenUsed="1"/>
-    <w:lsdException w:name="HTML Keyboard" w:semiHidden="1" w:unhideWhenUsed="1"/>
-    <w:lsdException w:name="HTML Preformatted" w:semiHidden="1" w:unhideWhenUsed="1"/>
-    <w:lsdException w:name="HTML Sample" w:semiHidden="1" w:unhideWhenUsed="1"/>
-    <w:lsdException w:name="HTML Typewriter" w:semiHidden="1" w:unhideWhenUsed="1"/>
-    <w:lsdException w:name="HTML Variable" w:semiHidden="1" w:unhideWhenUsed="1"/>
-    <w:lsdException w:name="Normal Table" w:semiHidden="1" w:unhideWhenUsed="1"/>
-    <w:lsdException w:name="annotation subject" w:semiHidden="1" w:unhideWhenUsed="1"/>
-    <w:lsdException w:name="No List" w:semiHidden="1" w:unhideWhenUsed="1"/>
-    <w:lsdException w:name="Outline List 1" w:semiHidden="1" w:unhideWhenUsed="1"/>
-    <w:lsdException w:name="Outline List 2" w:semiHidden="1" w:unhideWhenUsed="1"/>
-    <w:lsdException w:name="Outline List 3" w:semiHidden="1" w:unhideWhenUsed="1"/>
-    <w:lsdException w:name="Table Simple 1" w:semiHidden="1" w:unhideWhenUsed="1"/>
-    <w:lsdException w:name="Table Simple 2" w:semiHidden="1" w:unhideWhenUsed="1"/>
-    <w:lsdException w:name="Table Simple 3" w:semiHidden="1" w:unhideWhenUsed="1"/>
-    <w:lsdException w:name="Table Classic 1" w:semiHidden="1" w:unhideWhenUsed="1"/>
-    <w:lsdException w:name="Table Classic 2" w:semiHidden="1" w:unhideWhenUsed="1"/>
-    <w:lsdException w:name="Table Classic 3" w:semiHidden="1" w:unhideWhenUsed="1"/>
-    <w:lsdException w:name="Table Classic 4" w:semiHidden="1" w:unhideWhenUsed="1"/>
-    <w:lsdException w:name="Table Colorful 1" w:semiHidden="1" w:unhideWhenUsed="1"/>
-    <w:lsdException w:name="Table Colorful 2" w:semiHidden="1" w:unhideWhenUsed="1"/>
-    <w:lsdException w:name="Table Colorful 3" w:semiHidden="1" w:unhideWhenUsed="1"/>
-    <w:lsdException w:name="Table Columns 1" w:semiHidden="1" w:unhideWhenUsed="1"/>
-    <w:lsdException w:name="Table Columns 2" w:semiHidden="1" w:unhideWhenUsed="1"/>
-    <w:lsdException w:name="Table Columns 3" w:semiHidden="1" w:unhideWhenUsed="1"/>
-    <w:lsdException w:name="Table Columns 4" w:semiHidden="1" w:unhideWhenUsed="1"/>
-    <w:lsdException w:name="Table Columns 5" w:semiHidden="1" w:unhideWhenUsed="1"/>
-    <w:lsdException w:name="Table Grid 1" w:semiHidden="1" w:unhideWhenUsed="1"/>
-    <w:lsdException w:name="Table Grid 2" w:semiHidden="1" w:unhideWhenUsed="1"/>
-    <w:lsdException w:name="Table Grid 3" w:semiHidden="1" w:unhideWhenUsed="1"/>
-    <w:lsdException w:name="Table Grid 4" w:semiHidden="1" w:unhideWhenUsed="1"/>
-    <w:lsdException w:name="Table Grid 5" w:semiHidden="1" w:unhideWhenUsed="1"/>
-    <w:lsdException w:name="Table Grid 6" w:semiHidden="1" w:unhideWhenUsed="1"/>
-    <w:lsdException w:name="Table Grid 7" w:semiHidden="1" w:unhideWhenUsed="1"/>
-    <w:lsdException w:name="Table Grid 8" w:semiHidden="1" w:unhideWhenUsed="1"/>
-    <w:lsdException w:name="Table List 1" w:semiHidden="1" w:unhideWhenUsed="1"/>
-    <w:lsdException w:name="Table List 2" w:semiHidden="1" w:unhideWhenUsed="1"/>
-    <w:lsdException w:name="Table List 3" w:semiHidden="1" w:unhideWhenUsed="1"/>
-    <w:lsdException w:name="Table List 4" w:semiHidden="1" w:unhideWhenUsed="1"/>
-    <w:lsdException w:name="Table List 5" w:semiHidden="1" w:unhideWhenUsed="1"/>
-    <w:lsdException w:name="Table List 6" w:semiHidden="1" w:unhideWhenUsed="1"/>
-    <w:lsdException w:name="Table List 7" w:semiHidden="1" w:unhideWhenUsed="1"/>
-    <w:lsdException w:name="Table List 8" w:semiHidden="1" w:unhideWhenUsed="1"/>
-    <w:lsdException w:name="Table 3D effects 1" w:semiHidden="1" w:unhideWhenUsed="1"/>
-    <w:lsdException w:name="Table 3D effects 2" w:semiHidden="1" w:unhideWhenUsed="1"/>
-    <w:lsdException w:name="Table 3D effects 3" w:semiHidden="1" w:unhideWhenUsed="1"/>
-    <w:lsdException w:name="Table Contemporary" w:semiHidden="1" w:unhideWhenUsed="1"/>
-    <w:lsdException w:name="Table Elegant" w:semiHidden="1" w:unhideWhenUsed="1"/>
-    <w:lsdException w:name="Table Professional" w:semiHidden="1" w:unhideWhenUsed="1"/>
-    <w:lsdException w:name="Table Subtle 1" w:semiHidden="1" w:unhideWhenUsed="1"/>
-    <w:lsdException w:name="Table Subtle 2" w:semiHidden="1" w:unhideWhenUsed="1"/>
-    <w:lsdException w:name="Table Web 1" w:semiHidden="1" w:unhideWhenUsed="1"/>
-    <w:lsdException w:name="Table Web 2" w:semiHidden="1" w:unhideWhenUsed="1"/>
-    <w:lsdException w:name="Table Web 3" w:semiHidden="1" w:unhideWhenUsed="1"/>
-    <w:lsdException w:name="Balloon Text" w:semiHidden="1" w:unhideWhenUsed="1"/>
-    <w:lsdException w:name="Table Grid" w:uiPriority="39"/>
-    <w:lsdException w:name="Table Theme" w:semiHidden="1" w:unhideWhenUsed="1"/>
-    <w:lsdException w:name="Placeholder Text" w:semiHidden="1"/>
-    <w:lsdException w:name="No Spacing" w:uiPriority="1" w:qFormat="1"/>
-    <w:lsdException w:name="Light Shading" w:uiPriority="60"/>
-    <w:lsdException w:name="Light List" w:uiPriority="61"/>
-    <w:lsdException w:name="Light Grid" w:uiPriority="62"/>
-    <w:lsdException w:name="Medium Shading 1" w:uiPriority="63"/>
-    <w:lsdException w:name="Medium Shading 2" w:uiPriority="64"/>
-    <w:lsdException w:name="Medium List 1" w:uiPriority="65"/>
-    <w:lsdException w:name="Medium List 2" w:uiPriority="66"/>
-    <w:lsdException w:name="Medium Grid 1" w:uiPriority="67"/>
-    <w:lsdException w:name="Medium Grid 2" w:uiPriority="68"/>
-    <w:lsdException w:name="Medium Grid 3" w:uiPriority="69"/>
-    <w:lsdException w:name="Dark List" w:uiPriority="70"/>
-    <w:lsdException w:name="Colorful Shading" w:uiPriority="71"/>
-    <w:lsdException w:name="Colorful List" w:uiPriority="72"/>
-    <w:lsdException w:name="Colorful Grid" w:uiPriority="73"/>
-    <w:lsdException w:name="Light Shading Accent 1" w:uiPriority="60"/>
-    <w:lsdException w:name="Light List Accent 1" w:uiPriority="61"/>
-    <w:lsdException w:name="Light Grid Accent 1" w:uiPriority="62"/>
-    <w:lsdException w:name="Medium Shading 1 Accent 1" w:uiPriority="63"/>
-    <w:lsdException w:name="Medium Shading 2 Accent 1" w:uiPriority="64"/>
-    <w:lsdException w:name="Medium List 1 Accent 1" w:uiPriority="65"/>
-    <w:lsdException w:name="Revision" w:semiHidden="1"/>
-    <w:lsdException w:name="List Paragraph" w:uiPriority="34" w:qFormat="1"/>
-    <w:lsdException w:name="Quote" w:uiPriority="29" w:qFormat="1"/>
-    <w:lsdException w:name="Intense Quote" w:uiPriority="30" w:qFormat="1"/>
-    <w:lsdException w:name="Medium List 2 Accent 1" w:uiPriority="66"/>
-    <w:lsdException w:name="Medium Grid 1 Accent 1" w:uiPriority="67"/>
-    <w:lsdException w:name="Medium Grid 2 Accent 1" w:uiPriority="68"/>
-    <w:lsdException w:name="Medium Grid 3 Accent 1" w:uiPriority="69"/>
-    <w:lsdException w:name="Dark List Accent 1" w:uiPriority="70"/>
-    <w:lsdException w:name="Colorful Shading Accent 1" w:uiPriority="71"/>
-    <w:lsdException w:name="Colorful List Accent 1" w:uiPriority="72"/>
-    <w:lsdException w:name="Colorful Grid Accent 1" w:uiPriority="73"/>
-    <w:lsdException w:name="Light Shading Accent 2" w:uiPriority="60"/>
-    <w:lsdException w:name="Light List Accent 2" w:uiPriority="61"/>
-    <w:lsdException w:name="Light Grid Accent 2" w:uiPriority="62"/>
-    <w:lsdException w:name="Medium Shading 1 Accent 2" w:uiPriority="63"/>
-    <w:lsdException w:name="Medium Shading 2 Accent 2" w:uiPriority="64"/>
-    <w:lsdException w:name="Medium List 1 Accent 2" w:uiPriority="65"/>
-    <w:lsdException w:name="Medium List 2 Accent 2" w:uiPriority="66"/>
-    <w:lsdException w:name="Medium Grid 1 Accent 2" w:uiPriority="67"/>
-    <w:lsdException w:name="Medium Grid 2 Accent 2" w:uiPriority="68"/>
-    <w:lsdException w:name="Medium Grid 3 Accent 2" w:uiPriority="69"/>
-    <w:lsdException w:name="Dark List Accent 2" w:uiPriority="70"/>
-    <w:lsdException w:name="Colorful Shading Accent 2" w:uiPriority="71"/>
-    <w:lsdException w:name="Colorful List Accent 2" w:uiPriority="72"/>
-    <w:lsdException w:name="Colorful Grid Accent 2" w:uiPriority="73"/>
-    <w:lsdException w:name="Light Shading Accent 3" w:uiPriority="60"/>
-    <w:lsdException w:name="Light List Accent 3" w:uiPriority="61"/>
-    <w:lsdException w:name="Light Grid Accent 3" w:uiPriority="62"/>
-    <w:lsdException w:name="Medium Shading 1 Accent 3" w:uiPriority="63"/>
-    <w:lsdException w:name="Medium Shading 2 Accent 3" w:uiPriority="64"/>
-    <w:lsdException w:name="Medium List 1 Accent 3" w:uiPriority="65"/>
-    <w:lsdException w:name="Medium List 2 Accent 3" w:uiPriority="66"/>
-    <w:lsdException w:name="Medium Grid 1 Accent 3" w:uiPriority="67"/>
-    <w:lsdException w:name="Medium Grid 2 Accent 3" w:uiPriority="68"/>
-    <w:lsdException w:name="Medium Grid 3 Accent 3" w:uiPriority="69"/>
-    <w:lsdException w:name="Dark List Accent 3" w:uiPriority="70"/>
-    <w:lsdException w:name="Colorful Shading Accent 3" w:uiPriority="71"/>
-    <w:lsdException w:name="Colorful List Accent 3" w:uiPriority="72"/>
-    <w:lsdException w:name="Colorful Grid Accent 3" w:uiPriority="73"/>
-    <w:lsdException w:name="Light Shading Accent 4" w:uiPriority="60"/>
-    <w:lsdException w:name="Light List Accent 4" w:uiPriority="61"/>
-    <w:lsdException w:name="Light Grid Accent 4" w:uiPriority="62"/>
-    <w:lsdException w:name="Medium Shading 1 Accent 4" w:uiPriority="63"/>
-    <w:lsdException w:name="Medium Shading 2 Accent 4" w:uiPriority="64"/>
-    <w:lsdException w:name="Medium List 1 Accent 4" w:uiPriority="65"/>
-    <w:lsdException w:name="Medium List 2 Accent 4" w:uiPriority="66"/>
-    <w:lsdException w:name="Medium Grid 1 Accent 4" w:uiPriority="67"/>
-    <w:lsdException w:name="Medium Grid 2 Accent 4" w:uiPriority="68"/>
-    <w:lsdException w:name="Medium Grid 3 Accent 4" w:uiPriority="69"/>
-    <w:lsdException w:name="Dark List Accent 4" w:uiPriority="70"/>
-    <w:lsdException w:name="Colorful Shading Accent 4" w:uiPriority="71"/>
-    <w:lsdException w:name="Colorful List Accent 4" w:uiPriority="72"/>
-    <w:lsdException w:name="Colorful Grid Accent 4" w:uiPriority="73"/>
-    <w:lsdException w:name="Light Shading Accent 5" w:uiPriority="60"/>
-    <w:lsdException w:name="Light List Accent 5" w:uiPriority="61"/>
-    <w:lsdException w:name="Light Grid Accent 5" w:uiPriority="62"/>
-    <w:lsdException w:name="Medium Shading 1 Accent 5" w:uiPriority="63"/>
-    <w:lsdException w:name="Medium Shading 2 Accent 5" w:uiPriority="64"/>
-    <w:lsdException w:name="Medium List 1 Accent 5" w:uiPriority="65"/>
-    <w:lsdException w:name="Medium List 2 Accent 5" w:uiPriority="66"/>
-    <w:lsdException w:name="Medium Grid 1 Accent 5" w:uiPriority="67"/>
-    <w:lsdException w:name="Medium Grid 2 Accent 5" w:uiPriority="68"/>
-    <w:lsdException w:name="Medium Grid 3 Accent 5" w:uiPriority="69"/>
-    <w:lsdException w:name="Dark List Accent 5" w:uiPriority="70"/>
-    <w:lsdException w:name="Colorful Shading Accent 5" w:uiPriority="71"/>
-    <w:lsdException w:name="Colorful List Accent 5" w:uiPriority="72"/>
-    <w:lsdException w:name="Colorful Grid Accent 5" w:uiPriority="73"/>
-    <w:lsdException w:name="Light Shading Accent 6" w:uiPriority="60"/>
-    <w:lsdException w:name="Light List Accent 6" w:uiPriority="61"/>
-    <w:lsdException w:name="Light Grid Accent 6" w:uiPriority="62"/>
-    <w:lsdException w:name="Medium Shading 1 Accent 6" w:uiPriority="63"/>
-    <w:lsdException w:name="Medium Shading 2 Accent 6" w:uiPriority="64"/>
-    <w:lsdException w:name="Medium List 1 Accent 6" w:uiPriority="65"/>
-    <w:lsdException w:name="Medium List 2 Accent 6" w:uiPriority="66"/>
-    <w:lsdException w:name="Medium Grid 1 Accent 6" w:uiPriority="67"/>
-    <w:lsdException w:name="Medium Grid 2 Accent 6" w:uiPriority="68"/>
-    <w:lsdException w:name="Medium Grid 3 Accent 6" w:uiPriority="69"/>
-    <w:lsdException w:name="Dark List Accent 6" w:uiPriority="70"/>
-    <w:lsdException w:name="Colorful Shading Accent 6" w:uiPriority="71"/>
-    <w:lsdException w:name="Colorful List Accent 6" w:uiPriority="72"/>
-    <w:lsdException w:name="Colorful Grid Accent 6" w:uiPriority="73"/>
-    <w:lsdException w:name="Subtle Emphasis" w:uiPriority="19" w:qFormat="1"/>
-    <w:lsdException w:name="Intense Emphasis" w:uiPriority="21" w:qFormat="1"/>
-    <w:lsdException w:name="Subtle Reference" w:uiPriority="31" w:qFormat="1"/>
-    <w:lsdException w:name="Intense Reference" w:uiPriority="32" w:qFormat="1"/>
-    <w:lsdException w:name="Book Title" w:uiPriority="33" w:qFormat="1"/>
-    <w:lsdException w:name="Bibliography" w:semiHidden="1" w:uiPriority="37" w:unhideWhenUsed="1"/>
-    <w:lsdException w:name="TOC Heading" w:semiHidden="1" w:uiPriority="39" w:unhideWhenUsed="1" w:qFormat="1"/>
-    <w:lsdException w:name="Plain Table 1" w:uiPriority="41"/>
-    <w:lsdException w:name="Plain Table 2" w:uiPriority="42"/>
-    <w:lsdException w:name="Plain Table 3" w:uiPriority="43"/>
-    <w:lsdException w:name="Plain Table 4" w:uiPriority="44"/>
-    <w:lsdException w:name="Plain Table 5" w:uiPriority="45"/>
-    <w:lsdException w:name="Grid Table Light" w:uiPriority="40"/>
-    <w:lsdException w:name="Grid Table 1 Light" w:uiPriority="46"/>
-    <w:lsdException w:name="Grid Table 2" w:uiPriority="47"/>
-    <w:lsdException w:name="Grid Table 3" w:uiPriority="48"/>
-    <w:lsdException w:name="Grid Table 4" w:uiPriority="49"/>
-    <w:lsdException w:name="Grid Table 5 Dark" w:uiPriority="50"/>
-    <w:lsdException w:name="Grid Table 6 Colorful" w:uiPriority="51"/>
-    <w:lsdException w:name="Grid Table 7 Colorful" w:uiPriority="52"/>
-    <w:lsdException w:name="Grid Table 1 Light Accent 1" w:uiPriority="46"/>
-    <w:lsdException w:name="Grid Table 2 Accent 1" w:uiPriority="47"/>
-    <w:lsdException w:name="Grid Table 3 Accent 1" w:uiPriority="48"/>
-    <w:lsdException w:name="Grid Table 4 Accent 1" w:uiPriority="49"/>
-    <w:lsdException w:name="Grid Table 5 Dark Accent 1" w:uiPriority="50"/>
-    <w:lsdException w:name="Grid Table 6 Colorful Accent 1" w:uiPriority="51"/>
-    <w:lsdException w:name="Grid Table 7 Colorful Accent 1" w:uiPriority="52"/>
-    <w:lsdException w:name="Grid Table 1 Light Accent 2" w:uiPriority="46"/>
-    <w:lsdException w:name="Grid Table 2 Accent 2" w:uiPriority="47"/>
-    <w:lsdException w:name="Grid Table 3 Accent 2" w:uiPriority="48"/>
-    <w:lsdException w:name="Grid Table 4 Accent 2" w:uiPriority="49"/>
-    <w:lsdException w:name="Grid Table 5 Dark Accent 2" w:uiPriority="50"/>
-    <w:lsdException w:name="Grid Table 6 Colorful Accent 2" w:uiPriority="51"/>
-    <w:lsdException w:name="Grid Table 7 Colorful Accent 2" w:uiPriority="52"/>
-    <w:lsdException w:name="Grid Table 1 Light Accent 3" w:uiPriority="46"/>
-    <w:lsdException w:name="Grid Table 2 Accent 3" w:uiPriority="47"/>
-    <w:lsdException w:name="Grid Table 3 Accent 3" w:uiPriority="48"/>
-    <w:lsdException w:name="Grid Table 4 Accent 3" w:uiPriority="49"/>
-    <w:lsdException w:name="Grid Table 5 Dark Accent 3" w:uiPriority="50"/>
-    <w:lsdException w:name="Grid Table 6 Colorful Accent 3" w:uiPriority="51"/>
-    <w:lsdException w:name="Grid Table 7 Colorful Accent 3" w:uiPriority="52"/>
-    <w:lsdException w:name="Grid Table 1 Light Accent 4" w:uiPriority="46"/>
-    <w:lsdException w:name="Grid Table 2 Accent 4" w:uiPriority="47"/>
-    <w:lsdException w:name="Grid Table 3 Accent 4" w:uiPriority="48"/>
-    <w:lsdException w:name="Grid Table 4 Accent 4" w:uiPriority="49"/>
-    <w:lsdException w:name="Grid Table 5 Dark Accent 4" w:uiPriority="50"/>
-    <w:lsdException w:name="Grid Table 6 Colorful Accent 4" w:uiPriority="51"/>
-    <w:lsdException w:name="Grid Table 7 Colorful Accent 4" w:uiPriority="52"/>
-    <w:lsdException w:name="Grid Table 1 Light Accent 5" w:uiPriority="46"/>
-    <w:lsdException w:name="Grid Table 2 Accent 5" w:uiPriority="47"/>
-    <w:lsdException w:name="Grid Table 3 Accent 5" w:uiPriority="48"/>
-    <w:lsdException w:name="Grid Table 4 Accent 5" w:uiPriority="49"/>
-    <w:lsdException w:name="Grid Table 5 Dark Accent 5" w:uiPriority="50"/>
-    <w:lsdException w:name="Grid Table 6 Colorful Accent 5" w:uiPriority="51"/>
-    <w:lsdException w:name="Grid Table 7 Colorful Accent 5" w:uiPriority="52"/>
-    <w:lsdException w:name="Grid Table 1 Light Accent 6" w:uiPriority="46"/>
-    <w:lsdException w:name="Grid Table 2 Accent 6" w:uiPriority="47"/>
-    <w:lsdException w:name="Grid Table 3 Accent 6" w:uiPriority="48"/>
-    <w:lsdException w:name="Grid Table 4 Accent 6" w:uiPriority="49"/>
-    <w:lsdException w:name="Grid Table 5 Dark Accent 6" w:uiPriority="50"/>
-    <w:lsdException w:name="Grid Table 6 Colorful Accent 6" w:uiPriority="51"/>
-    <w:lsdException w:name="Grid Table 7 Colorful Accent 6" w:uiPriority="52"/>
-    <w:lsdException w:name="List Table 1 Light" w:uiPriority="46"/>
-    <w:lsdException w:name="List Table 2" w:uiPriority="47"/>
-    <w:lsdException w:name="List Table 3" w:uiPriority="48"/>
-    <w:lsdException w:name="List Table 4" w:uiPriority="49"/>
-    <w:lsdException w:name="List Table 5 Dark" w:uiPriority="50"/>
-    <w:lsdException w:name="List Table 6 Colorful" w:uiPriority="51"/>
-    <w:lsdException w:name="List Table 7 Colorful" w:uiPriority="52"/>
-    <w:lsdException w:name="List Table 1 Light Accent 1" w:uiPriority="46"/>
-    <w:lsdException w:name="List Table 2 Accent 1" w:uiPriority="47"/>
-    <w:lsdException w:name="List Table 3 Accent 1" w:uiPriority="48"/>
-    <w:lsdException w:name="List Table 4 Accent 1" w:uiPriority="49"/>
-    <w:lsdException w:name="List Table 5 Dark Accent 1" w:uiPriority="50"/>
-    <w:lsdException w:name="List Table 6 Colorful Accent 1" w:uiPriority="51"/>
-    <w:lsdException w:name="List Table 7 Colorful Accent 1" w:uiPriority="52"/>
-    <w:lsdException w:name="List Table 1 Light Accent 2" w:uiPriority="46"/>
-    <w:lsdException w:name="List Table 2 Accent 2" w:uiPriority="47"/>
-    <w:lsdException w:name="List Table 3 Accent 2" w:uiPriority="48"/>
-    <w:lsdException w:name="List Table 4 Accent 2" w:uiPriority="49"/>
-    <w:lsdException w:name="List Table 5 Dark Accent 2" w:uiPriority="50"/>
-    <w:lsdException w:name="List Table 6 Colorful Accent 2" w:uiPriority="51"/>
-    <w:lsdException w:name="List Table 7 Colorful Accent 2" w:uiPriority="52"/>
-    <w:lsdException w:name="List Table 1 Light Accent 3" w:uiPriority="46"/>
-    <w:lsdException w:name="List Table 2 Accent 3" w:uiPriority="47"/>
-    <w:lsdException w:name="List Table 3 Accent 3" w:uiPriority="48"/>
-    <w:lsdException w:name="List Table 4 Accent 3" w:uiPriority="49"/>
-    <w:lsdException w:name="List Table 5 Dark Accent 3" w:uiPriority="50"/>
-    <w:lsdException w:name="List Table 6 Colorful Accent 3" w:uiPriority="51"/>
-    <w:lsdException w:name="List Table 7 Colorful Accent 3" w:uiPriority="52"/>
-    <w:lsdException w:name="List Table 1 Light Accent 4" w:uiPriority="46"/>
-    <w:lsdException w:name="List Table 2 Accent 4" w:uiPriority="47"/>
-    <w:lsdException w:name="List Table 3 Accent 4" w:uiPriority="48"/>
-    <w:lsdException w:name="List Table 4 Accent 4" w:uiPriority="49"/>
-    <w:lsdException w:name="List Table 5 Dark Accent 4" w:uiPriority="50"/>
-    <w:lsdException w:name="List Table 6 Colorful Accent 4" w:uiPriority="51"/>
-    <w:lsdException w:name="List Table 7 Colorful Accent 4" w:uiPriority="52"/>
-    <w:lsdException w:name="List Table 1 Light Accent 5" w:uiPriority="46"/>
-    <w:lsdException w:name="List Table 2 Accent 5" w:uiPriority="47"/>
-    <w:lsdException w:name="List Table 3 Accent 5" w:uiPriority="48"/>
-    <w:lsdException w:name="List Table 4 Accent 5" w:uiPriority="49"/>
-    <w:lsdException w:name="List Table 5 Dark Accent 5" w:uiPriority="50"/>
-    <w:lsdException w:name="List Table 6 Colorful Accent 5" w:uiPriority="51"/>
-    <w:lsdException w:name="List Table 7 Colorful Accent 5" w:uiPriority="52"/>
-    <w:lsdException w:name="List Table 1 Light Accent 6" w:uiPriority="46"/>
-    <w:lsdException w:name="List Table 2 Accent 6" w:uiPriority="47"/>
-    <w:lsdException w:name="List Table 3 Accent 6" w:uiPriority="48"/>
-    <w:lsdException w:name="List Table 4 Accent 6" w:uiPriority="49"/>
-    <w:lsdException w:name="List Table 5 Dark Accent 6" w:uiPriority="50"/>
-    <w:lsdException w:name="List Table 6 Colorful Accent 6" w:uiPriority="51"/>
-    <w:lsdException w:name="List Table 7 Colorful Accent 6" w:uiPriority="52"/>
-  </w:latentStyles>
-  <w:style w:type="paragraph" w:default="1" w:styleId="Normal">
-    <w:name w:val="Normal"/>
-    <w:qFormat/>
-  </w:style>
-  <w:style w:type="character" w:default="1" w:styleId="DefaultParagraphFont">
-    <w:name w:val="Default Paragraph Font"/>
-    <w:uiPriority w:val="1"/>
-    <w:semiHidden/>
-    <w:unhideWhenUsed/>
-  </w:style>
-  <w:style w:type="table" w:default="1" w:styleId="TableNormal">
-    <w:name w:val="Normal Table"/>
-    <w:uiPriority w:val="99"/>
-    <w:semiHidden/>
-    <w:unhideWhenUsed/>
-    <w:tblPr>
-      <w:tblInd w:w="0" w:type="dxa"/>
-      <w:tblCellMar>
-        <w:top w:w="0" w:type="dxa"/>
-        <w:left w:w="108" w:type="dxa"/>
-        <w:bottom w:w="0" w:type="dxa"/>
-        <w:right w:w="108" w:type="dxa"/>
-      </w:tblCellMar>
-    </w:tblPr>
-  </w:style>
-  <w:style w:type="numbering" w:default="1" w:styleId="NoList">
-    <w:name w:val="No List"/>
-    <w:uiPriority w:val="99"/>
-    <w:semiHidden/>
-    <w:unhideWhenUsed/>
-  </w:style>
-  <w:style w:type="paragraph" w:customStyle="1" w:styleId="B3EEC66912BD49A68E02F1F828F32A43">
-    <w:name w:val="B3EEC66912BD49A68E02F1F828F32A43"/>
-    <w:rsid w:val="00481A33"/>
-  </w:style>
-  <w:style w:type="paragraph" w:customStyle="1" w:styleId="D92224E020994D2485C4F009C1F15C54">
-    <w:name w:val="D92224E020994D2485C4F009C1F15C54"/>
-    <w:rsid w:val="00481A33"/>
-  </w:style>
-  <w:style w:type="paragraph" w:customStyle="1" w:styleId="A5F34AD30B1949CCA415F99143EDB055">
-    <w:name w:val="A5F34AD30B1949CCA415F99143EDB055"/>
-    <w:rsid w:val="00481A33"/>
-  </w:style>
-</w:styles>
-</file>
-
-<file path=word/glossary/webSettings.xml><?xml version="1.0" encoding="utf-8"?>
-<w:webSettings xmlns:mc="http://schemas.openxmlformats.org/markup-compatibility/2006" xmlns:r="http://schemas.openxmlformats.org/officeDocument/2006/relationships" xmlns:w="http://schemas.openxmlformats.org/wordprocessingml/2006/main" xmlns:w14="http://schemas.microsoft.com/office/word/2010/wordml" xmlns:w15="http://schemas.microsoft.com/office/word/2012/wordml" xmlns:w16se="http://schemas.microsoft.com/office/word/2015/wordml/symex" mc:Ignorable="w14 w15 w16se">
-  <w:optimizeForBrowser/>
-  <w:allowPNG/>
-</w:webSettings>
-</file>
-
 <file path=word/theme/theme1.xml><?xml version="1.0" encoding="utf-8"?>
 <a:theme xmlns:a="http://schemas.openxmlformats.org/drawingml/2006/main" name="Office Theme">
   <a:themeElements>
@@ -34505,7 +34660,7 @@
 </file>
 
 <file path=customXml/itemProps1.xml><?xml version="1.0" encoding="utf-8"?>
-<ds:datastoreItem xmlns:ds="http://schemas.openxmlformats.org/officeDocument/2006/customXml" ds:itemID="{16DF7D2A-72F8-4322-ACC0-15BF40B619B3}">
+<ds:datastoreItem xmlns:ds="http://schemas.openxmlformats.org/officeDocument/2006/customXml" ds:itemID="{8FB45A09-CC1A-48FE-967C-3C0414F76D73}">
   <ds:schemaRefs>
     <ds:schemaRef ds:uri="http://schemas.openxmlformats.org/officeDocument/2006/bibliography"/>
   </ds:schemaRefs>

</xml_diff>